<commit_message>
Aquisicao de bens completa
</commit_message>
<xml_diff>
--- a/TemplateProjectoFCT_Parte_Luís.docx
+++ b/TemplateProjectoFCT_Parte_Luís.docx
@@ -12313,38 +12313,33 @@
         </w:rPr>
         <w:t>Principal Contractor</w:t>
       </w:r>
-      <w:bookmarkStart w:id="0" w:name="_GoBack"/>
-      <w:bookmarkEnd w:id="0"/>
-    </w:p>
-    <w:p>
-      <w:pPr>
-        <w:rPr>
-          <w:lang w:val="pt-PT"/>
-        </w:rPr>
-      </w:pPr>
-    </w:p>
-    <w:p>
-      <w:pPr>
-        <w:rPr>
-          <w:color w:val="FF0000"/>
-        </w:rPr>
-      </w:pPr>
-      <w:r>
-        <w:rPr>
-          <w:color w:val="FF0000"/>
-        </w:rPr>
-        <w:t xml:space="preserve">Nome da </w:t>
-      </w:r>
-      <w:proofErr w:type="spellStart"/>
-      <w:r>
-        <w:rPr>
-          <w:color w:val="FF0000"/>
-        </w:rPr>
-        <w:t>Instituição</w:t>
-      </w:r>
-      <w:proofErr w:type="spellEnd"/>
-    </w:p>
-    <w:p/>
+    </w:p>
+    <w:p>
+      <w:pPr>
+        <w:rPr>
+          <w:lang w:val="pt-PT"/>
+        </w:rPr>
+      </w:pPr>
+    </w:p>
+    <w:p>
+      <w:pPr>
+        <w:rPr>
+          <w:lang w:val="pt-PT"/>
+        </w:rPr>
+      </w:pPr>
+      <w:r>
+        <w:rPr>
+          <w:lang w:val="pt-PT"/>
+        </w:rPr>
+        <w:t>Instituto de Engenharia de Sistemas e Computadores- Micro</w:t>
+      </w:r>
+      <w:r>
+        <w:rPr>
+          <w:lang w:val="pt-PT"/>
+        </w:rPr>
+        <w:t>sistemas e Nanotecnologias</w:t>
+      </w:r>
+    </w:p>
     <w:tbl>
       <w:tblPr>
         <w:tblStyle w:val="TableGrid"/>
@@ -12354,9 +12349,9 @@
       <w:tblGrid>
         <w:gridCol w:w="1521"/>
         <w:gridCol w:w="1176"/>
-        <w:gridCol w:w="1196"/>
-        <w:gridCol w:w="1176"/>
-        <w:gridCol w:w="1196"/>
+        <w:gridCol w:w="1245"/>
+        <w:gridCol w:w="1245"/>
+        <w:gridCol w:w="1245"/>
       </w:tblGrid>
       <w:tr>
         <w:tc>
@@ -12575,7 +12570,13 @@
           </w:tcPr>
           <w:p>
             <w:r>
-              <w:t>2896.56</w:t>
+              <w:t>2</w:t>
+            </w:r>
+            <w:r>
+              <w:t>.896,</w:t>
+            </w:r>
+            <w:r>
+              <w:t>56</w:t>
             </w:r>
           </w:p>
         </w:tc>
@@ -12585,7 +12586,13 @@
           </w:tcPr>
           <w:p>
             <w:r>
-              <w:t>26263.44</w:t>
+              <w:t>26</w:t>
+            </w:r>
+            <w:r>
+              <w:t>.263,</w:t>
+            </w:r>
+            <w:r>
+              <w:t>44</w:t>
             </w:r>
           </w:p>
         </w:tc>
@@ -12595,7 +12602,13 @@
           </w:tcPr>
           <w:p>
             <w:r>
-              <w:t>3395.52</w:t>
+              <w:t>3</w:t>
+            </w:r>
+            <w:r>
+              <w:t>.395,</w:t>
+            </w:r>
+            <w:r>
+              <w:t>52</w:t>
             </w:r>
           </w:p>
         </w:tc>
@@ -12605,7 +12618,13 @@
           </w:tcPr>
           <w:p>
             <w:r>
-              <w:t>32555.52</w:t>
+              <w:t>32</w:t>
+            </w:r>
+            <w:r>
+              <w:t>.555,</w:t>
+            </w:r>
+            <w:r>
+              <w:t>52</w:t>
             </w:r>
           </w:p>
         </w:tc>
@@ -12674,7 +12693,16 @@
           </w:tcPr>
           <w:p>
             <w:r>
-              <w:t>6000</w:t>
+              <w:t>6</w:t>
+            </w:r>
+            <w:r>
+              <w:t>.</w:t>
+            </w:r>
+            <w:r>
+              <w:t>000</w:t>
+            </w:r>
+            <w:r>
+              <w:t>,00</w:t>
             </w:r>
           </w:p>
         </w:tc>
@@ -12684,7 +12712,16 @@
           </w:tcPr>
           <w:p>
             <w:r>
-              <w:t>12300</w:t>
+              <w:t>12</w:t>
+            </w:r>
+            <w:r>
+              <w:t>.</w:t>
+            </w:r>
+            <w:r>
+              <w:t>300</w:t>
+            </w:r>
+            <w:r>
+              <w:t>,00</w:t>
             </w:r>
           </w:p>
         </w:tc>
@@ -12694,7 +12731,16 @@
           </w:tcPr>
           <w:p>
             <w:r>
-              <w:t>18300</w:t>
+              <w:t>18</w:t>
+            </w:r>
+            <w:r>
+              <w:t>.</w:t>
+            </w:r>
+            <w:r>
+              <w:t>300</w:t>
+            </w:r>
+            <w:r>
+              <w:t>,00</w:t>
             </w:r>
           </w:p>
         </w:tc>
@@ -12832,6 +12878,12 @@
                 <w:lang w:val="pt-PT"/>
               </w:rPr>
             </w:pPr>
+            <w:r>
+              <w:rPr>
+                <w:lang w:val="pt-PT"/>
+              </w:rPr>
+              <w:t>0</w:t>
+            </w:r>
           </w:p>
         </w:tc>
         <w:tc>
@@ -12844,6 +12896,12 @@
                 <w:lang w:val="pt-PT"/>
               </w:rPr>
             </w:pPr>
+            <w:r>
+              <w:rPr>
+                <w:lang w:val="pt-PT"/>
+              </w:rPr>
+              <w:t>16.100,00</w:t>
+            </w:r>
           </w:p>
         </w:tc>
         <w:tc>
@@ -12856,6 +12914,14 @@
                 <w:lang w:val="pt-PT"/>
               </w:rPr>
             </w:pPr>
+            <w:r>
+              <w:rPr>
+                <w:lang w:val="pt-PT"/>
+              </w:rPr>
+              <w:t>2.400,00</w:t>
+            </w:r>
+            <w:bookmarkStart w:id="0" w:name="_GoBack"/>
+            <w:bookmarkEnd w:id="0"/>
           </w:p>
         </w:tc>
         <w:tc>
@@ -12868,6 +12934,12 @@
                 <w:lang w:val="pt-PT"/>
               </w:rPr>
             </w:pPr>
+            <w:r>
+              <w:rPr>
+                <w:lang w:val="pt-PT"/>
+              </w:rPr>
+              <w:t>18.500,00</w:t>
+            </w:r>
           </w:p>
         </w:tc>
       </w:tr>
@@ -17412,9 +17484,9 @@
         <w:tblLook w:val="04A0" w:firstRow="1" w:lastRow="0" w:firstColumn="1" w:lastColumn="0" w:noHBand="0" w:noVBand="1"/>
       </w:tblPr>
       <w:tblGrid>
-        <w:gridCol w:w="3546"/>
-        <w:gridCol w:w="1983"/>
-        <w:gridCol w:w="2761"/>
+        <w:gridCol w:w="3544"/>
+        <w:gridCol w:w="1984"/>
+        <w:gridCol w:w="2762"/>
       </w:tblGrid>
       <w:tr>
         <w:tc>
@@ -17938,7 +18010,16 @@
           </w:tcPr>
           <w:p>
             <w:r>
-              <w:t>5005</w:t>
+              <w:t>5</w:t>
+            </w:r>
+            <w:r>
+              <w:t>.</w:t>
+            </w:r>
+            <w:r>
+              <w:t>005</w:t>
+            </w:r>
+            <w:r>
+              <w:t>,00</w:t>
             </w:r>
           </w:p>
         </w:tc>
@@ -17948,7 +18029,13 @@
           </w:tcPr>
           <w:p>
             <w:r>
-              <w:t>1481.48</w:t>
+              <w:t>14</w:t>
+            </w:r>
+            <w:r>
+              <w:t>.81,</w:t>
+            </w:r>
+            <w:r>
+              <w:t>48</w:t>
             </w:r>
           </w:p>
         </w:tc>
@@ -18046,9 +18133,9 @@
         <w:tblLook w:val="04A0" w:firstRow="1" w:lastRow="0" w:firstColumn="1" w:lastColumn="0" w:noHBand="0" w:noVBand="1"/>
       </w:tblPr>
       <w:tblGrid>
-        <w:gridCol w:w="3546"/>
-        <w:gridCol w:w="1983"/>
-        <w:gridCol w:w="2761"/>
+        <w:gridCol w:w="3541"/>
+        <w:gridCol w:w="1989"/>
+        <w:gridCol w:w="2760"/>
       </w:tblGrid>
       <w:tr>
         <w:tc>
@@ -18591,7 +18678,16 @@
           </w:tcPr>
           <w:p>
             <w:r>
-              <w:t>11175</w:t>
+              <w:t>11</w:t>
+            </w:r>
+            <w:r>
+              <w:t>.</w:t>
+            </w:r>
+            <w:r>
+              <w:t>175</w:t>
+            </w:r>
+            <w:r>
+              <w:t>,00</w:t>
             </w:r>
           </w:p>
         </w:tc>
@@ -18601,7 +18697,13 @@
           </w:tcPr>
           <w:p>
             <w:r>
-              <w:t>3307.80</w:t>
+              <w:t>3</w:t>
+            </w:r>
+            <w:r>
+              <w:t>.307,</w:t>
+            </w:r>
+            <w:r>
+              <w:t>80</w:t>
             </w:r>
           </w:p>
         </w:tc>
@@ -18703,9 +18805,9 @@
         <w:tblLook w:val="04A0" w:firstRow="1" w:lastRow="0" w:firstColumn="1" w:lastColumn="0" w:noHBand="0" w:noVBand="1"/>
       </w:tblPr>
       <w:tblGrid>
-        <w:gridCol w:w="3546"/>
-        <w:gridCol w:w="1983"/>
-        <w:gridCol w:w="2761"/>
+        <w:gridCol w:w="3544"/>
+        <w:gridCol w:w="1984"/>
+        <w:gridCol w:w="2762"/>
       </w:tblGrid>
       <w:tr>
         <w:tc>
@@ -19258,7 +19360,16 @@
           </w:tcPr>
           <w:p>
             <w:r>
-              <w:t>8940</w:t>
+              <w:t>8</w:t>
+            </w:r>
+            <w:r>
+              <w:t>.</w:t>
+            </w:r>
+            <w:r>
+              <w:t>940</w:t>
+            </w:r>
+            <w:r>
+              <w:t>,00</w:t>
             </w:r>
           </w:p>
         </w:tc>
@@ -19268,7 +19379,13 @@
           </w:tcPr>
           <w:p>
             <w:r>
-              <w:t>2636.24</w:t>
+              <w:t>2</w:t>
+            </w:r>
+            <w:r>
+              <w:t>.636,</w:t>
+            </w:r>
+            <w:r>
+              <w:t>24</w:t>
             </w:r>
           </w:p>
         </w:tc>
@@ -19813,7 +19930,31 @@
                 <w:sz w:val="18"/>
                 <w:szCs w:val="16"/>
               </w:rPr>
-              <w:t>6000</w:t>
+              <w:t>6</w:t>
+            </w:r>
+            <w:r>
+              <w:rPr>
+                <w:rFonts w:ascii="Times New Roman" w:hAnsi="Times New Roman" w:cs="Times New Roman"/>
+                <w:sz w:val="18"/>
+                <w:szCs w:val="16"/>
+              </w:rPr>
+              <w:t>.</w:t>
+            </w:r>
+            <w:r>
+              <w:rPr>
+                <w:rFonts w:ascii="Times New Roman" w:hAnsi="Times New Roman" w:cs="Times New Roman"/>
+                <w:sz w:val="18"/>
+                <w:szCs w:val="16"/>
+              </w:rPr>
+              <w:t>000</w:t>
+            </w:r>
+            <w:r>
+              <w:rPr>
+                <w:rFonts w:ascii="Times New Roman" w:hAnsi="Times New Roman" w:cs="Times New Roman"/>
+                <w:sz w:val="18"/>
+                <w:szCs w:val="16"/>
+              </w:rPr>
+              <w:t>,00</w:t>
             </w:r>
           </w:p>
         </w:tc>
@@ -20381,7 +20522,31 @@
                 <w:sz w:val="18"/>
                 <w:szCs w:val="16"/>
               </w:rPr>
-              <w:t>1800</w:t>
+              <w:t>1</w:t>
+            </w:r>
+            <w:r>
+              <w:rPr>
+                <w:rFonts w:ascii="Times New Roman" w:hAnsi="Times New Roman" w:cs="Times New Roman"/>
+                <w:sz w:val="18"/>
+                <w:szCs w:val="16"/>
+              </w:rPr>
+              <w:t>.</w:t>
+            </w:r>
+            <w:r>
+              <w:rPr>
+                <w:rFonts w:ascii="Times New Roman" w:hAnsi="Times New Roman" w:cs="Times New Roman"/>
+                <w:sz w:val="18"/>
+                <w:szCs w:val="16"/>
+              </w:rPr>
+              <w:t>800</w:t>
+            </w:r>
+            <w:r>
+              <w:rPr>
+                <w:rFonts w:ascii="Times New Roman" w:hAnsi="Times New Roman" w:cs="Times New Roman"/>
+                <w:sz w:val="18"/>
+                <w:szCs w:val="16"/>
+              </w:rPr>
+              <w:t>,00</w:t>
             </w:r>
           </w:p>
         </w:tc>
@@ -20892,7 +21057,31 @@
                 <w:sz w:val="18"/>
                 <w:szCs w:val="16"/>
               </w:rPr>
-              <w:t>4500</w:t>
+              <w:t>4</w:t>
+            </w:r>
+            <w:r>
+              <w:rPr>
+                <w:rFonts w:ascii="Times New Roman" w:hAnsi="Times New Roman" w:cs="Times New Roman"/>
+                <w:sz w:val="18"/>
+                <w:szCs w:val="16"/>
+              </w:rPr>
+              <w:t>.</w:t>
+            </w:r>
+            <w:r>
+              <w:rPr>
+                <w:rFonts w:ascii="Times New Roman" w:hAnsi="Times New Roman" w:cs="Times New Roman"/>
+                <w:sz w:val="18"/>
+                <w:szCs w:val="16"/>
+              </w:rPr>
+              <w:t>500</w:t>
+            </w:r>
+            <w:r>
+              <w:rPr>
+                <w:rFonts w:ascii="Times New Roman" w:hAnsi="Times New Roman" w:cs="Times New Roman"/>
+                <w:sz w:val="18"/>
+                <w:szCs w:val="16"/>
+              </w:rPr>
+              <w:t>,00</w:t>
             </w:r>
           </w:p>
         </w:tc>
@@ -21393,7 +21582,31 @@
                 <w:sz w:val="18"/>
                 <w:szCs w:val="16"/>
               </w:rPr>
-              <w:t>6000</w:t>
+              <w:t>6</w:t>
+            </w:r>
+            <w:r>
+              <w:rPr>
+                <w:rFonts w:ascii="Times New Roman" w:hAnsi="Times New Roman" w:cs="Times New Roman"/>
+                <w:sz w:val="18"/>
+                <w:szCs w:val="16"/>
+              </w:rPr>
+              <w:t>.</w:t>
+            </w:r>
+            <w:r>
+              <w:rPr>
+                <w:rFonts w:ascii="Times New Roman" w:hAnsi="Times New Roman" w:cs="Times New Roman"/>
+                <w:sz w:val="18"/>
+                <w:szCs w:val="16"/>
+              </w:rPr>
+              <w:t>000</w:t>
+            </w:r>
+            <w:r>
+              <w:rPr>
+                <w:rFonts w:ascii="Times New Roman" w:hAnsi="Times New Roman" w:cs="Times New Roman"/>
+                <w:sz w:val="18"/>
+                <w:szCs w:val="16"/>
+              </w:rPr>
+              <w:t>,00</w:t>
             </w:r>
           </w:p>
         </w:tc>
@@ -21501,10 +21714,32 @@
       </w:pPr>
       <w:r>
         <w:rPr>
-          <w:lang w:val="pt-PT"/>
-        </w:rPr>
-        <w:t>8.3. Justificação de consultores</w:t>
-      </w:r>
+          <w:rStyle w:val="Heading2Char"/>
+        </w:rPr>
+        <w:t xml:space="preserve">8.3. </w:t>
+      </w:r>
+      <w:proofErr w:type="spellStart"/>
+      <w:r>
+        <w:rPr>
+          <w:rStyle w:val="Heading2Char"/>
+        </w:rPr>
+        <w:t>Justificação</w:t>
+      </w:r>
+      <w:proofErr w:type="spellEnd"/>
+      <w:r>
+        <w:rPr>
+          <w:rStyle w:val="Heading2Char"/>
+        </w:rPr>
+        <w:t xml:space="preserve"> de </w:t>
+      </w:r>
+      <w:proofErr w:type="spellStart"/>
+      <w:r>
+        <w:rPr>
+          <w:rStyle w:val="Heading2Char"/>
+        </w:rPr>
+        <w:t>consultores</w:t>
+      </w:r>
+      <w:proofErr w:type="spellEnd"/>
       <w:r>
         <w:rPr>
           <w:lang w:val="pt-PT"/>
@@ -21542,6 +21777,9 @@
       <w:pPr>
         <w:pStyle w:val="Heading2"/>
         <w:rPr>
+          <w:color w:val="6B6867"/>
+          <w:sz w:val="13"/>
+          <w:szCs w:val="13"/>
           <w:lang w:val="pt-PT"/>
         </w:rPr>
       </w:pPr>
@@ -21575,21 +21813,40 @@
         <w:adjustRightInd w:val="0"/>
         <w:rPr>
           <w:rFonts w:ascii="Times New Roman" w:hAnsi="Times New Roman" w:cs="Times New Roman"/>
-          <w:color w:val="FF0000"/>
-          <w:sz w:val="22"/>
+          <w:color w:val="32445F"/>
+          <w:sz w:val="14"/>
           <w:szCs w:val="14"/>
           <w:lang w:val="pt-PT"/>
         </w:rPr>
       </w:pPr>
-      <w:r>
-        <w:rPr>
-          <w:rFonts w:ascii="Times New Roman" w:hAnsi="Times New Roman" w:cs="Times New Roman"/>
-          <w:color w:val="FF0000"/>
-          <w:sz w:val="22"/>
-          <w:szCs w:val="14"/>
-          <w:lang w:val="pt-PT"/>
-        </w:rPr>
-        <w:t>Nome</w:t>
+    </w:p>
+    <w:p>
+      <w:pPr>
+        <w:pStyle w:val="Heading2"/>
+        <w:rPr>
+          <w:lang w:val="pt-PT"/>
+        </w:rPr>
+      </w:pPr>
+      <w:r>
+        <w:rPr>
+          <w:lang w:val="pt-PT"/>
+        </w:rPr>
+        <w:t>Instituição</w:t>
+      </w:r>
+      <w:r>
+        <w:rPr>
+          <w:lang w:val="pt-PT"/>
+        </w:rPr>
+        <w:br/>
+      </w:r>
+      <w:r>
+        <w:rPr>
+          <w:color w:val="6B6867"/>
+          <w:sz w:val="13"/>
+          <w:szCs w:val="13"/>
+          <w:lang w:val="pt-PT"/>
+        </w:rPr>
+        <w:t>nstitution</w:t>
       </w:r>
     </w:p>
     <w:p>
@@ -21600,8 +21857,8 @@
         <w:adjustRightInd w:val="0"/>
         <w:rPr>
           <w:rFonts w:ascii="Times New Roman" w:hAnsi="Times New Roman" w:cs="Times New Roman"/>
-          <w:color w:val="32445F"/>
-          <w:sz w:val="14"/>
+          <w:color w:val="FF0000"/>
+          <w:sz w:val="20"/>
           <w:szCs w:val="14"/>
           <w:lang w:val="pt-PT"/>
         </w:rPr>
@@ -21610,30 +21867,83 @@
     <w:p>
       <w:pPr>
         <w:pStyle w:val="Heading2"/>
-        <w:rPr>
-          <w:lang w:val="pt-PT"/>
-        </w:rPr>
-      </w:pPr>
-      <w:r>
-        <w:rPr>
-          <w:lang w:val="pt-PT"/>
-        </w:rPr>
-        <w:t>Instituição</w:t>
-      </w:r>
-      <w:r>
-        <w:rPr>
-          <w:lang w:val="pt-PT"/>
-        </w:rPr>
-        <w:br/>
-      </w:r>
-      <w:r>
         <w:rPr>
           <w:color w:val="6B6867"/>
           <w:sz w:val="13"/>
           <w:szCs w:val="13"/>
           <w:lang w:val="pt-PT"/>
         </w:rPr>
-        <w:t>nstitution</w:t>
+      </w:pPr>
+      <w:r>
+        <w:rPr>
+          <w:lang w:val="pt-PT"/>
+        </w:rPr>
+        <w:t>Fase do projecto</w:t>
+      </w:r>
+      <w:r>
+        <w:rPr>
+          <w:color w:val="FF0000"/>
+          <w:sz w:val="20"/>
+          <w:lang w:val="pt-PT"/>
+        </w:rPr>
+        <w:br/>
+      </w:r>
+      <w:r>
+        <w:rPr>
+          <w:color w:val="6B6867"/>
+          <w:sz w:val="13"/>
+          <w:szCs w:val="13"/>
+          <w:lang w:val="pt-PT"/>
+        </w:rPr>
+        <w:t>Project phase</w:t>
+      </w:r>
+    </w:p>
+    <w:p/>
+    <w:p>
+      <w:pPr>
+        <w:pStyle w:val="Heading2"/>
+        <w:rPr>
+          <w:color w:val="6B6867"/>
+          <w:sz w:val="13"/>
+          <w:szCs w:val="13"/>
+          <w:lang w:val="pt-PT"/>
+        </w:rPr>
+      </w:pPr>
+      <w:r>
+        <w:rPr>
+          <w:lang w:val="pt-PT"/>
+        </w:rPr>
+        <w:t>Custo (€)</w:t>
+      </w:r>
+      <w:r>
+        <w:rPr>
+          <w:lang w:val="pt-PT"/>
+        </w:rPr>
+        <w:br/>
+      </w:r>
+      <w:r>
+        <w:rPr>
+          <w:color w:val="6B6867"/>
+          <w:sz w:val="13"/>
+          <w:szCs w:val="13"/>
+          <w:lang w:val="pt-PT"/>
+        </w:rPr>
+        <w:t>Cost (€)</w:t>
+      </w:r>
+    </w:p>
+    <w:p>
+      <w:pPr>
+        <w:rPr>
+          <w:color w:val="FF0000"/>
+          <w:lang w:val="pt-PT"/>
+        </w:rPr>
+      </w:pPr>
+      <w:r>
+        <w:rPr>
+          <w:color w:val="FF0000"/>
+          <w:lang w:val="pt-PT"/>
+        </w:rPr>
+        <w:t>Custo</w:t>
       </w:r>
     </w:p>
     <w:p>
@@ -21644,21 +21954,184 @@
         <w:adjustRightInd w:val="0"/>
         <w:rPr>
           <w:rFonts w:ascii="Times New Roman" w:hAnsi="Times New Roman" w:cs="Times New Roman"/>
+          <w:color w:val="32445F"/>
+          <w:sz w:val="14"/>
+          <w:szCs w:val="14"/>
+          <w:lang w:val="pt-PT"/>
+        </w:rPr>
+      </w:pPr>
+    </w:p>
+    <w:p>
+      <w:pPr>
+        <w:pStyle w:val="Heading2"/>
+        <w:rPr>
+          <w:color w:val="6B6867"/>
+          <w:sz w:val="13"/>
+          <w:szCs w:val="13"/>
+          <w:lang w:val="pt-PT"/>
+        </w:rPr>
+      </w:pPr>
+      <w:r>
+        <w:rPr>
+          <w:lang w:val="pt-PT"/>
+        </w:rPr>
+        <w:t>Justificação do financiamento solicitado</w:t>
+      </w:r>
+      <w:r>
+        <w:rPr>
+          <w:lang w:val="pt-PT"/>
+        </w:rPr>
+        <w:br/>
+      </w:r>
+      <w:r>
+        <w:rPr>
+          <w:color w:val="6B6867"/>
+          <w:sz w:val="13"/>
+          <w:szCs w:val="13"/>
+          <w:lang w:val="pt-PT"/>
+        </w:rPr>
+        <w:t>Rationale for requested funding</w:t>
+      </w:r>
+    </w:p>
+    <w:p>
+      <w:pPr>
+        <w:rPr>
           <w:color w:val="FF0000"/>
-          <w:sz w:val="20"/>
-          <w:szCs w:val="14"/>
-          <w:lang w:val="pt-PT"/>
-        </w:rPr>
-      </w:pPr>
-      <w:r>
-        <w:rPr>
-          <w:rFonts w:ascii="Times New Roman" w:hAnsi="Times New Roman" w:cs="Times New Roman"/>
+          <w:lang w:val="pt-PT"/>
+        </w:rPr>
+      </w:pPr>
+      <w:r>
+        <w:rPr>
           <w:color w:val="FF0000"/>
-          <w:sz w:val="20"/>
-          <w:szCs w:val="14"/>
-          <w:lang w:val="pt-PT"/>
-        </w:rPr>
-        <w:t>Instituição</w:t>
+          <w:lang w:val="pt-PT"/>
+        </w:rPr>
+        <w:t>Justificação</w:t>
+      </w:r>
+    </w:p>
+    <w:p>
+      <w:pPr>
+        <w:rPr>
+          <w:color w:val="FF0000"/>
+          <w:lang w:val="pt-PT"/>
+        </w:rPr>
+      </w:pPr>
+    </w:p>
+    <w:p>
+      <w:pPr>
+        <w:pStyle w:val="Heading2"/>
+        <w:rPr>
+          <w:color w:val="6B6867"/>
+          <w:sz w:val="13"/>
+          <w:szCs w:val="13"/>
+          <w:lang w:val="pt-PT"/>
+        </w:rPr>
+      </w:pPr>
+      <w:r>
+        <w:rPr>
+          <w:lang w:val="pt-PT"/>
+        </w:rPr>
+        <w:t>Página na Internet onde pode ser consultado o CV do consultor</w:t>
+      </w:r>
+      <w:r>
+        <w:rPr>
+          <w:lang w:val="pt-PT"/>
+        </w:rPr>
+        <w:br/>
+      </w:r>
+      <w:r>
+        <w:rPr>
+          <w:color w:val="6B6867"/>
+          <w:sz w:val="13"/>
+          <w:szCs w:val="13"/>
+          <w:lang w:val="pt-PT"/>
+        </w:rPr>
+        <w:t>Web page where the consultant’s CV can be accessed</w:t>
+      </w:r>
+    </w:p>
+    <w:p>
+      <w:pPr>
+        <w:rPr>
+          <w:lang w:val="pt-PT"/>
+        </w:rPr>
+      </w:pPr>
+    </w:p>
+    <w:p>
+      <w:pPr>
+        <w:rPr>
+          <w:color w:val="FF0000"/>
+          <w:lang w:val="pt-PT"/>
+        </w:rPr>
+      </w:pPr>
+      <w:r>
+        <w:rPr>
+          <w:color w:val="FF0000"/>
+          <w:lang w:val="pt-PT"/>
+        </w:rPr>
+        <w:t>Deve ser repetido para cada consultor</w:t>
+      </w:r>
+    </w:p>
+    <w:p>
+      <w:pPr>
+        <w:rPr>
+          <w:color w:val="FF0000"/>
+          <w:lang w:val="pt-PT"/>
+        </w:rPr>
+      </w:pPr>
+    </w:p>
+    <w:p>
+      <w:pPr>
+        <w:pStyle w:val="Heading2"/>
+      </w:pPr>
+      <w:r>
+        <w:rPr>
+          <w:lang w:val="pt-PT"/>
+        </w:rPr>
+        <w:t>8.4. Justificação de aquisição de bens e serviços</w:t>
+      </w:r>
+      <w:r>
+        <w:rPr>
+          <w:lang w:val="pt-PT"/>
+        </w:rPr>
+        <w:br/>
+      </w:r>
+      <w:r>
+        <w:rPr>
+          <w:color w:val="454545"/>
+          <w:sz w:val="15"/>
+          <w:szCs w:val="15"/>
+          <w:lang w:val="pt-PT"/>
+        </w:rPr>
+        <w:t xml:space="preserve">8.4. </w:t>
+      </w:r>
+      <w:r>
+        <w:rPr>
+          <w:color w:val="454545"/>
+          <w:sz w:val="15"/>
+          <w:szCs w:val="15"/>
+        </w:rPr>
+        <w:t>Service procurement and acquisitions</w:t>
+      </w:r>
+    </w:p>
+    <w:p/>
+    <w:p>
+      <w:pPr>
+        <w:pStyle w:val="Heading2"/>
+      </w:pPr>
+      <w:proofErr w:type="spellStart"/>
+      <w:r>
+        <w:t>Tipo</w:t>
+      </w:r>
+      <w:proofErr w:type="spellEnd"/>
+      <w:r>
+        <w:br/>
+      </w:r>
+      <w:r>
+        <w:rPr>
+          <w:color w:val="454545"/>
+          <w:sz w:val="15"/>
+          <w:szCs w:val="15"/>
+        </w:rPr>
+        <w:t>Type</w:t>
       </w:r>
     </w:p>
     <w:p>
@@ -21668,115 +22141,14 @@
         <w:autoSpaceDN w:val="0"/>
         <w:adjustRightInd w:val="0"/>
         <w:rPr>
-          <w:rFonts w:ascii="Times New Roman" w:hAnsi="Times New Roman" w:cs="Times New Roman"/>
-          <w:color w:val="FF0000"/>
-          <w:sz w:val="20"/>
-          <w:szCs w:val="14"/>
-          <w:lang w:val="pt-PT"/>
-        </w:rPr>
-      </w:pPr>
-    </w:p>
-    <w:p>
-      <w:pPr>
-        <w:pStyle w:val="Heading2"/>
-        <w:rPr>
-          <w:color w:val="6B6867"/>
-          <w:sz w:val="13"/>
-          <w:szCs w:val="13"/>
-          <w:lang w:val="pt-PT"/>
-        </w:rPr>
-      </w:pPr>
-      <w:r>
-        <w:rPr>
-          <w:lang w:val="pt-PT"/>
-        </w:rPr>
-        <w:t>Fase do projecto</w:t>
-      </w:r>
-      <w:r>
-        <w:rPr>
-          <w:color w:val="FF0000"/>
-          <w:sz w:val="20"/>
-          <w:lang w:val="pt-PT"/>
-        </w:rPr>
-        <w:br/>
-      </w:r>
-      <w:r>
-        <w:rPr>
-          <w:color w:val="6B6867"/>
-          <w:sz w:val="13"/>
-          <w:szCs w:val="13"/>
-          <w:lang w:val="pt-PT"/>
-        </w:rPr>
-        <w:t>Project phase</w:t>
-      </w:r>
-    </w:p>
-    <w:p>
-      <w:pPr>
-        <w:rPr>
-          <w:color w:val="FF0000"/>
-          <w:lang w:val="pt-PT"/>
-        </w:rPr>
-      </w:pPr>
-      <w:r>
-        <w:rPr>
-          <w:color w:val="FF0000"/>
-          <w:lang w:val="pt-PT"/>
-        </w:rPr>
-        <w:t>Tasks envovidas</w:t>
-      </w:r>
-    </w:p>
-    <w:p>
-      <w:pPr>
-        <w:rPr>
-          <w:lang w:val="pt-PT"/>
-        </w:rPr>
-      </w:pPr>
-    </w:p>
-    <w:p>
-      <w:pPr>
-        <w:pStyle w:val="Heading2"/>
-        <w:rPr>
-          <w:color w:val="6B6867"/>
-          <w:sz w:val="13"/>
-          <w:szCs w:val="13"/>
-          <w:lang w:val="pt-PT"/>
-        </w:rPr>
-      </w:pPr>
-      <w:r>
-        <w:rPr>
-          <w:lang w:val="pt-PT"/>
-        </w:rPr>
-        <w:t>Custo (€)</w:t>
-      </w:r>
-      <w:r>
-        <w:rPr>
-          <w:lang w:val="pt-PT"/>
-        </w:rPr>
-        <w:br/>
-      </w:r>
-      <w:r>
-        <w:rPr>
-          <w:color w:val="6B6867"/>
-          <w:sz w:val="13"/>
-          <w:szCs w:val="13"/>
-          <w:lang w:val="pt-PT"/>
-        </w:rPr>
-        <w:t>Cost (€)</w:t>
-      </w:r>
-    </w:p>
-    <w:p>
-      <w:pPr>
-        <w:rPr>
-          <w:color w:val="FF0000"/>
-          <w:lang w:val="pt-PT"/>
-        </w:rPr>
-      </w:pPr>
-      <w:r>
-        <w:rPr>
-          <w:color w:val="FF0000"/>
-          <w:lang w:val="pt-PT"/>
-        </w:rPr>
-        <w:t>Custo</w:t>
+          <w:rFonts w:cs="Times New Roman"/>
+        </w:rPr>
+      </w:pPr>
+      <w:r>
+        <w:rPr>
+          <w:rFonts w:cs="Times New Roman"/>
+        </w:rPr>
+        <w:t>Consumables for the diverse applications needed for this project</w:t>
       </w:r>
     </w:p>
     <w:p>
@@ -21788,9 +22160,8 @@
         <w:rPr>
           <w:rFonts w:ascii="Times New Roman" w:hAnsi="Times New Roman" w:cs="Times New Roman"/>
           <w:color w:val="32445F"/>
-          <w:sz w:val="14"/>
-          <w:szCs w:val="14"/>
-          <w:lang w:val="pt-PT"/>
+          <w:sz w:val="16"/>
+          <w:szCs w:val="16"/>
         </w:rPr>
       </w:pPr>
     </w:p>
@@ -21798,129 +22169,19 @@
       <w:pPr>
         <w:pStyle w:val="Heading2"/>
         <w:rPr>
-          <w:color w:val="6B6867"/>
-          <w:sz w:val="13"/>
-          <w:szCs w:val="13"/>
-          <w:lang w:val="pt-PT"/>
-        </w:rPr>
-      </w:pPr>
-      <w:r>
-        <w:rPr>
-          <w:lang w:val="pt-PT"/>
-        </w:rPr>
-        <w:t>Justificação do financiamento solicitado</w:t>
-      </w:r>
-      <w:r>
-        <w:rPr>
-          <w:lang w:val="pt-PT"/>
-        </w:rPr>
-        <w:br/>
-      </w:r>
-      <w:r>
-        <w:rPr>
-          <w:color w:val="6B6867"/>
-          <w:sz w:val="13"/>
-          <w:szCs w:val="13"/>
-          <w:lang w:val="pt-PT"/>
-        </w:rPr>
-        <w:t>Rationale for requested funding</w:t>
-      </w:r>
-    </w:p>
-    <w:p>
-      <w:pPr>
-        <w:rPr>
-          <w:color w:val="FF0000"/>
-          <w:lang w:val="pt-PT"/>
-        </w:rPr>
-      </w:pPr>
-      <w:r>
-        <w:rPr>
-          <w:color w:val="FF0000"/>
-          <w:lang w:val="pt-PT"/>
-        </w:rPr>
-        <w:t>Justificação</w:t>
-      </w:r>
-    </w:p>
-    <w:p>
-      <w:pPr>
-        <w:rPr>
-          <w:color w:val="FF0000"/>
-          <w:lang w:val="pt-PT"/>
-        </w:rPr>
-      </w:pPr>
-    </w:p>
-    <w:p>
-      <w:pPr>
-        <w:pStyle w:val="Heading2"/>
-        <w:rPr>
-          <w:color w:val="6B6867"/>
-          <w:sz w:val="13"/>
-          <w:szCs w:val="13"/>
-          <w:lang w:val="pt-PT"/>
-        </w:rPr>
-      </w:pPr>
-      <w:r>
-        <w:rPr>
-          <w:lang w:val="pt-PT"/>
-        </w:rPr>
-        <w:lastRenderedPageBreak/>
-        <w:t>Página na Internet onde pode ser consultado o CV do consultor</w:t>
-      </w:r>
-      <w:r>
-        <w:rPr>
-          <w:lang w:val="pt-PT"/>
-        </w:rPr>
-        <w:br/>
-      </w:r>
-      <w:r>
-        <w:rPr>
-          <w:color w:val="6B6867"/>
-          <w:sz w:val="13"/>
-          <w:szCs w:val="13"/>
-          <w:lang w:val="pt-PT"/>
-        </w:rPr>
-        <w:t>Web page where the consultant’s CV can be accessed</w:t>
-      </w:r>
-    </w:p>
-    <w:p>
-      <w:pPr>
-        <w:rPr>
-          <w:lang w:val="pt-PT"/>
-        </w:rPr>
-      </w:pPr>
-    </w:p>
-    <w:p>
-      <w:pPr>
-        <w:rPr>
-          <w:color w:val="FF0000"/>
-          <w:lang w:val="pt-PT"/>
-        </w:rPr>
-      </w:pPr>
-      <w:r>
-        <w:rPr>
-          <w:color w:val="FF0000"/>
-          <w:lang w:val="pt-PT"/>
-        </w:rPr>
-        <w:t>Deve ser repetido para cada consultor</w:t>
-      </w:r>
-    </w:p>
-    <w:p>
-      <w:pPr>
-        <w:rPr>
-          <w:color w:val="FF0000"/>
-          <w:lang w:val="pt-PT"/>
-        </w:rPr>
-      </w:pPr>
-    </w:p>
-    <w:p>
-      <w:pPr>
-        <w:pStyle w:val="Heading2"/>
-      </w:pPr>
-      <w:r>
-        <w:rPr>
-          <w:lang w:val="pt-PT"/>
-        </w:rPr>
-        <w:t>8.4. Justificação de aquisição de bens e serviços</w:t>
+          <w:rFonts w:asciiTheme="minorHAnsi" w:hAnsiTheme="minorHAnsi"/>
+          <w:b w:val="0"/>
+          <w:color w:val="auto"/>
+          <w:sz w:val="24"/>
+          <w:szCs w:val="24"/>
+          <w:lang w:val="pt-PT"/>
+        </w:rPr>
+      </w:pPr>
+      <w:r>
+        <w:rPr>
+          <w:lang w:val="pt-PT"/>
+        </w:rPr>
+        <w:t>Custo (€)</w:t>
       </w:r>
       <w:r>
         <w:rPr>
@@ -21935,37 +22196,27 @@
           <w:szCs w:val="15"/>
           <w:lang w:val="pt-PT"/>
         </w:rPr>
-        <w:t xml:space="preserve">8.4. </w:t>
+        <w:t>Cost (€)</w:t>
       </w:r>
       <w:r>
         <w:rPr>
           <w:color w:val="454545"/>
           <w:sz w:val="15"/>
           <w:szCs w:val="15"/>
-        </w:rPr>
-        <w:t>Service procurement and acquisitions</w:t>
-      </w:r>
-    </w:p>
-    <w:p/>
-    <w:p>
-      <w:pPr>
-        <w:pStyle w:val="Heading2"/>
-      </w:pPr>
-      <w:proofErr w:type="spellStart"/>
-      <w:r>
-        <w:t>Tipo</w:t>
-      </w:r>
-      <w:proofErr w:type="spellEnd"/>
-      <w:r>
+          <w:lang w:val="pt-PT"/>
+        </w:rPr>
         <w:br/>
       </w:r>
       <w:r>
         <w:rPr>
-          <w:color w:val="454545"/>
-          <w:sz w:val="15"/>
-          <w:szCs w:val="15"/>
-        </w:rPr>
-        <w:t>Type</w:t>
+          <w:rFonts w:asciiTheme="minorHAnsi" w:hAnsiTheme="minorHAnsi"/>
+          <w:b w:val="0"/>
+          <w:color w:val="auto"/>
+          <w:sz w:val="24"/>
+          <w:szCs w:val="24"/>
+          <w:lang w:val="pt-PT"/>
+        </w:rPr>
+        <w:t>18.500,00€</w:t>
       </w:r>
     </w:p>
     <w:p>
@@ -21976,31 +22227,6 @@
         <w:adjustRightInd w:val="0"/>
         <w:rPr>
           <w:rFonts w:ascii="Times New Roman" w:hAnsi="Times New Roman" w:cs="Times New Roman"/>
-          <w:color w:val="FF0000"/>
-          <w:sz w:val="18"/>
-          <w:szCs w:val="16"/>
-          <w:lang w:val="pt-PT"/>
-        </w:rPr>
-      </w:pPr>
-      <w:r>
-        <w:rPr>
-          <w:rFonts w:ascii="Times New Roman" w:hAnsi="Times New Roman" w:cs="Times New Roman"/>
-          <w:color w:val="FF0000"/>
-          <w:sz w:val="18"/>
-          <w:szCs w:val="16"/>
-          <w:lang w:val="pt-PT"/>
-        </w:rPr>
-        <w:t>Texto (curto)</w:t>
-      </w:r>
-    </w:p>
-    <w:p>
-      <w:pPr>
-        <w:widowControl w:val="0"/>
-        <w:autoSpaceDE w:val="0"/>
-        <w:autoSpaceDN w:val="0"/>
-        <w:adjustRightInd w:val="0"/>
-        <w:rPr>
-          <w:rFonts w:ascii="Times New Roman" w:hAnsi="Times New Roman" w:cs="Times New Roman"/>
           <w:color w:val="32445F"/>
           <w:sz w:val="16"/>
           <w:szCs w:val="16"/>
@@ -22012,29 +22238,23 @@
       <w:pPr>
         <w:pStyle w:val="Heading2"/>
         <w:rPr>
-          <w:lang w:val="pt-PT"/>
-        </w:rPr>
-      </w:pPr>
-      <w:r>
-        <w:rPr>
-          <w:lang w:val="pt-PT"/>
-        </w:rPr>
-        <w:t>Custo (€)</w:t>
-      </w:r>
-      <w:r>
-        <w:rPr>
-          <w:lang w:val="pt-PT"/>
-        </w:rPr>
-        <w:br/>
-      </w:r>
-      <w:r>
-        <w:rPr>
           <w:color w:val="454545"/>
           <w:sz w:val="15"/>
           <w:szCs w:val="15"/>
           <w:lang w:val="pt-PT"/>
         </w:rPr>
-        <w:t>Cost (€)</w:t>
+      </w:pPr>
+      <w:r>
+        <w:rPr>
+          <w:lang w:val="pt-PT"/>
+        </w:rPr>
+        <w:t>Justificação do financiamento solicitado</w:t>
+      </w:r>
+      <w:r>
+        <w:rPr>
+          <w:lang w:val="pt-PT"/>
+        </w:rPr>
+        <w:br/>
       </w:r>
       <w:r>
         <w:rPr>
@@ -22043,94 +22263,39 @@
           <w:szCs w:val="15"/>
           <w:lang w:val="pt-PT"/>
         </w:rPr>
-        <w:br/>
-      </w:r>
-      <w:r>
-        <w:rPr>
-          <w:rFonts w:ascii="Times New Roman" w:hAnsi="Times New Roman" w:cs="Times New Roman"/>
+        <w:t>Rationale for requested funding</w:t>
+      </w:r>
+    </w:p>
+    <w:p>
+      <w:pPr>
+        <w:jc w:val="both"/>
+      </w:pPr>
+      <w:r>
+        <w:t xml:space="preserve">Our process will have a lot of </w:t>
+      </w:r>
+      <w:proofErr w:type="spellStart"/>
+      <w:r>
+        <w:t>nanotechnological</w:t>
+      </w:r>
+      <w:proofErr w:type="spellEnd"/>
+      <w:r>
+        <w:t xml:space="preserve"> processes in the fabrication tasks. </w:t>
+      </w:r>
+      <w:r>
+        <w:t>Wafers and materials to deposit to proceed to the structures fabrication will be needed. It is also considered machines maintenance as well as clean room maintenance.</w:t>
+      </w:r>
+    </w:p>
+    <w:p>
+      <w:pPr>
+        <w:rPr>
           <w:color w:val="FF0000"/>
-          <w:sz w:val="22"/>
-          <w:szCs w:val="16"/>
-          <w:lang w:val="pt-PT"/>
-        </w:rPr>
-        <w:t>Valor</w:t>
-      </w:r>
-    </w:p>
-    <w:p>
-      <w:pPr>
-        <w:widowControl w:val="0"/>
-        <w:autoSpaceDE w:val="0"/>
-        <w:autoSpaceDN w:val="0"/>
-        <w:adjustRightInd w:val="0"/>
-        <w:rPr>
-          <w:rFonts w:ascii="Times New Roman" w:hAnsi="Times New Roman" w:cs="Times New Roman"/>
-          <w:color w:val="32445F"/>
-          <w:sz w:val="16"/>
-          <w:szCs w:val="16"/>
-          <w:lang w:val="pt-PT"/>
-        </w:rPr>
-      </w:pPr>
-    </w:p>
-    <w:p>
-      <w:pPr>
-        <w:pStyle w:val="Heading2"/>
-        <w:rPr>
-          <w:color w:val="454545"/>
-          <w:sz w:val="15"/>
-          <w:szCs w:val="15"/>
-          <w:lang w:val="pt-PT"/>
-        </w:rPr>
-      </w:pPr>
-      <w:r>
-        <w:rPr>
-          <w:lang w:val="pt-PT"/>
-        </w:rPr>
-        <w:t>Justificação do financiamento solicitado</w:t>
-      </w:r>
-      <w:r>
-        <w:rPr>
-          <w:lang w:val="pt-PT"/>
-        </w:rPr>
-        <w:br/>
-      </w:r>
-      <w:r>
-        <w:rPr>
-          <w:color w:val="454545"/>
-          <w:sz w:val="15"/>
-          <w:szCs w:val="15"/>
-          <w:lang w:val="pt-PT"/>
-        </w:rPr>
-        <w:t>Rationale for requested funding</w:t>
-      </w:r>
+        </w:rPr>
+      </w:pPr>
     </w:p>
     <w:p>
       <w:pPr>
         <w:rPr>
           <w:color w:val="FF0000"/>
-          <w:lang w:val="pt-PT"/>
-        </w:rPr>
-      </w:pPr>
-      <w:r>
-        <w:rPr>
-          <w:color w:val="FF0000"/>
-          <w:lang w:val="pt-PT"/>
-        </w:rPr>
-        <w:t>Justificação</w:t>
-      </w:r>
-    </w:p>
-    <w:p>
-      <w:pPr>
-        <w:rPr>
-          <w:color w:val="FF0000"/>
-          <w:lang w:val="pt-PT"/>
-        </w:rPr>
-      </w:pPr>
-    </w:p>
-    <w:p>
-      <w:pPr>
-        <w:rPr>
-          <w:color w:val="FF0000"/>
-          <w:lang w:val="pt-PT"/>
         </w:rPr>
       </w:pPr>
     </w:p>
@@ -22555,7 +22720,6 @@
           <w:color w:val="FF0000"/>
           <w:lang w:val="pt-PT"/>
         </w:rPr>
-        <w:lastRenderedPageBreak/>
         <w:t>Repetir para cada equipamento a adquirir no projecto</w:t>
       </w:r>
     </w:p>
@@ -23543,6 +23707,17 @@
     <w:basedOn w:val="DefaultParagraphFont"/>
     <w:rsid w:val="00491FD4"/>
   </w:style>
+  <w:style w:type="character" w:styleId="Emphasis">
+    <w:name w:val="Emphasis"/>
+    <w:basedOn w:val="DefaultParagraphFont"/>
+    <w:uiPriority w:val="20"/>
+    <w:qFormat/>
+    <w:rsid w:val="00495864"/>
+    <w:rPr>
+      <w:i/>
+      <w:iCs/>
+    </w:rPr>
+  </w:style>
 </w:styles>
 </file>
 
@@ -23871,7 +24046,7 @@
 </file>
 
 <file path=customXml/itemProps1.xml><?xml version="1.0" encoding="utf-8"?>
-<ds:datastoreItem xmlns:ds="http://schemas.openxmlformats.org/officeDocument/2006/customXml" ds:itemID="{0727C622-FF2D-4966-B570-D9F9A4AAC14A}">
+<ds:datastoreItem xmlns:ds="http://schemas.openxmlformats.org/officeDocument/2006/customXml" ds:itemID="{AA0B1218-62CE-4EFB-8D3A-5C7A29D41C6C}">
   <ds:schemaRefs>
     <ds:schemaRef ds:uri="http://schemas.openxmlformats.org/officeDocument/2006/bibliography"/>
   </ds:schemaRefs>

</xml_diff>

<commit_message>
Ponto 1 comecado e ponto 2 concluido
</commit_message>
<xml_diff>
--- a/TemplateProjectoFCT_Parte_Luís.docx
+++ b/TemplateProjectoFCT_Parte_Luís.docx
@@ -104,16 +104,14 @@
     <w:p>
       <w:pPr>
         <w:rPr>
-          <w:color w:val="FF0000"/>
-          <w:lang w:val="pt-PT"/>
-        </w:rPr>
-      </w:pPr>
-      <w:r>
-        <w:rPr>
-          <w:color w:val="FF0000"/>
-          <w:lang w:val="pt-PT"/>
-        </w:rPr>
-        <w:t>Texto aqui</w:t>
+          <w:lang w:val="pt-PT"/>
+        </w:rPr>
+      </w:pPr>
+      <w:r>
+        <w:rPr>
+          <w:lang w:val="pt-PT"/>
+        </w:rPr>
+        <w:t>Ciências Exactas e da Engenharia</w:t>
       </w:r>
     </w:p>
     <w:p>
@@ -166,16 +164,14 @@
     <w:p>
       <w:pPr>
         <w:rPr>
-          <w:color w:val="FF0000"/>
-          <w:lang w:val="pt-PT"/>
-        </w:rPr>
-      </w:pPr>
-      <w:r>
-        <w:rPr>
-          <w:color w:val="FF0000"/>
-          <w:lang w:val="pt-PT"/>
-        </w:rPr>
-        <w:t>Texto aqui</w:t>
+          <w:lang w:val="pt-PT"/>
+        </w:rPr>
+      </w:pPr>
+      <w:r>
+        <w:rPr>
+          <w:lang w:val="pt-PT"/>
+        </w:rPr>
+        <w:t>Ciência e Engenharia de Materiais</w:t>
       </w:r>
     </w:p>
     <w:p>
@@ -228,16 +224,14 @@
     <w:p>
       <w:pPr>
         <w:rPr>
-          <w:color w:val="FF0000"/>
-          <w:lang w:val="pt-PT"/>
-        </w:rPr>
-      </w:pPr>
-      <w:r>
-        <w:rPr>
-          <w:color w:val="FF0000"/>
-          <w:lang w:val="pt-PT"/>
-        </w:rPr>
-        <w:t>Texto aqui</w:t>
+          <w:lang w:val="pt-PT"/>
+        </w:rPr>
+      </w:pPr>
+      <w:r>
+        <w:rPr>
+          <w:lang w:val="pt-PT"/>
+        </w:rPr>
+        <w:t>Nanomateriais e Dispositivos</w:t>
       </w:r>
     </w:p>
     <w:p>
@@ -720,16 +714,14 @@
     <w:p>
       <w:pPr>
         <w:rPr>
-          <w:color w:val="FF0000"/>
-          <w:lang w:val="pt-PT"/>
-        </w:rPr>
-      </w:pPr>
-      <w:r>
-        <w:rPr>
-          <w:color w:val="FF0000"/>
-          <w:lang w:val="pt-PT"/>
-        </w:rPr>
-        <w:t>Texto aqui</w:t>
+          <w:lang w:val="pt-PT"/>
+        </w:rPr>
+      </w:pPr>
+      <w:r>
+        <w:rPr>
+          <w:lang w:val="pt-PT"/>
+        </w:rPr>
+        <w:t>10-10-2015</w:t>
       </w:r>
     </w:p>
     <w:p>
@@ -782,16 +774,14 @@
     <w:p>
       <w:pPr>
         <w:rPr>
-          <w:color w:val="FF0000"/>
-          <w:lang w:val="pt-PT"/>
-        </w:rPr>
-      </w:pPr>
-      <w:r>
-        <w:rPr>
-          <w:color w:val="FF0000"/>
-          <w:lang w:val="pt-PT"/>
-        </w:rPr>
-        <w:t>Texto aqui</w:t>
+          <w:lang w:val="pt-PT"/>
+        </w:rPr>
+      </w:pPr>
+      <w:r>
+        <w:rPr>
+          <w:lang w:val="pt-PT"/>
+        </w:rPr>
+        <w:t>18</w:t>
       </w:r>
     </w:p>
     <w:p>
@@ -888,17 +878,16 @@
     </w:p>
     <w:p>
       <w:pPr>
-        <w:rPr>
-          <w:color w:val="FF0000"/>
-          <w:lang w:val="pt-PT"/>
-        </w:rPr>
-      </w:pPr>
-      <w:r>
-        <w:rPr>
-          <w:color w:val="FF0000"/>
-          <w:lang w:val="pt-PT"/>
-        </w:rPr>
-        <w:t>Texto aqui (só o nome e ac´rnimo da instituição)</w:t>
+        <w:jc w:val="both"/>
+        <w:rPr>
+          <w:lang w:val="pt-PT"/>
+        </w:rPr>
+      </w:pPr>
+      <w:r>
+        <w:rPr>
+          <w:lang w:val="pt-PT"/>
+        </w:rPr>
+        <w:t>Instituto de Engenharia de Sistemas e Computadores – Microsistemas e Nanotecnologias (INESC MN)</w:t>
       </w:r>
     </w:p>
     <w:p>
@@ -932,26 +921,151 @@
     </w:p>
     <w:p>
       <w:pPr>
+        <w:jc w:val="both"/>
+        <w:rPr>
+          <w:color w:val="000000"/>
+        </w:rPr>
+      </w:pPr>
+      <w:r>
+        <w:t xml:space="preserve">INESC </w:t>
+      </w:r>
+      <w:proofErr w:type="spellStart"/>
+      <w:r>
+        <w:t>Microsisteemas</w:t>
+      </w:r>
+      <w:proofErr w:type="spellEnd"/>
+      <w:r>
+        <w:t xml:space="preserve"> e </w:t>
+      </w:r>
+      <w:proofErr w:type="spellStart"/>
+      <w:r>
+        <w:t>Nanotecnologias</w:t>
+      </w:r>
+      <w:proofErr w:type="spellEnd"/>
+      <w:r>
+        <w:t xml:space="preserve"> (INESC MN) </w:t>
+      </w:r>
+      <w:r>
+        <w:rPr>
+          <w:color w:val="000000"/>
+        </w:rPr>
+        <w:t>is a private, non-profit Research and Development institute created in January, 2002 from the former Solid State Technology group of INESC. INESC MN operates a Class 100/10 cleanroom with optical and e-beam lithography allowing nanoscale device fabrication.</w:t>
+      </w:r>
+    </w:p>
+    <w:p>
+      <w:pPr>
+        <w:jc w:val="both"/>
+        <w:rPr>
+          <w:color w:val="000000"/>
+        </w:rPr>
+      </w:pPr>
+      <w:r>
+        <w:rPr>
+          <w:color w:val="000000"/>
+        </w:rPr>
+        <w:t>INESC MN is dedicated to:</w:t>
+      </w:r>
+    </w:p>
+    <w:p>
+      <w:pPr>
+        <w:jc w:val="both"/>
+        <w:rPr>
+          <w:color w:val="000000"/>
+        </w:rPr>
+      </w:pPr>
+      <w:r>
+        <w:rPr>
+          <w:color w:val="000000"/>
+        </w:rPr>
+        <w:tab/>
+        <w:t>-leading edge research and development in strategic technological areas of micro- and nanotechnologies and the application of these technologies to electronic, biological and devices;</w:t>
+      </w:r>
+    </w:p>
+    <w:p>
+      <w:pPr>
+        <w:jc w:val="both"/>
+        <w:rPr>
+          <w:color w:val="000000"/>
+        </w:rPr>
+      </w:pPr>
+      <w:r>
+        <w:rPr>
+          <w:color w:val="000000"/>
+        </w:rPr>
+        <w:tab/>
+        <w:t>-</w:t>
+      </w:r>
+      <w:proofErr w:type="gramStart"/>
+      <w:r>
+        <w:rPr>
+          <w:color w:val="000000"/>
+        </w:rPr>
+        <w:t>advanced</w:t>
+      </w:r>
+      <w:proofErr w:type="gramEnd"/>
+      <w:r>
+        <w:rPr>
+          <w:color w:val="000000"/>
+        </w:rPr>
+        <w:t xml:space="preserve"> training of young and engineers at the university, post-graduate and post-doctoral levels in micro- and nanotechnologies;</w:t>
+      </w:r>
+    </w:p>
+    <w:p>
+      <w:pPr>
+        <w:jc w:val="both"/>
+        <w:rPr>
+          <w:color w:val="000000"/>
+        </w:rPr>
+      </w:pPr>
+      <w:r>
+        <w:rPr>
+          <w:color w:val="000000"/>
+        </w:rPr>
+        <w:tab/>
+        <w:t>-transfer of technology to both Portuguese and international industries through collaborative research, contract research, prototyping and consulting.</w:t>
+      </w:r>
+    </w:p>
+    <w:p>
+      <w:pPr>
         <w:rPr>
           <w:color w:val="FF0000"/>
-          <w:lang w:val="pt-PT"/>
-        </w:rPr>
-      </w:pPr>
-      <w:r>
-        <w:rPr>
-          <w:color w:val="FF0000"/>
-          <w:lang w:val="pt-PT"/>
-        </w:rPr>
-        <w:t>Texto aqui</w:t>
-      </w:r>
-    </w:p>
-    <w:p>
-      <w:pPr>
-        <w:rPr>
-          <w:color w:val="FF0000"/>
-          <w:lang w:val="pt-PT"/>
-        </w:rPr>
-      </w:pPr>
+        </w:rPr>
+      </w:pPr>
+    </w:p>
+    <w:p>
+      <w:r>
+        <w:t>Research areas:</w:t>
+      </w:r>
+    </w:p>
+    <w:p>
+      <w:r>
+        <w:tab/>
+        <w:t>-Magnetics</w:t>
+      </w:r>
+    </w:p>
+    <w:p>
+      <w:r>
+        <w:tab/>
+        <w:t>-Thin Film MEMS</w:t>
+      </w:r>
+    </w:p>
+    <w:p>
+      <w:r>
+        <w:tab/>
+        <w:t>-Biosensor and Biomedical Applications</w:t>
+      </w:r>
+    </w:p>
+    <w:p>
+      <w:r>
+        <w:tab/>
+        <w:t>-Organic Electronics</w:t>
+      </w:r>
+    </w:p>
+    <w:p>
+      <w:r>
+        <w:tab/>
+        <w:t>-Simulation of Materials</w:t>
+      </w:r>
     </w:p>
     <w:p>
       <w:pPr>
@@ -994,61 +1108,57 @@
     </w:p>
     <w:p>
       <w:pPr>
+        <w:jc w:val="both"/>
+        <w:rPr>
+          <w:lang w:val="pt-PT"/>
+        </w:rPr>
+      </w:pPr>
+      <w:r>
+        <w:rPr>
+          <w:lang w:val="pt-PT"/>
+        </w:rPr>
+        <w:t>Instituto de Engenharia de Sistemas e Computadores – Microsistemas e Nanotecnologias (INESC MN)</w:t>
+      </w:r>
+    </w:p>
+    <w:p>
+      <w:pPr>
+        <w:rPr>
+          <w:lang w:val="pt-PT"/>
+        </w:rPr>
+      </w:pPr>
+    </w:p>
+    <w:p>
+      <w:pPr>
         <w:rPr>
           <w:color w:val="FF0000"/>
           <w:lang w:val="pt-PT"/>
         </w:rPr>
       </w:pPr>
-      <w:r>
+    </w:p>
+    <w:p>
+      <w:pPr>
+        <w:pStyle w:val="Heading2"/>
+        <w:rPr>
+          <w:lang w:val="pt-PT"/>
+        </w:rPr>
+      </w:pPr>
+      <w:r>
+        <w:rPr>
+          <w:lang w:val="pt-PT"/>
+        </w:rPr>
+        <w:lastRenderedPageBreak/>
+        <w:t>Descrição da Instituição</w:t>
+      </w:r>
+    </w:p>
+    <w:p>
+      <w:r>
+        <w:t>Already described as Principal Contractor.</w:t>
+      </w:r>
+    </w:p>
+    <w:p>
+      <w:pPr>
         <w:rPr>
           <w:color w:val="FF0000"/>
-          <w:lang w:val="pt-PT"/>
-        </w:rPr>
-        <w:t>Texto aqui (só o nome e ac´rnimo da instituição)</w:t>
-      </w:r>
-    </w:p>
-    <w:p>
-      <w:pPr>
-        <w:rPr>
-          <w:color w:val="FF0000"/>
-          <w:lang w:val="pt-PT"/>
-        </w:rPr>
-      </w:pPr>
-    </w:p>
-    <w:p>
-      <w:pPr>
-        <w:pStyle w:val="Heading2"/>
-        <w:rPr>
-          <w:lang w:val="pt-PT"/>
-        </w:rPr>
-      </w:pPr>
-      <w:r>
-        <w:rPr>
-          <w:lang w:val="pt-PT"/>
-        </w:rPr>
-        <w:t>Descrição da Instituição</w:t>
-      </w:r>
-    </w:p>
-    <w:p>
-      <w:pPr>
-        <w:rPr>
-          <w:color w:val="FF0000"/>
-          <w:lang w:val="pt-PT"/>
-        </w:rPr>
-      </w:pPr>
-      <w:r>
-        <w:rPr>
-          <w:color w:val="FF0000"/>
-          <w:lang w:val="pt-PT"/>
-        </w:rPr>
-        <w:t>Texto aqui</w:t>
-      </w:r>
-    </w:p>
-    <w:p>
-      <w:pPr>
-        <w:rPr>
-          <w:color w:val="FF0000"/>
-          <w:lang w:val="pt-PT"/>
         </w:rPr>
       </w:pPr>
     </w:p>
@@ -1093,17 +1203,16 @@
     </w:p>
     <w:p>
       <w:pPr>
-        <w:rPr>
-          <w:color w:val="FF0000"/>
-          <w:lang w:val="pt-PT"/>
-        </w:rPr>
-      </w:pPr>
-      <w:r>
-        <w:rPr>
-          <w:color w:val="FF0000"/>
-          <w:lang w:val="pt-PT"/>
-        </w:rPr>
-        <w:t>Texto aqui (só o nome e ac´rnimo da instituição)</w:t>
+        <w:jc w:val="both"/>
+        <w:rPr>
+          <w:lang w:val="pt-PT"/>
+        </w:rPr>
+      </w:pPr>
+      <w:r>
+        <w:rPr>
+          <w:lang w:val="pt-PT"/>
+        </w:rPr>
+        <w:t>Instituto de Engenharia de Sistemas e Computadores – Microsistemas e Nanotecnologias (INESC MN)</w:t>
       </w:r>
     </w:p>
     <w:p>
@@ -1154,25 +1263,14 @@
       </w:r>
     </w:p>
     <w:p>
+      <w:r>
+        <w:t>There are no additional research units</w:t>
+      </w:r>
+    </w:p>
+    <w:p>
       <w:pPr>
         <w:rPr>
           <w:color w:val="FF0000"/>
-          <w:lang w:val="pt-PT"/>
-        </w:rPr>
-      </w:pPr>
-      <w:r>
-        <w:rPr>
-          <w:color w:val="FF0000"/>
-          <w:lang w:val="pt-PT"/>
-        </w:rPr>
-        <w:t>Texto aqui (só o nome e ac´rnimo da instituição)</w:t>
-      </w:r>
-    </w:p>
-    <w:p>
-      <w:pPr>
-        <w:rPr>
-          <w:color w:val="FF0000"/>
-          <w:lang w:val="pt-PT"/>
         </w:rPr>
       </w:pPr>
     </w:p>
@@ -1217,26 +1315,27 @@
     </w:p>
     <w:p>
       <w:pPr>
+        <w:jc w:val="both"/>
+        <w:rPr>
+          <w:lang w:val="pt-PT"/>
+        </w:rPr>
+      </w:pPr>
+      <w:r>
+        <w:rPr>
+          <w:lang w:val="pt-PT"/>
+        </w:rPr>
+        <w:t>Instituto de Engenharia de Sistemas e Computadores – Microsistemas e Nanotecnologias (INESC MN)</w:t>
+      </w:r>
+    </w:p>
+    <w:p>
+      <w:pPr>
         <w:rPr>
           <w:color w:val="FF0000"/>
           <w:lang w:val="pt-PT"/>
         </w:rPr>
       </w:pPr>
-      <w:r>
-        <w:rPr>
-          <w:color w:val="FF0000"/>
-          <w:lang w:val="pt-PT"/>
-        </w:rPr>
-        <w:t>Texto aqui (só o nome e ac´rnimo da instituição)</w:t>
-      </w:r>
-    </w:p>
-    <w:p>
-      <w:pPr>
-        <w:rPr>
-          <w:color w:val="FF0000"/>
-          <w:lang w:val="pt-PT"/>
-        </w:rPr>
-      </w:pPr>
+      <w:bookmarkStart w:id="0" w:name="_GoBack"/>
+      <w:bookmarkEnd w:id="0"/>
     </w:p>
     <w:p>
       <w:pPr>
@@ -1249,7 +1348,6 @@
         <w:rPr>
           <w:lang w:val="pt-PT"/>
         </w:rPr>
-        <w:lastRenderedPageBreak/>
         <w:t>3. Componente Científica</w:t>
       </w:r>
     </w:p>
@@ -1664,6 +1762,7 @@
                 <w:color w:val="000000"/>
                 <w:sz w:val="16"/>
               </w:rPr>
+              <w:lastRenderedPageBreak/>
               <w:t>Ordem</w:t>
             </w:r>
             <w:proofErr w:type="spellEnd"/>
@@ -2509,7 +2608,6 @@
                 <w:color w:val="000000"/>
                 <w:sz w:val="16"/>
               </w:rPr>
-              <w:lastRenderedPageBreak/>
               <w:t>Order</w:t>
             </w:r>
           </w:p>
@@ -3473,6 +3571,7 @@
         <w:rPr>
           <w:lang w:val="pt-PT"/>
         </w:rPr>
+        <w:lastRenderedPageBreak/>
         <w:t>Membros da equipa de investigação nesta tarefa</w:t>
       </w:r>
       <w:r>
@@ -4118,7 +4217,6 @@
         <w:rPr>
           <w:lang w:val="pt-PT"/>
         </w:rPr>
-        <w:lastRenderedPageBreak/>
         <w:t>Membros da equipa de investigação nesta tarefa</w:t>
       </w:r>
       <w:r>
@@ -4596,6 +4694,7 @@
                 <w:sz w:val="18"/>
                 <w:szCs w:val="16"/>
               </w:rPr>
+              <w:lastRenderedPageBreak/>
               <w:t>Data</w:t>
             </w:r>
           </w:p>
@@ -5588,6 +5687,7 @@
         <w:pStyle w:val="Heading2"/>
       </w:pPr>
       <w:r>
+        <w:lastRenderedPageBreak/>
         <w:t xml:space="preserve">3.3. </w:t>
       </w:r>
       <w:proofErr w:type="spellStart"/>
@@ -6217,7 +6317,6 @@
               <w:rPr>
                 <w:lang w:val="pt-PT"/>
               </w:rPr>
-              <w:lastRenderedPageBreak/>
               <w:t>R6</w:t>
             </w:r>
           </w:p>
@@ -6992,6 +7091,7 @@
               <w:rPr>
                 <w:lang w:val="pt-PT"/>
               </w:rPr>
+              <w:lastRenderedPageBreak/>
               <w:t>12</w:t>
             </w:r>
           </w:p>
@@ -7665,7 +7765,6 @@
               <w:rPr>
                 <w:color w:val="FF0000"/>
               </w:rPr>
-              <w:lastRenderedPageBreak/>
               <w:t>Maximo 5</w:t>
             </w:r>
           </w:p>
@@ -8421,6 +8520,7 @@
           </w:tcPr>
           <w:p>
             <w:r>
+              <w:lastRenderedPageBreak/>
               <w:t>Lu</w:t>
             </w:r>
             <w:r>
@@ -9092,7 +9192,6 @@
                 <w:sz w:val="20"/>
                 <w:szCs w:val="16"/>
               </w:rPr>
-              <w:lastRenderedPageBreak/>
               <w:t>Team member</w:t>
             </w:r>
           </w:p>
@@ -9687,6 +9786,7 @@
         <w:rPr>
           <w:lang w:val="pt-PT"/>
         </w:rPr>
+        <w:lastRenderedPageBreak/>
         <w:t>6. Indicadores previstos</w:t>
       </w:r>
       <w:r>
@@ -10451,7 +10551,6 @@
                 <w:szCs w:val="16"/>
                 <w:lang w:val="pt-PT"/>
               </w:rPr>
-              <w:lastRenderedPageBreak/>
               <w:t>Comunicações em encontros científicos internacionais</w:t>
             </w:r>
           </w:p>
@@ -11683,6 +11782,7 @@
                 <w:sz w:val="18"/>
                 <w:szCs w:val="16"/>
               </w:rPr>
+              <w:lastRenderedPageBreak/>
               <w:t xml:space="preserve">I - </w:t>
             </w:r>
             <w:proofErr w:type="spellStart"/>
@@ -12295,7 +12395,6 @@
         <w:rPr>
           <w:lang w:val="pt-PT"/>
         </w:rPr>
-        <w:lastRenderedPageBreak/>
         <w:t>Instituição Proponente</w:t>
       </w:r>
       <w:r>
@@ -13333,7 +13432,19 @@
                 <w:szCs w:val="20"/>
                 <w:lang w:val="pt-PT"/>
               </w:rPr>
-              <w:t>TOTAL CURRENT EXPENSES</w:t>
+              <w:t xml:space="preserve">TOTAL </w:t>
+            </w:r>
+            <w:r>
+              <w:rPr>
+                <w:rFonts w:ascii="Times New Roman" w:hAnsi="Times New Roman" w:cs="Times New Roman"/>
+                <w:b/>
+                <w:color w:val="454545"/>
+                <w:sz w:val="20"/>
+                <w:szCs w:val="20"/>
+                <w:lang w:val="pt-PT"/>
+              </w:rPr>
+              <w:lastRenderedPageBreak/>
+              <w:t>CURRENT EXPENSES</w:t>
             </w:r>
           </w:p>
         </w:tc>
@@ -13412,6 +13523,7 @@
                 <w:sz w:val="20"/>
                 <w:szCs w:val="20"/>
               </w:rPr>
+              <w:lastRenderedPageBreak/>
               <w:t>Equipamento</w:t>
             </w:r>
             <w:proofErr w:type="spellEnd"/>
@@ -13955,7 +14067,6 @@
                 <w:sz w:val="20"/>
                 <w:szCs w:val="20"/>
               </w:rPr>
-              <w:lastRenderedPageBreak/>
               <w:t>Missões</w:t>
             </w:r>
             <w:proofErr w:type="spellEnd"/>
@@ -14928,6 +15039,7 @@
       </w:pPr>
       <w:proofErr w:type="spellStart"/>
       <w:r>
+        <w:lastRenderedPageBreak/>
         <w:t>Orçamento</w:t>
       </w:r>
       <w:proofErr w:type="spellEnd"/>
@@ -15646,7 +15758,6 @@
                 <w:sz w:val="20"/>
                 <w:szCs w:val="20"/>
               </w:rPr>
-              <w:lastRenderedPageBreak/>
               <w:t>edifícios</w:t>
             </w:r>
             <w:proofErr w:type="spellEnd"/>
@@ -15695,7 +15806,6 @@
           </w:tcPr>
           <w:p>
             <w:r>
-              <w:lastRenderedPageBreak/>
               <w:t>0</w:t>
             </w:r>
           </w:p>
@@ -15757,7 +15867,6 @@
                 <w:sz w:val="20"/>
                 <w:szCs w:val="20"/>
               </w:rPr>
-              <w:lastRenderedPageBreak/>
               <w:t>Gastos</w:t>
             </w:r>
             <w:proofErr w:type="spellEnd"/>
@@ -15838,8 +15947,6 @@
             <w:r>
               <w:t>0</w:t>
             </w:r>
-            <w:bookmarkStart w:id="0" w:name="_GoBack"/>
-            <w:bookmarkEnd w:id="0"/>
           </w:p>
         </w:tc>
       </w:tr>
@@ -16981,7 +17088,18 @@
                 <w:szCs w:val="15"/>
                 <w:lang w:val="pt-PT"/>
               </w:rPr>
-              <w:t>Other private funding</w:t>
+              <w:t xml:space="preserve">Other private </w:t>
+            </w:r>
+            <w:r>
+              <w:rPr>
+                <w:rFonts w:ascii="Times New Roman" w:hAnsi="Times New Roman" w:cs="Times New Roman"/>
+                <w:color w:val="454545"/>
+                <w:sz w:val="15"/>
+                <w:szCs w:val="15"/>
+                <w:lang w:val="pt-PT"/>
+              </w:rPr>
+              <w:lastRenderedPageBreak/>
+              <w:t>funding</w:t>
             </w:r>
           </w:p>
         </w:tc>
@@ -17131,6 +17249,7 @@
                 <w:sz w:val="16"/>
                 <w:szCs w:val="16"/>
               </w:rPr>
+              <w:lastRenderedPageBreak/>
               <w:t xml:space="preserve">Total do </w:t>
             </w:r>
             <w:proofErr w:type="spellStart"/>
@@ -17984,7 +18103,6 @@
                 <w:szCs w:val="15"/>
                 <w:lang w:val="pt-PT"/>
               </w:rPr>
-              <w:lastRenderedPageBreak/>
               <w:t>Rationale for requested funding</w:t>
             </w:r>
           </w:p>
@@ -18001,7 +18119,6 @@
               <w:jc w:val="both"/>
             </w:pPr>
             <w:r>
-              <w:lastRenderedPageBreak/>
               <w:t xml:space="preserve">A young researcher with knowledge in fabrication of structures and some experience in working in the cleanroom. The </w:t>
             </w:r>
             <w:r>
@@ -19347,6 +19464,7 @@
           </w:tcPr>
           <w:p>
             <w:r>
+              <w:lastRenderedPageBreak/>
               <w:t>A young researcher with knowledge in characterization techniques. The student will work on the task of characterization. The BI will cover salary and social insurance expenses on a tax of 29.6%.</w:t>
             </w:r>
           </w:p>
@@ -20044,7 +20162,6 @@
                 <w:sz w:val="16"/>
                 <w:szCs w:val="16"/>
               </w:rPr>
-              <w:lastRenderedPageBreak/>
               <w:t>Tipo</w:t>
             </w:r>
             <w:proofErr w:type="spellEnd"/>
@@ -21697,6 +21814,7 @@
         <w:rPr>
           <w:lang w:val="pt-PT"/>
         </w:rPr>
+        <w:lastRenderedPageBreak/>
         <w:t>Instituição</w:t>
       </w:r>
       <w:r>
@@ -22298,6 +22416,7 @@
         <w:rPr>
           <w:lang w:val="pt-PT"/>
         </w:rPr>
+        <w:lastRenderedPageBreak/>
         <w:t>8.6.2. Discriminação do equipamento a adquirir</w:t>
       </w:r>
       <w:r>
@@ -22956,8 +23075,125 @@
       </w:rPr>
     </w:lvl>
   </w:abstractNum>
+  <w:abstractNum w:abstractNumId="1">
+    <w:nsid w:val="672F3078"/>
+    <w:multiLevelType w:val="hybridMultilevel"/>
+    <w:tmpl w:val="2690BAA8"/>
+    <w:lvl w:ilvl="0" w:tplc="A02EAAC0">
+      <w:start w:val="10"/>
+      <w:numFmt w:val="bullet"/>
+      <w:lvlText w:val="-"/>
+      <w:lvlJc w:val="left"/>
+      <w:pPr>
+        <w:ind w:left="1080" w:hanging="360"/>
+      </w:pPr>
+      <w:rPr>
+        <w:rFonts w:ascii="Cambria" w:eastAsiaTheme="minorEastAsia" w:hAnsi="Cambria" w:cstheme="minorBidi" w:hint="default"/>
+        <w:color w:val="000000"/>
+      </w:rPr>
+    </w:lvl>
+    <w:lvl w:ilvl="1" w:tplc="08160003" w:tentative="1">
+      <w:start w:val="1"/>
+      <w:numFmt w:val="bullet"/>
+      <w:lvlText w:val="o"/>
+      <w:lvlJc w:val="left"/>
+      <w:pPr>
+        <w:ind w:left="1800" w:hanging="360"/>
+      </w:pPr>
+      <w:rPr>
+        <w:rFonts w:ascii="Courier New" w:hAnsi="Courier New" w:cs="Courier New" w:hint="default"/>
+      </w:rPr>
+    </w:lvl>
+    <w:lvl w:ilvl="2" w:tplc="08160005" w:tentative="1">
+      <w:start w:val="1"/>
+      <w:numFmt w:val="bullet"/>
+      <w:lvlText w:val=""/>
+      <w:lvlJc w:val="left"/>
+      <w:pPr>
+        <w:ind w:left="2520" w:hanging="360"/>
+      </w:pPr>
+      <w:rPr>
+        <w:rFonts w:ascii="Wingdings" w:hAnsi="Wingdings" w:hint="default"/>
+      </w:rPr>
+    </w:lvl>
+    <w:lvl w:ilvl="3" w:tplc="08160001" w:tentative="1">
+      <w:start w:val="1"/>
+      <w:numFmt w:val="bullet"/>
+      <w:lvlText w:val=""/>
+      <w:lvlJc w:val="left"/>
+      <w:pPr>
+        <w:ind w:left="3240" w:hanging="360"/>
+      </w:pPr>
+      <w:rPr>
+        <w:rFonts w:ascii="Symbol" w:hAnsi="Symbol" w:hint="default"/>
+      </w:rPr>
+    </w:lvl>
+    <w:lvl w:ilvl="4" w:tplc="08160003" w:tentative="1">
+      <w:start w:val="1"/>
+      <w:numFmt w:val="bullet"/>
+      <w:lvlText w:val="o"/>
+      <w:lvlJc w:val="left"/>
+      <w:pPr>
+        <w:ind w:left="3960" w:hanging="360"/>
+      </w:pPr>
+      <w:rPr>
+        <w:rFonts w:ascii="Courier New" w:hAnsi="Courier New" w:cs="Courier New" w:hint="default"/>
+      </w:rPr>
+    </w:lvl>
+    <w:lvl w:ilvl="5" w:tplc="08160005" w:tentative="1">
+      <w:start w:val="1"/>
+      <w:numFmt w:val="bullet"/>
+      <w:lvlText w:val=""/>
+      <w:lvlJc w:val="left"/>
+      <w:pPr>
+        <w:ind w:left="4680" w:hanging="360"/>
+      </w:pPr>
+      <w:rPr>
+        <w:rFonts w:ascii="Wingdings" w:hAnsi="Wingdings" w:hint="default"/>
+      </w:rPr>
+    </w:lvl>
+    <w:lvl w:ilvl="6" w:tplc="08160001" w:tentative="1">
+      <w:start w:val="1"/>
+      <w:numFmt w:val="bullet"/>
+      <w:lvlText w:val=""/>
+      <w:lvlJc w:val="left"/>
+      <w:pPr>
+        <w:ind w:left="5400" w:hanging="360"/>
+      </w:pPr>
+      <w:rPr>
+        <w:rFonts w:ascii="Symbol" w:hAnsi="Symbol" w:hint="default"/>
+      </w:rPr>
+    </w:lvl>
+    <w:lvl w:ilvl="7" w:tplc="08160003" w:tentative="1">
+      <w:start w:val="1"/>
+      <w:numFmt w:val="bullet"/>
+      <w:lvlText w:val="o"/>
+      <w:lvlJc w:val="left"/>
+      <w:pPr>
+        <w:ind w:left="6120" w:hanging="360"/>
+      </w:pPr>
+      <w:rPr>
+        <w:rFonts w:ascii="Courier New" w:hAnsi="Courier New" w:cs="Courier New" w:hint="default"/>
+      </w:rPr>
+    </w:lvl>
+    <w:lvl w:ilvl="8" w:tplc="08160005" w:tentative="1">
+      <w:start w:val="1"/>
+      <w:numFmt w:val="bullet"/>
+      <w:lvlText w:val=""/>
+      <w:lvlJc w:val="left"/>
+      <w:pPr>
+        <w:ind w:left="6840" w:hanging="360"/>
+      </w:pPr>
+      <w:rPr>
+        <w:rFonts w:ascii="Wingdings" w:hAnsi="Wingdings" w:hint="default"/>
+      </w:rPr>
+    </w:lvl>
+  </w:abstractNum>
   <w:num w:numId="1">
     <w:abstractNumId w:val="0"/>
+  </w:num>
+  <w:num w:numId="2">
+    <w:abstractNumId w:val="1"/>
   </w:num>
 </w:numbering>
 </file>
@@ -23918,7 +24154,7 @@
 </file>
 
 <file path=customXml/itemProps1.xml><?xml version="1.0" encoding="utf-8"?>
-<ds:datastoreItem xmlns:ds="http://schemas.openxmlformats.org/officeDocument/2006/customXml" ds:itemID="{428A61D5-F219-480C-997C-26C6B9C333C6}">
+<ds:datastoreItem xmlns:ds="http://schemas.openxmlformats.org/officeDocument/2006/customXml" ds:itemID="{EBADC9AE-7181-4057-A432-7BF3C21C7F06}">
   <ds:schemaRefs>
     <ds:schemaRef ds:uri="http://schemas.openxmlformats.org/officeDocument/2006/bibliography"/>
   </ds:schemaRefs>

</xml_diff>

<commit_message>
Plano e metodos adicionados e ponto 2 alterado
</commit_message>
<xml_diff>
--- a/TemplateProjectoFCT_Parte_Luís.docx
+++ b/TemplateProjectoFCT_Parte_Luís.docx
@@ -757,7 +757,6 @@
           <w:color w:val="454545"/>
           <w:sz w:val="15"/>
           <w:szCs w:val="15"/>
-          <w:lang w:val="pt-PT"/>
         </w:rPr>
       </w:pPr>
       <w:r>
@@ -766,21 +765,12 @@
           <w:color w:val="454545"/>
           <w:sz w:val="15"/>
           <w:szCs w:val="15"/>
-          <w:lang w:val="pt-PT"/>
         </w:rPr>
         <w:t>Duration in months</w:t>
       </w:r>
     </w:p>
     <w:p>
-      <w:pPr>
-        <w:rPr>
-          <w:lang w:val="pt-PT"/>
-        </w:rPr>
-      </w:pPr>
-      <w:r>
-        <w:rPr>
-          <w:lang w:val="pt-PT"/>
-        </w:rPr>
+      <w:r>
         <w:t>18</w:t>
       </w:r>
     </w:p>
@@ -788,23 +778,29 @@
       <w:pPr>
         <w:rPr>
           <w:color w:val="FF0000"/>
-          <w:lang w:val="pt-PT"/>
         </w:rPr>
       </w:pPr>
     </w:p>
     <w:p>
       <w:pPr>
         <w:pStyle w:val="Heading1"/>
-        <w:rPr>
-          <w:lang w:val="pt-PT"/>
-        </w:rPr>
-      </w:pPr>
-      <w:r>
-        <w:rPr>
-          <w:lang w:val="pt-PT"/>
-        </w:rPr>
-        <w:t>2. Instituições envolvidas</w:t>
-      </w:r>
+      </w:pPr>
+      <w:r>
+        <w:t xml:space="preserve">2. </w:t>
+      </w:r>
+      <w:proofErr w:type="spellStart"/>
+      <w:r>
+        <w:t>Instituições</w:t>
+      </w:r>
+      <w:proofErr w:type="spellEnd"/>
+      <w:r>
+        <w:t xml:space="preserve"> </w:t>
+      </w:r>
+      <w:proofErr w:type="spellStart"/>
+      <w:r>
+        <w:t>envolvidas</w:t>
+      </w:r>
+      <w:proofErr w:type="spellEnd"/>
     </w:p>
     <w:p>
       <w:pPr>
@@ -815,7 +811,6 @@
         <w:rPr>
           <w:rFonts w:ascii="Times New Roman" w:hAnsi="Times New Roman" w:cs="Times New Roman"/>
           <w:color w:val="000000"/>
-          <w:lang w:val="pt-PT"/>
         </w:rPr>
       </w:pPr>
       <w:r>
@@ -824,7 +819,6 @@
           <w:color w:val="454545"/>
           <w:sz w:val="18"/>
           <w:szCs w:val="18"/>
-          <w:lang w:val="pt-PT"/>
         </w:rPr>
         <w:t xml:space="preserve">2. Institutions and their roles </w:t>
       </w:r>
@@ -832,7 +826,6 @@
         <w:rPr>
           <w:rFonts w:ascii="Times New Roman" w:hAnsi="Times New Roman" w:cs="Times New Roman"/>
           <w:color w:val="000000"/>
-          <w:lang w:val="pt-PT"/>
         </w:rPr>
         <w:t>–</w:t>
       </w:r>
@@ -908,16 +901,20 @@
     <w:p>
       <w:pPr>
         <w:pStyle w:val="Heading2"/>
-        <w:rPr>
-          <w:lang w:val="pt-PT"/>
-        </w:rPr>
-      </w:pPr>
-      <w:r>
-        <w:rPr>
-          <w:lang w:val="pt-PT"/>
-        </w:rPr>
-        <w:t>Descrição da Instituição</w:t>
-      </w:r>
+      </w:pPr>
+      <w:proofErr w:type="spellStart"/>
+      <w:r>
+        <w:t>Descrição</w:t>
+      </w:r>
+      <w:proofErr w:type="spellEnd"/>
+      <w:r>
+        <w:t xml:space="preserve"> da </w:t>
+      </w:r>
+      <w:proofErr w:type="spellStart"/>
+      <w:r>
+        <w:t>Instituição</w:t>
+      </w:r>
+      <w:proofErr w:type="spellEnd"/>
     </w:p>
     <w:p>
       <w:pPr>
@@ -1062,8 +1059,18 @@
       </w:r>
     </w:p>
     <w:p>
+      <w:pPr>
+        <w:rPr>
+          <w:lang w:val="pt-PT"/>
+        </w:rPr>
+      </w:pPr>
       <w:r>
         <w:tab/>
+      </w:r>
+      <w:r>
+        <w:rPr>
+          <w:lang w:val="pt-PT"/>
+        </w:rPr>
         <w:t>-Simulation of Materials</w:t>
       </w:r>
     </w:p>
@@ -1108,32 +1115,18 @@
     </w:p>
     <w:p>
       <w:pPr>
-        <w:jc w:val="both"/>
-        <w:rPr>
-          <w:lang w:val="pt-PT"/>
-        </w:rPr>
-      </w:pPr>
-      <w:r>
-        <w:rPr>
-          <w:lang w:val="pt-PT"/>
-        </w:rPr>
-        <w:t>Instituto de Engenharia de Sistemas e Computadores – Microsistemas e Nanotecnologias (INESC MN)</w:t>
-      </w:r>
-    </w:p>
-    <w:p>
-      <w:pPr>
-        <w:rPr>
-          <w:lang w:val="pt-PT"/>
-        </w:rPr>
-      </w:pPr>
-    </w:p>
-    <w:p>
-      <w:pPr>
-        <w:rPr>
-          <w:color w:val="FF0000"/>
-          <w:lang w:val="pt-PT"/>
-        </w:rPr>
-      </w:pPr>
+        <w:rPr>
+          <w:lang w:val="pt-PT"/>
+        </w:rPr>
+      </w:pPr>
+    </w:p>
+    <w:p>
+      <w:r>
+        <w:t>There a</w:t>
+      </w:r>
+      <w:r>
+        <w:t>re no Participating Institutions</w:t>
+      </w:r>
     </w:p>
     <w:p>
       <w:pPr>
@@ -1148,32 +1141,6 @@
         </w:rPr>
         <w:lastRenderedPageBreak/>
         <w:t>Descrição da Instituição</w:t>
-      </w:r>
-    </w:p>
-    <w:p>
-      <w:r>
-        <w:t>Already described as Principal Contractor.</w:t>
-      </w:r>
-    </w:p>
-    <w:p>
-      <w:pPr>
-        <w:rPr>
-          <w:color w:val="FF0000"/>
-        </w:rPr>
-      </w:pPr>
-    </w:p>
-    <w:p>
-      <w:pPr>
-        <w:pStyle w:val="Heading2"/>
-        <w:rPr>
-          <w:lang w:val="pt-PT"/>
-        </w:rPr>
-      </w:pPr>
-      <w:r>
-        <w:rPr>
-          <w:lang w:val="pt-PT"/>
-        </w:rPr>
-        <w:t>Unidade de Investigação</w:t>
       </w:r>
     </w:p>
     <w:p>
@@ -1198,22 +1165,10 @@
           <w:szCs w:val="15"/>
           <w:lang w:val="pt-PT"/>
         </w:rPr>
-        <w:t>Research Unit</w:t>
-      </w:r>
-    </w:p>
-    <w:p>
-      <w:pPr>
-        <w:jc w:val="both"/>
-        <w:rPr>
-          <w:lang w:val="pt-PT"/>
-        </w:rPr>
-      </w:pPr>
-      <w:r>
-        <w:rPr>
-          <w:lang w:val="pt-PT"/>
-        </w:rPr>
-        <w:t>Instituto de Engenharia de Sistemas e Computadores – Microsistemas e Nanotecnologias (INESC MN)</w:t>
-      </w:r>
+        <w:t>Participating Institution Description</w:t>
+      </w:r>
+      <w:bookmarkStart w:id="0" w:name="_GoBack"/>
+      <w:bookmarkEnd w:id="0"/>
     </w:p>
     <w:p>
       <w:pPr>
@@ -1234,7 +1189,7 @@
         <w:rPr>
           <w:lang w:val="pt-PT"/>
         </w:rPr>
-        <w:t>Unidade de Investigação Adicional</w:t>
+        <w:t>Unidade de Investigação</w:t>
       </w:r>
     </w:p>
     <w:p>
@@ -1259,18 +1214,28 @@
           <w:szCs w:val="15"/>
           <w:lang w:val="pt-PT"/>
         </w:rPr>
-        <w:t>Additional Research Unit</w:t>
-      </w:r>
-    </w:p>
-    <w:p>
-      <w:r>
-        <w:t>There are no additional research units</w:t>
+        <w:t>Research Unit</w:t>
+      </w:r>
+    </w:p>
+    <w:p>
+      <w:pPr>
+        <w:jc w:val="both"/>
+        <w:rPr>
+          <w:lang w:val="pt-PT"/>
+        </w:rPr>
+      </w:pPr>
+      <w:r>
+        <w:rPr>
+          <w:lang w:val="pt-PT"/>
+        </w:rPr>
+        <w:t>Instituto de Engenharia de Sistemas e Computadores – Microsistemas e Nanotecnologias (INESC MN)</w:t>
       </w:r>
     </w:p>
     <w:p>
       <w:pPr>
         <w:rPr>
           <w:color w:val="FF0000"/>
+          <w:lang w:val="pt-PT"/>
         </w:rPr>
       </w:pPr>
     </w:p>
@@ -1285,7 +1250,7 @@
         <w:rPr>
           <w:lang w:val="pt-PT"/>
         </w:rPr>
-        <w:t>Instituição de Acolhimento</w:t>
+        <w:t>Unidade de Investigação Adicional</w:t>
       </w:r>
     </w:p>
     <w:p>
@@ -1310,45 +1275,33 @@
           <w:szCs w:val="15"/>
           <w:lang w:val="pt-PT"/>
         </w:rPr>
-        <w:t>Host Institution</w:t>
-      </w:r>
-    </w:p>
-    <w:p>
-      <w:pPr>
-        <w:jc w:val="both"/>
-        <w:rPr>
-          <w:lang w:val="pt-PT"/>
-        </w:rPr>
-      </w:pPr>
-      <w:r>
-        <w:rPr>
-          <w:lang w:val="pt-PT"/>
-        </w:rPr>
-        <w:t>Instituto de Engenharia de Sistemas e Computadores – Microsistemas e Nanotecnologias (INESC MN)</w:t>
+        <w:t>Additional Research Unit</w:t>
+      </w:r>
+    </w:p>
+    <w:p>
+      <w:r>
+        <w:t>There are no additional research units</w:t>
       </w:r>
     </w:p>
     <w:p>
       <w:pPr>
         <w:rPr>
           <w:color w:val="FF0000"/>
-          <w:lang w:val="pt-PT"/>
-        </w:rPr>
-      </w:pPr>
-      <w:bookmarkStart w:id="0" w:name="_GoBack"/>
-      <w:bookmarkEnd w:id="0"/>
-    </w:p>
-    <w:p>
-      <w:pPr>
-        <w:pStyle w:val="Heading1"/>
-        <w:rPr>
-          <w:lang w:val="pt-PT"/>
-        </w:rPr>
-      </w:pPr>
-      <w:r>
-        <w:rPr>
-          <w:lang w:val="pt-PT"/>
-        </w:rPr>
-        <w:t>3. Componente Científica</w:t>
+        </w:rPr>
+      </w:pPr>
+    </w:p>
+    <w:p>
+      <w:pPr>
+        <w:pStyle w:val="Heading2"/>
+        <w:rPr>
+          <w:lang w:val="pt-PT"/>
+        </w:rPr>
+      </w:pPr>
+      <w:r>
+        <w:rPr>
+          <w:lang w:val="pt-PT"/>
+        </w:rPr>
+        <w:t>Instituição de Acolhimento</w:t>
       </w:r>
     </w:p>
     <w:p>
@@ -1359,6 +1312,67 @@
         <w:adjustRightInd w:val="0"/>
         <w:rPr>
           <w:rFonts w:ascii="Times New Roman" w:hAnsi="Times New Roman" w:cs="Times New Roman"/>
+          <w:color w:val="454545"/>
+          <w:sz w:val="15"/>
+          <w:szCs w:val="15"/>
+          <w:lang w:val="pt-PT"/>
+        </w:rPr>
+      </w:pPr>
+      <w:r>
+        <w:rPr>
+          <w:rFonts w:ascii="Times New Roman" w:hAnsi="Times New Roman" w:cs="Times New Roman"/>
+          <w:color w:val="454545"/>
+          <w:sz w:val="15"/>
+          <w:szCs w:val="15"/>
+          <w:lang w:val="pt-PT"/>
+        </w:rPr>
+        <w:t>Host Institution</w:t>
+      </w:r>
+    </w:p>
+    <w:p>
+      <w:pPr>
+        <w:jc w:val="both"/>
+        <w:rPr>
+          <w:lang w:val="pt-PT"/>
+        </w:rPr>
+      </w:pPr>
+      <w:r>
+        <w:rPr>
+          <w:lang w:val="pt-PT"/>
+        </w:rPr>
+        <w:t>Instituto de Engenharia de Sistemas e Computadores – Microsistemas e Nanotecnologias (INESC MN)</w:t>
+      </w:r>
+    </w:p>
+    <w:p>
+      <w:pPr>
+        <w:rPr>
+          <w:color w:val="FF0000"/>
+          <w:lang w:val="pt-PT"/>
+        </w:rPr>
+      </w:pPr>
+    </w:p>
+    <w:p>
+      <w:pPr>
+        <w:pStyle w:val="Heading1"/>
+        <w:rPr>
+          <w:lang w:val="pt-PT"/>
+        </w:rPr>
+      </w:pPr>
+      <w:r>
+        <w:rPr>
+          <w:lang w:val="pt-PT"/>
+        </w:rPr>
+        <w:t>3. Componente Científica</w:t>
+      </w:r>
+    </w:p>
+    <w:p>
+      <w:pPr>
+        <w:widowControl w:val="0"/>
+        <w:autoSpaceDE w:val="0"/>
+        <w:autoSpaceDN w:val="0"/>
+        <w:adjustRightInd w:val="0"/>
+        <w:rPr>
+          <w:rFonts w:ascii="Times New Roman" w:hAnsi="Times New Roman" w:cs="Times New Roman"/>
           <w:color w:val="000000"/>
           <w:lang w:val="pt-PT"/>
         </w:rPr>
@@ -1472,26 +1486,30 @@
     <w:p>
       <w:pPr>
         <w:pStyle w:val="Heading2"/>
-        <w:rPr>
-          <w:lang w:val="pt-PT"/>
-        </w:rPr>
-      </w:pPr>
-      <w:r>
-        <w:rPr>
-          <w:lang w:val="pt-PT"/>
-        </w:rPr>
-        <w:t xml:space="preserve">3.1.b Em </w:t>
-      </w:r>
-      <w:r>
-        <w:rPr>
-          <w:lang w:val="pt-PT"/>
-        </w:rPr>
+      </w:pPr>
+      <w:r>
+        <w:t>3.1</w:t>
+      </w:r>
+      <w:proofErr w:type="gramStart"/>
+      <w:r>
+        <w:t>.b</w:t>
+      </w:r>
+      <w:proofErr w:type="gramEnd"/>
+      <w:r>
+        <w:t xml:space="preserve"> </w:t>
+      </w:r>
+      <w:proofErr w:type="spellStart"/>
+      <w:r>
+        <w:t>Em</w:t>
+      </w:r>
+      <w:proofErr w:type="spellEnd"/>
+      <w:r>
+        <w:t xml:space="preserve"> </w:t>
+      </w:r>
+      <w:r>
         <w:t>ingles</w:t>
       </w:r>
       <w:r>
-        <w:rPr>
-          <w:lang w:val="pt-PT"/>
-        </w:rPr>
         <w:br/>
       </w:r>
       <w:r>
@@ -1499,7 +1517,6 @@
           <w:color w:val="454545"/>
           <w:sz w:val="15"/>
           <w:szCs w:val="15"/>
-          <w:lang w:val="pt-PT"/>
         </w:rPr>
         <w:t>3.1.b In English</w:t>
       </w:r>
@@ -1662,32 +1679,356 @@
     </w:p>
     <w:p>
       <w:pPr>
+        <w:jc w:val="both"/>
+      </w:pPr>
+      <w:r>
+        <w:tab/>
+      </w:r>
+      <w:r>
+        <w:t xml:space="preserve">As it was already mentioned before, the nowadays touch screens are made by using ITO (indium-tin oxide). </w:t>
+      </w:r>
+      <w:r>
+        <w:t>However, it is predictable that this material will run out within 15 years, that will cause the rise of the price of the material and so we need to find an alternative. It was already proposed the usage of Silver nanowires (</w:t>
+      </w:r>
+      <w:proofErr w:type="spellStart"/>
+      <w:r>
+        <w:t>AgNWs</w:t>
+      </w:r>
+      <w:proofErr w:type="spellEnd"/>
+      <w:r>
+        <w:t xml:space="preserve">) and it was proved that this could be a good alternative to ITO. However, there are some problems that appear when using </w:t>
+      </w:r>
+      <w:proofErr w:type="spellStart"/>
+      <w:r>
+        <w:t>AgNWs</w:t>
+      </w:r>
+      <w:proofErr w:type="spellEnd"/>
+      <w:r>
+        <w:t xml:space="preserve"> that are </w:t>
+      </w:r>
+      <w:r>
+        <w:lastRenderedPageBreak/>
+        <w:t xml:space="preserve">related to the electron transport between each one of the nanowires, so this means that an impedance greater than the one that is desired. This could be solved by using a greater density of </w:t>
+      </w:r>
+      <w:proofErr w:type="spellStart"/>
+      <w:r>
+        <w:t>AgNws</w:t>
+      </w:r>
+      <w:proofErr w:type="spellEnd"/>
+      <w:r>
+        <w:t>, but then the solution wouldn’t become viable, economically speaking. The impedance can be minimized by combining the nanowires with other nanostructures.</w:t>
+      </w:r>
+    </w:p>
+    <w:p>
+      <w:pPr>
+        <w:jc w:val="both"/>
+      </w:pPr>
+      <w:r>
+        <w:tab/>
+        <w:t xml:space="preserve">What we propose is to combine the </w:t>
+      </w:r>
+      <w:proofErr w:type="spellStart"/>
+      <w:r>
+        <w:t>AgNWs</w:t>
+      </w:r>
+      <w:proofErr w:type="spellEnd"/>
+      <w:r>
+        <w:t xml:space="preserve"> with graphene, due to its mechanical and electrical properties. So, with this proposal we want to develop a sustainable alternative to ITO, improve the touch screen’s impedance and transmission, reduce the cost of fabrication of this type of screens and also enlarge the utilization spectra of the touch screen, since that the ITO is a brittle material so it is only used on flat surfaces. Given the properties of graphene we believe that will be possible to enlarge the utilization spectra of touch screens also to curve surfaces.</w:t>
+      </w:r>
+    </w:p>
+    <w:p>
+      <w:pPr>
+        <w:jc w:val="both"/>
+      </w:pPr>
+      <w:r>
+        <w:tab/>
+        <w:t>To make this objective possible we divided our work on three main tasks:</w:t>
+      </w:r>
+    </w:p>
+    <w:p>
+      <w:pPr>
+        <w:pStyle w:val="ListParagraph"/>
+        <w:ind w:left="1425"/>
+        <w:jc w:val="both"/>
+      </w:pPr>
+      <w:r>
+        <w:t>-Theoretical study and structure modulation (main task 1)</w:t>
+      </w:r>
+    </w:p>
+    <w:p>
+      <w:pPr>
+        <w:pStyle w:val="ListParagraph"/>
+        <w:ind w:left="1425"/>
+        <w:jc w:val="both"/>
+      </w:pPr>
+      <w:r>
+        <w:t>-Manufacture (main task 2)</w:t>
+      </w:r>
+    </w:p>
+    <w:p>
+      <w:pPr>
+        <w:pStyle w:val="ListParagraph"/>
+        <w:ind w:left="1425"/>
+        <w:jc w:val="both"/>
+      </w:pPr>
+      <w:r>
+        <w:t>-Characterization (main task 3)</w:t>
+      </w:r>
+    </w:p>
+    <w:p>
+      <w:pPr>
+        <w:ind w:firstLine="708"/>
+        <w:jc w:val="both"/>
+      </w:pPr>
+      <w:r>
+        <w:t xml:space="preserve">In the first main task we seek to develop a theoretical model to describe our structure so that we can then compare the results that we will actually obtain, after the characterization, with our theoretical model. The task leader will be </w:t>
+      </w:r>
+      <w:proofErr w:type="spellStart"/>
+      <w:r>
+        <w:t>António</w:t>
+      </w:r>
+      <w:proofErr w:type="spellEnd"/>
+      <w:r>
+        <w:t xml:space="preserve"> </w:t>
+      </w:r>
+      <w:proofErr w:type="spellStart"/>
+      <w:r>
+        <w:t>Balula</w:t>
+      </w:r>
+      <w:proofErr w:type="spellEnd"/>
+      <w:r>
+        <w:t>.</w:t>
+      </w:r>
+    </w:p>
+    <w:p>
+      <w:pPr>
+        <w:ind w:firstLine="708"/>
+        <w:jc w:val="both"/>
+      </w:pPr>
+      <w:r>
+        <w:t xml:space="preserve">In the second main task we will proceed to the structure manufacture using spray coating to deposit the </w:t>
+      </w:r>
+      <w:proofErr w:type="spellStart"/>
+      <w:r>
+        <w:t>AgNWs</w:t>
+      </w:r>
+      <w:proofErr w:type="spellEnd"/>
+      <w:r>
+        <w:t xml:space="preserve"> (since this method allows the control of a variety of parameters such as pressure and temperature) and we will use the INESC-MN’s machine of graphene deposition to create the hybrid </w:t>
+      </w:r>
+      <w:proofErr w:type="spellStart"/>
+      <w:r>
+        <w:t>AgNWs</w:t>
+      </w:r>
+      <w:proofErr w:type="spellEnd"/>
+      <w:r>
+        <w:t xml:space="preserve">/graphene. The task leader will be Luís </w:t>
+      </w:r>
+      <w:proofErr w:type="spellStart"/>
+      <w:r>
+        <w:t>Macedo</w:t>
+      </w:r>
+      <w:proofErr w:type="spellEnd"/>
+      <w:r>
+        <w:t>.</w:t>
+      </w:r>
+    </w:p>
+    <w:p>
+      <w:pPr>
+        <w:ind w:firstLine="708"/>
+        <w:jc w:val="both"/>
+        <w:rPr>
+          <w:noProof/>
+          <w:lang w:eastAsia="pt-PT"/>
+        </w:rPr>
+      </w:pPr>
+      <w:r>
+        <w:t>Spray coating is a technique that uses an arc that is formed between two electrodes in a plasma forming gas. The plasma is heated by the arc and so it will expand and is accelerated through a nozzle.</w:t>
+      </w:r>
+      <w:r>
+        <w:rPr>
+          <w:noProof/>
+          <w:lang w:eastAsia="pt-PT"/>
+        </w:rPr>
+        <w:t xml:space="preserve"> </w:t>
+      </w:r>
+    </w:p>
+    <w:p>
+      <w:pPr>
+        <w:ind w:firstLine="708"/>
+        <w:jc w:val="both"/>
+      </w:pPr>
+      <w:r>
+        <w:t xml:space="preserve">In the third main task we will then characterize our structure in terms of electrical, optical and structural properties.  Also we collect this data we will compare it to the theoretical model concerning main task 1. The task leader will be Pedro Ribeiro. </w:t>
+      </w:r>
+    </w:p>
+    <w:p>
+      <w:pPr>
+        <w:ind w:firstLine="708"/>
+        <w:jc w:val="both"/>
+      </w:pPr>
+      <w:r>
+        <w:t>When we talk about characterization there are a lot of measurements that are needed. In this work we will measure the following quantities:</w:t>
+      </w:r>
+    </w:p>
+    <w:p>
+      <w:pPr>
+        <w:pStyle w:val="ListParagraph"/>
+        <w:ind w:left="1428"/>
+        <w:jc w:val="both"/>
+      </w:pPr>
+      <w:r>
+        <w:t>-Electrical quantities</w:t>
+      </w:r>
+    </w:p>
+    <w:p>
+      <w:pPr>
+        <w:pStyle w:val="ListParagraph"/>
+        <w:ind w:left="2148"/>
+        <w:jc w:val="both"/>
+      </w:pPr>
+      <w:r>
+        <w:t xml:space="preserve">-Impedance and reactance of the material </w:t>
+      </w:r>
+    </w:p>
+    <w:p>
+      <w:pPr>
+        <w:pStyle w:val="ListParagraph"/>
+        <w:ind w:left="2148"/>
+        <w:jc w:val="both"/>
+      </w:pPr>
+      <w:r>
+        <w:t>-Response in frequency</w:t>
+      </w:r>
+    </w:p>
+    <w:p>
+      <w:pPr>
+        <w:pStyle w:val="ListParagraph"/>
+        <w:ind w:left="2148"/>
+        <w:jc w:val="both"/>
+      </w:pPr>
+      <w:r>
+        <w:t>-Determination of the electrical limits for which the material has de wanted behavior</w:t>
+      </w:r>
+    </w:p>
+    <w:p>
+      <w:pPr>
+        <w:jc w:val="both"/>
+      </w:pPr>
+    </w:p>
+    <w:p>
+      <w:pPr>
+        <w:pStyle w:val="ListParagraph"/>
+        <w:ind w:left="1428"/>
+        <w:jc w:val="both"/>
+      </w:pPr>
+      <w:r>
+        <w:t>-Optical Quantities</w:t>
+      </w:r>
+    </w:p>
+    <w:p>
+      <w:pPr>
+        <w:pStyle w:val="ListParagraph"/>
+        <w:ind w:left="2148"/>
+        <w:jc w:val="both"/>
+      </w:pPr>
+      <w:r>
+        <w:t>-Transmission coefficient for visible light</w:t>
+      </w:r>
+    </w:p>
+    <w:p>
+      <w:pPr>
+        <w:pStyle w:val="ListParagraph"/>
+        <w:ind w:left="2148"/>
+        <w:jc w:val="both"/>
+      </w:pPr>
+      <w:r>
+        <w:t>-Study of the electrical response of the material varying the wavelength of incident light</w:t>
+      </w:r>
+    </w:p>
+    <w:p>
+      <w:pPr>
+        <w:pStyle w:val="ListParagraph"/>
+        <w:ind w:left="1428"/>
+        <w:jc w:val="both"/>
+      </w:pPr>
+      <w:r>
+        <w:t>-Structure of the material</w:t>
+      </w:r>
+    </w:p>
+    <w:p>
+      <w:pPr>
+        <w:pStyle w:val="ListParagraph"/>
+        <w:ind w:left="2148"/>
+        <w:jc w:val="both"/>
+      </w:pPr>
+      <w:r>
+        <w:t>-Measurement of the optical and electrical response by applying torsion on the structure</w:t>
+      </w:r>
+    </w:p>
+    <w:p>
+      <w:pPr>
+        <w:pStyle w:val="ListParagraph"/>
+        <w:ind w:left="2148"/>
+        <w:jc w:val="both"/>
+      </w:pPr>
+      <w:r>
+        <w:t>-Structural integrity of the material</w:t>
+      </w:r>
+    </w:p>
+    <w:p>
+      <w:pPr>
+        <w:pStyle w:val="ListParagraph"/>
+        <w:ind w:left="1428"/>
+        <w:jc w:val="both"/>
+      </w:pPr>
+      <w:r>
+        <w:lastRenderedPageBreak/>
+        <w:t xml:space="preserve">-Data analysis </w:t>
+      </w:r>
+    </w:p>
+    <w:p>
+      <w:pPr>
+        <w:pStyle w:val="ListParagraph"/>
+        <w:ind w:left="2148"/>
+        <w:jc w:val="both"/>
+      </w:pPr>
+      <w:r>
+        <w:t>-Fit of the experimental results with the theoretical model</w:t>
+      </w:r>
+    </w:p>
+    <w:p>
+      <w:pPr>
+        <w:ind w:firstLine="708"/>
+        <w:jc w:val="both"/>
+      </w:pPr>
+      <w:r>
+        <w:t xml:space="preserve">This project has an ambitious goal but our goal is also a need since it is predictable that we will run out of ITO within 15 years, so we are confident that our </w:t>
+      </w:r>
+      <w:proofErr w:type="spellStart"/>
+      <w:r>
+        <w:t>AgNWs</w:t>
+      </w:r>
+      <w:proofErr w:type="spellEnd"/>
+      <w:r>
+        <w:t xml:space="preserve">/graphene hybrid will be a reliable option to this material. Also, if our expected results are confirmed it will have an impact not only scientifically but also economically, since the touch screens will be less expensive to produce. </w:t>
+      </w:r>
+    </w:p>
+    <w:p>
+      <w:pPr>
+        <w:ind w:firstLine="708"/>
+        <w:jc w:val="both"/>
+      </w:pPr>
+      <w:r>
+        <w:t>The partner involved in this project is INESC-MN that has a strong background on deposition and characterization of structures so it is a very good partner to this project, not only because of the knowledge but also because of the infrastructures. The principal investigator of this project will be Susana Freitas witch has extended experience on the fabrication and optimization of structural devices.</w:t>
+      </w:r>
+    </w:p>
+    <w:p>
+      <w:pPr>
         <w:rPr>
           <w:color w:val="FF0000"/>
         </w:rPr>
       </w:pPr>
-      <w:proofErr w:type="spellStart"/>
-      <w:r>
-        <w:rPr>
-          <w:color w:val="FF0000"/>
-        </w:rPr>
-        <w:t>Texto</w:t>
-      </w:r>
-      <w:proofErr w:type="spellEnd"/>
-      <w:r>
-        <w:rPr>
-          <w:color w:val="FF0000"/>
-        </w:rPr>
-        <w:t xml:space="preserve"> </w:t>
-      </w:r>
-      <w:proofErr w:type="spellStart"/>
-      <w:r>
-        <w:rPr>
-          <w:color w:val="FF0000"/>
-        </w:rPr>
-        <w:t>aqui</w:t>
-      </w:r>
-      <w:proofErr w:type="spellEnd"/>
     </w:p>
     <w:p/>
     <w:p>
@@ -1762,7 +2103,6 @@
                 <w:color w:val="000000"/>
                 <w:sz w:val="16"/>
               </w:rPr>
-              <w:lastRenderedPageBreak/>
               <w:t>Ordem</w:t>
             </w:r>
             <w:proofErr w:type="spellEnd"/>
@@ -2919,6 +3259,7 @@
         <w:rPr>
           <w:lang w:val="pt-PT"/>
         </w:rPr>
+        <w:lastRenderedPageBreak/>
         <w:t>Membros da equipa de investigação nesta tarefa</w:t>
       </w:r>
       <w:r>
@@ -3571,7 +3912,6 @@
         <w:rPr>
           <w:lang w:val="pt-PT"/>
         </w:rPr>
-        <w:lastRenderedPageBreak/>
         <w:t>Membros da equipa de investigação nesta tarefa</w:t>
       </w:r>
       <w:r>
@@ -4319,6 +4659,7 @@
         <w:rPr>
           <w:lang w:val="pt-PT"/>
         </w:rPr>
+        <w:lastRenderedPageBreak/>
         <w:t>3.2.4. Calendarização e Gestão do Projeto</w:t>
       </w:r>
       <w:r>
@@ -4694,7 +5035,6 @@
                 <w:sz w:val="18"/>
                 <w:szCs w:val="16"/>
               </w:rPr>
-              <w:lastRenderedPageBreak/>
               <w:t>Data</w:t>
             </w:r>
           </w:p>
@@ -5687,7 +6027,6 @@
         <w:pStyle w:val="Heading2"/>
       </w:pPr>
       <w:r>
-        <w:lastRenderedPageBreak/>
         <w:t xml:space="preserve">3.3. </w:t>
       </w:r>
       <w:proofErr w:type="spellStart"/>
@@ -6608,7 +6947,19 @@
                 <w:shd w:val="clear" w:color="auto" w:fill="FFFFFF"/>
                 <w:lang w:val="en-US"/>
               </w:rPr>
-              <w:t>Modified Silver Nanowire Networks: A Route to Inexpensive Transparent Conductors."</w:t>
+              <w:t xml:space="preserve">Modified Silver Nanowire Networks: A Route to Inexpensive Transparent </w:t>
+            </w:r>
+            <w:r>
+              <w:rPr>
+                <w:rFonts w:cs="Arial"/>
+                <w:color w:val="222222"/>
+                <w:sz w:val="24"/>
+                <w:szCs w:val="24"/>
+                <w:shd w:val="clear" w:color="auto" w:fill="FFFFFF"/>
+                <w:lang w:val="en-US"/>
+              </w:rPr>
+              <w:lastRenderedPageBreak/>
+              <w:t>Conductors."</w:t>
             </w:r>
             <w:r>
               <w:rPr>
@@ -6673,6 +7024,7 @@
               <w:rPr>
                 <w:lang w:val="pt-PT"/>
               </w:rPr>
+              <w:lastRenderedPageBreak/>
               <w:t>R9</w:t>
             </w:r>
           </w:p>
@@ -7091,7 +7443,6 @@
               <w:rPr>
                 <w:lang w:val="pt-PT"/>
               </w:rPr>
-              <w:lastRenderedPageBreak/>
               <w:t>12</w:t>
             </w:r>
           </w:p>
@@ -7942,6 +8293,7 @@
         <w:rPr>
           <w:lang w:val="pt-PT"/>
         </w:rPr>
+        <w:lastRenderedPageBreak/>
         <w:t>3.5. Ressubmissão de projectos</w:t>
       </w:r>
       <w:r>
@@ -8520,7 +8872,6 @@
           </w:tcPr>
           <w:p>
             <w:r>
-              <w:lastRenderedPageBreak/>
               <w:t>Lu</w:t>
             </w:r>
             <w:r>
@@ -9382,6 +9733,7 @@
         <w:rPr>
           <w:lang w:val="pt-PT"/>
         </w:rPr>
+        <w:lastRenderedPageBreak/>
         <w:t>5. Outros projetos</w:t>
       </w:r>
       <w:r>
@@ -9786,7 +10138,6 @@
         <w:rPr>
           <w:lang w:val="pt-PT"/>
         </w:rPr>
-        <w:lastRenderedPageBreak/>
         <w:t>6. Indicadores previstos</w:t>
       </w:r>
       <w:r>
@@ -10677,7 +11028,19 @@
                 <w:szCs w:val="16"/>
                 <w:lang w:val="pt-PT"/>
               </w:rPr>
-              <w:t>Comunicações em encontros científicos nacionais</w:t>
+              <w:t xml:space="preserve">Comunicações em encontros </w:t>
+            </w:r>
+            <w:r>
+              <w:rPr>
+                <w:rFonts w:ascii="Times New Roman" w:hAnsi="Times New Roman" w:cs="Times New Roman"/>
+                <w:b/>
+                <w:color w:val="32445F"/>
+                <w:sz w:val="18"/>
+                <w:szCs w:val="16"/>
+                <w:lang w:val="pt-PT"/>
+              </w:rPr>
+              <w:lastRenderedPageBreak/>
+              <w:t>científicos nacionais</w:t>
             </w:r>
           </w:p>
           <w:p>
@@ -10801,6 +11164,7 @@
                 <w:sz w:val="18"/>
                 <w:szCs w:val="16"/>
               </w:rPr>
+              <w:lastRenderedPageBreak/>
               <w:t xml:space="preserve">C - </w:t>
             </w:r>
             <w:proofErr w:type="spellStart"/>
@@ -11782,7 +12146,6 @@
                 <w:sz w:val="18"/>
                 <w:szCs w:val="16"/>
               </w:rPr>
-              <w:lastRenderedPageBreak/>
               <w:t xml:space="preserve">I - </w:t>
             </w:r>
             <w:proofErr w:type="spellStart"/>
@@ -12641,6 +13004,7 @@
                 <w:sz w:val="20"/>
                 <w:szCs w:val="20"/>
               </w:rPr>
+              <w:lastRenderedPageBreak/>
               <w:t>Humanos</w:t>
             </w:r>
             <w:proofErr w:type="spellEnd"/>
@@ -12669,6 +13033,7 @@
           </w:tcPr>
           <w:p>
             <w:r>
+              <w:lastRenderedPageBreak/>
               <w:t>2</w:t>
             </w:r>
             <w:r>
@@ -12754,6 +13119,7 @@
                 <w:sz w:val="20"/>
                 <w:szCs w:val="20"/>
               </w:rPr>
+              <w:lastRenderedPageBreak/>
               <w:t>Missões</w:t>
             </w:r>
             <w:proofErr w:type="spellEnd"/>
@@ -13432,19 +13798,7 @@
                 <w:szCs w:val="20"/>
                 <w:lang w:val="pt-PT"/>
               </w:rPr>
-              <w:t xml:space="preserve">TOTAL </w:t>
-            </w:r>
-            <w:r>
-              <w:rPr>
-                <w:rFonts w:ascii="Times New Roman" w:hAnsi="Times New Roman" w:cs="Times New Roman"/>
-                <w:b/>
-                <w:color w:val="454545"/>
-                <w:sz w:val="20"/>
-                <w:szCs w:val="20"/>
-                <w:lang w:val="pt-PT"/>
-              </w:rPr>
-              <w:lastRenderedPageBreak/>
-              <w:t>CURRENT EXPENSES</w:t>
+              <w:t>TOTAL CURRENT EXPENSES</w:t>
             </w:r>
           </w:p>
         </w:tc>
@@ -13523,7 +13877,6 @@
                 <w:sz w:val="20"/>
                 <w:szCs w:val="20"/>
               </w:rPr>
-              <w:lastRenderedPageBreak/>
               <w:t>Equipamento</w:t>
             </w:r>
             <w:proofErr w:type="spellEnd"/>
@@ -14361,6 +14714,7 @@
                 <w:szCs w:val="20"/>
                 <w:lang w:val="pt-PT"/>
               </w:rPr>
+              <w:lastRenderedPageBreak/>
               <w:t>Registo de patentes</w:t>
             </w:r>
           </w:p>
@@ -15039,7 +15393,6 @@
       </w:pPr>
       <w:proofErr w:type="spellStart"/>
       <w:r>
-        <w:lastRenderedPageBreak/>
         <w:t>Orçamento</w:t>
       </w:r>
       <w:proofErr w:type="spellEnd"/>
@@ -15979,7 +16332,19 @@
                 <w:szCs w:val="20"/>
                 <w:lang w:val="pt-PT"/>
               </w:rPr>
-              <w:t>TOTAL DESPESAS CORRENTES</w:t>
+              <w:t xml:space="preserve">TOTAL DESPESAS </w:t>
+            </w:r>
+            <w:r>
+              <w:rPr>
+                <w:rFonts w:ascii="Times New Roman" w:hAnsi="Times New Roman" w:cs="Times New Roman"/>
+                <w:b/>
+                <w:color w:val="32445F"/>
+                <w:sz w:val="20"/>
+                <w:szCs w:val="20"/>
+                <w:lang w:val="pt-PT"/>
+              </w:rPr>
+              <w:lastRenderedPageBreak/>
+              <w:t>CORRENTES</w:t>
             </w:r>
           </w:p>
           <w:p>
@@ -16084,6 +16449,7 @@
                 <w:sz w:val="20"/>
                 <w:szCs w:val="20"/>
               </w:rPr>
+              <w:lastRenderedPageBreak/>
               <w:t>Equipamento</w:t>
             </w:r>
             <w:proofErr w:type="spellEnd"/>
@@ -17088,18 +17454,7 @@
                 <w:szCs w:val="15"/>
                 <w:lang w:val="pt-PT"/>
               </w:rPr>
-              <w:t xml:space="preserve">Other private </w:t>
-            </w:r>
-            <w:r>
-              <w:rPr>
-                <w:rFonts w:ascii="Times New Roman" w:hAnsi="Times New Roman" w:cs="Times New Roman"/>
-                <w:color w:val="454545"/>
-                <w:sz w:val="15"/>
-                <w:szCs w:val="15"/>
-                <w:lang w:val="pt-PT"/>
-              </w:rPr>
-              <w:lastRenderedPageBreak/>
-              <w:t>funding</w:t>
+              <w:t>Other private funding</w:t>
             </w:r>
           </w:p>
         </w:tc>
@@ -17249,7 +17604,6 @@
                 <w:sz w:val="16"/>
                 <w:szCs w:val="16"/>
               </w:rPr>
-              <w:lastRenderedPageBreak/>
               <w:t xml:space="preserve">Total do </w:t>
             </w:r>
             <w:proofErr w:type="spellStart"/>
@@ -18169,6 +18523,7 @@
                 <w:sz w:val="18"/>
                 <w:szCs w:val="16"/>
               </w:rPr>
+              <w:lastRenderedPageBreak/>
               <w:t>Tipo</w:t>
             </w:r>
             <w:proofErr w:type="spellEnd"/>
@@ -19464,7 +19819,6 @@
           </w:tcPr>
           <w:p>
             <w:r>
-              <w:lastRenderedPageBreak/>
               <w:t>A young researcher with knowledge in characterization techniques. The student will work on the task of characterization. The BI will cover salary and social insurance expenses on a tax of 29.6%.</w:t>
             </w:r>
           </w:p>
@@ -21814,7 +22168,6 @@
         <w:rPr>
           <w:lang w:val="pt-PT"/>
         </w:rPr>
-        <w:lastRenderedPageBreak/>
         <w:t>Instituição</w:t>
       </w:r>
       <w:r>
@@ -22109,6 +22462,7 @@
       </w:pPr>
       <w:proofErr w:type="spellStart"/>
       <w:r>
+        <w:lastRenderedPageBreak/>
         <w:t>Tipo</w:t>
       </w:r>
       <w:proofErr w:type="spellEnd"/>
@@ -22416,7 +22770,6 @@
         <w:rPr>
           <w:lang w:val="pt-PT"/>
         </w:rPr>
-        <w:lastRenderedPageBreak/>
         <w:t>8.6.2. Discriminação do equipamento a adquirir</w:t>
       </w:r>
       <w:r>
@@ -24154,7 +24507,7 @@
 </file>
 
 <file path=customXml/itemProps1.xml><?xml version="1.0" encoding="utf-8"?>
-<ds:datastoreItem xmlns:ds="http://schemas.openxmlformats.org/officeDocument/2006/customXml" ds:itemID="{EBADC9AE-7181-4057-A432-7BF3C21C7F06}">
+<ds:datastoreItem xmlns:ds="http://schemas.openxmlformats.org/officeDocument/2006/customXml" ds:itemID="{C232C313-A54A-406D-8730-3D5B4C03F8BC}">
   <ds:schemaRefs>
     <ds:schemaRef ds:uri="http://schemas.openxmlformats.org/officeDocument/2006/bibliography"/>
   </ds:schemaRefs>

</xml_diff>

<commit_message>
Accoes de divulgacao adicionadas
</commit_message>
<xml_diff>
--- a/TemplateProjectoFCT_Parte_Luís.docx
+++ b/TemplateProjectoFCT_Parte_Luís.docx
@@ -1059,34 +1059,30 @@
       </w:r>
     </w:p>
     <w:p>
-      <w:pPr>
-        <w:rPr>
-          <w:lang w:val="pt-PT"/>
-        </w:rPr>
-      </w:pPr>
       <w:r>
         <w:tab/>
       </w:r>
       <w:r>
-        <w:rPr>
-          <w:lang w:val="pt-PT"/>
-        </w:rPr>
         <w:t>-Simulation of Materials</w:t>
       </w:r>
     </w:p>
     <w:p>
       <w:pPr>
         <w:pStyle w:val="Heading2"/>
-        <w:rPr>
-          <w:lang w:val="pt-PT"/>
-        </w:rPr>
-      </w:pPr>
-      <w:r>
-        <w:rPr>
-          <w:lang w:val="pt-PT"/>
-        </w:rPr>
-        <w:t>Instituição Participante</w:t>
-      </w:r>
+      </w:pPr>
+      <w:proofErr w:type="spellStart"/>
+      <w:r>
+        <w:t>Instituição</w:t>
+      </w:r>
+      <w:proofErr w:type="spellEnd"/>
+      <w:r>
+        <w:t xml:space="preserve"> </w:t>
+      </w:r>
+      <w:proofErr w:type="spellStart"/>
+      <w:r>
+        <w:t>Participante</w:t>
+      </w:r>
+      <w:proofErr w:type="spellEnd"/>
     </w:p>
     <w:p>
       <w:pPr>
@@ -1099,7 +1095,6 @@
           <w:color w:val="454545"/>
           <w:sz w:val="15"/>
           <w:szCs w:val="15"/>
-          <w:lang w:val="pt-PT"/>
         </w:rPr>
       </w:pPr>
       <w:r>
@@ -1108,18 +1103,11 @@
           <w:color w:val="454545"/>
           <w:sz w:val="15"/>
           <w:szCs w:val="15"/>
-          <w:lang w:val="pt-PT"/>
         </w:rPr>
         <w:t>Participating Institution</w:t>
       </w:r>
     </w:p>
-    <w:p>
-      <w:pPr>
-        <w:rPr>
-          <w:lang w:val="pt-PT"/>
-        </w:rPr>
-      </w:pPr>
-    </w:p>
+    <w:p/>
     <w:p>
       <w:r>
         <w:t>There a</w:t>
@@ -1167,8 +1155,6 @@
         </w:rPr>
         <w:t>Participating Institution Description</w:t>
       </w:r>
-      <w:bookmarkStart w:id="0" w:name="_GoBack"/>
-      <w:bookmarkEnd w:id="0"/>
     </w:p>
     <w:p>
       <w:pPr>
@@ -12690,24 +12676,60 @@
     </w:p>
     <w:p>
       <w:pPr>
+        <w:jc w:val="both"/>
+      </w:pPr>
+      <w:r>
+        <w:t xml:space="preserve">The project results </w:t>
+      </w:r>
+      <w:r>
+        <w:t xml:space="preserve">will be presented to the scientific community through papers in international and national journals, as well as communications in international and national meetings. </w:t>
+      </w:r>
+      <w:r>
+        <w:t xml:space="preserve"> The thesis from the BI students will also serve as a way to diffuse our results to the scientific community.</w:t>
+      </w:r>
+    </w:p>
+    <w:p>
+      <w:pPr>
+        <w:jc w:val="both"/>
+      </w:pPr>
+      <w:r>
+        <w:t>INESC-MN is also widely-known by very articles published in important international</w:t>
+      </w:r>
+      <w:r>
+        <w:t xml:space="preserve"> and national</w:t>
+      </w:r>
+      <w:r>
+        <w:t xml:space="preserve"> journals</w:t>
+      </w:r>
+      <w:r>
+        <w:t>. Also, INESC-MN provides summer internships that will help to diffuse the results of this work.</w:t>
+      </w:r>
+    </w:p>
+    <w:p>
+      <w:pPr>
+        <w:jc w:val="both"/>
+      </w:pPr>
+      <w:r>
+        <w:t>INESC-MN is also involved in many European projects, and so it is a way to get our results and papers to reach the groups which are also involved on those projects.</w:t>
+      </w:r>
+    </w:p>
+    <w:p>
+      <w:pPr>
+        <w:jc w:val="both"/>
+      </w:pPr>
+      <w:r>
+        <w:t xml:space="preserve">We will also have a patent on the end of our work, and so we will also have that way to </w:t>
+      </w:r>
+      <w:r>
+        <w:t>spread our results.</w:t>
+      </w:r>
+      <w:bookmarkStart w:id="0" w:name="_GoBack"/>
+      <w:bookmarkEnd w:id="0"/>
+    </w:p>
+    <w:p>
+      <w:pPr>
         <w:rPr>
           <w:color w:val="FF0000"/>
-          <w:lang w:val="pt-PT"/>
-        </w:rPr>
-      </w:pPr>
-      <w:r>
-        <w:rPr>
-          <w:color w:val="FF0000"/>
-          <w:lang w:val="pt-PT"/>
-        </w:rPr>
-        <w:t>Texto aqui</w:t>
-      </w:r>
-    </w:p>
-    <w:p>
-      <w:pPr>
-        <w:rPr>
-          <w:color w:val="FF0000"/>
-          <w:lang w:val="pt-PT"/>
         </w:rPr>
       </w:pPr>
     </w:p>
@@ -12722,6 +12744,7 @@
         <w:rPr>
           <w:lang w:val="pt-PT"/>
         </w:rPr>
+        <w:lastRenderedPageBreak/>
         <w:t>7. Orçamento</w:t>
       </w:r>
       <w:r>
@@ -13004,7 +13027,6 @@
                 <w:sz w:val="20"/>
                 <w:szCs w:val="20"/>
               </w:rPr>
-              <w:lastRenderedPageBreak/>
               <w:t>Humanos</w:t>
             </w:r>
             <w:proofErr w:type="spellEnd"/>
@@ -13033,7 +13055,6 @@
           </w:tcPr>
           <w:p>
             <w:r>
-              <w:lastRenderedPageBreak/>
               <w:t>2</w:t>
             </w:r>
             <w:r>
@@ -13119,7 +13140,6 @@
                 <w:sz w:val="20"/>
                 <w:szCs w:val="20"/>
               </w:rPr>
-              <w:lastRenderedPageBreak/>
               <w:t>Missões</w:t>
             </w:r>
             <w:proofErr w:type="spellEnd"/>
@@ -14315,6 +14335,7 @@
                 <w:sz w:val="20"/>
                 <w:szCs w:val="20"/>
               </w:rPr>
+              <w:lastRenderedPageBreak/>
               <w:t>Recursos</w:t>
             </w:r>
             <w:proofErr w:type="spellEnd"/>
@@ -14714,7 +14735,6 @@
                 <w:szCs w:val="20"/>
                 <w:lang w:val="pt-PT"/>
               </w:rPr>
-              <w:lastRenderedPageBreak/>
               <w:t>Registo de patentes</w:t>
             </w:r>
           </w:p>
@@ -15993,7 +16013,18 @@
                 <w:szCs w:val="20"/>
                 <w:lang w:val="pt-PT"/>
               </w:rPr>
-              <w:t>Registo de patentes</w:t>
+              <w:t xml:space="preserve">Registo de </w:t>
+            </w:r>
+            <w:r>
+              <w:rPr>
+                <w:rFonts w:ascii="Times New Roman" w:hAnsi="Times New Roman" w:cs="Times New Roman"/>
+                <w:color w:val="32445F"/>
+                <w:sz w:val="20"/>
+                <w:szCs w:val="20"/>
+                <w:lang w:val="pt-PT"/>
+              </w:rPr>
+              <w:lastRenderedPageBreak/>
+              <w:t>patentes</w:t>
             </w:r>
           </w:p>
           <w:p>
@@ -16091,6 +16122,7 @@
                 <w:sz w:val="20"/>
                 <w:szCs w:val="20"/>
               </w:rPr>
+              <w:lastRenderedPageBreak/>
               <w:t>Adaptação</w:t>
             </w:r>
             <w:proofErr w:type="spellEnd"/>
@@ -16332,19 +16364,7 @@
                 <w:szCs w:val="20"/>
                 <w:lang w:val="pt-PT"/>
               </w:rPr>
-              <w:t xml:space="preserve">TOTAL DESPESAS </w:t>
-            </w:r>
-            <w:r>
-              <w:rPr>
-                <w:rFonts w:ascii="Times New Roman" w:hAnsi="Times New Roman" w:cs="Times New Roman"/>
-                <w:b/>
-                <w:color w:val="32445F"/>
-                <w:sz w:val="20"/>
-                <w:szCs w:val="20"/>
-                <w:lang w:val="pt-PT"/>
-              </w:rPr>
-              <w:lastRenderedPageBreak/>
-              <w:t>CORRENTES</w:t>
+              <w:t>TOTAL DESPESAS CORRENTES</w:t>
             </w:r>
           </w:p>
           <w:p>
@@ -16449,7 +16469,6 @@
                 <w:sz w:val="20"/>
                 <w:szCs w:val="20"/>
               </w:rPr>
-              <w:lastRenderedPageBreak/>
               <w:t>Equipamento</w:t>
             </w:r>
             <w:proofErr w:type="spellEnd"/>
@@ -18201,6 +18220,7 @@
                 <w:szCs w:val="15"/>
                 <w:lang w:val="pt-PT"/>
               </w:rPr>
+              <w:lastRenderedPageBreak/>
               <w:t>Total cost (</w:t>
             </w:r>
             <w:r>
@@ -18266,6 +18286,7 @@
                 <w:sz w:val="18"/>
                 <w:szCs w:val="16"/>
               </w:rPr>
+              <w:lastRenderedPageBreak/>
               <w:t xml:space="preserve">Outros </w:t>
             </w:r>
             <w:proofErr w:type="spellStart"/>
@@ -18360,6 +18381,7 @@
           </w:tcPr>
           <w:p>
             <w:r>
+              <w:lastRenderedPageBreak/>
               <w:t>13</w:t>
             </w:r>
           </w:p>
@@ -18523,7 +18545,6 @@
                 <w:sz w:val="18"/>
                 <w:szCs w:val="16"/>
               </w:rPr>
-              <w:lastRenderedPageBreak/>
               <w:t>Tipo</w:t>
             </w:r>
             <w:proofErr w:type="spellEnd"/>
@@ -22373,6 +22394,7 @@
         <w:rPr>
           <w:lang w:val="pt-PT"/>
         </w:rPr>
+        <w:lastRenderedPageBreak/>
         <w:t>Página na Internet onde pode ser consultado o CV do consultor</w:t>
       </w:r>
       <w:r>
@@ -22462,7 +22484,6 @@
       </w:pPr>
       <w:proofErr w:type="spellStart"/>
       <w:r>
-        <w:lastRenderedPageBreak/>
         <w:t>Tipo</w:t>
       </w:r>
       <w:proofErr w:type="spellEnd"/>
@@ -23011,6 +23032,7 @@
         <w:rPr>
           <w:lang w:val="pt-PT"/>
         </w:rPr>
+        <w:lastRenderedPageBreak/>
         <w:t>Custo (€)</w:t>
       </w:r>
       <w:r>
@@ -24507,7 +24529,7 @@
 </file>
 
 <file path=customXml/itemProps1.xml><?xml version="1.0" encoding="utf-8"?>
-<ds:datastoreItem xmlns:ds="http://schemas.openxmlformats.org/officeDocument/2006/customXml" ds:itemID="{C232C313-A54A-406D-8730-3D5B4C03F8BC}">
+<ds:datastoreItem xmlns:ds="http://schemas.openxmlformats.org/officeDocument/2006/customXml" ds:itemID="{B179A913-237F-42BE-8964-245F0C1EBDCF}">
   <ds:schemaRefs>
     <ds:schemaRef ds:uri="http://schemas.openxmlformats.org/officeDocument/2006/bibliography"/>
   </ds:schemaRefs>

</xml_diff>

<commit_message>
Accoes de divulgacao alteradas
</commit_message>
<xml_diff>
--- a/TemplateProjectoFCT_Parte_Luís.docx
+++ b/TemplateProjectoFCT_Parte_Luís.docx
@@ -12696,35 +12696,32 @@
         <w:t>INESC-MN is also widely-known by very articles published in important international</w:t>
       </w:r>
       <w:r>
-        <w:t xml:space="preserve"> and national</w:t>
-      </w:r>
-      <w:r>
-        <w:t xml:space="preserve"> journals</w:t>
-      </w:r>
-      <w:r>
-        <w:t>. Also, INESC-MN provides summer internships that will help to diffuse the results of this work.</w:t>
-      </w:r>
-    </w:p>
-    <w:p>
-      <w:pPr>
-        <w:jc w:val="both"/>
-      </w:pPr>
-      <w:r>
-        <w:t>INESC-MN is also involved in many European projects, and so it is a way to get our results and papers to reach the groups which are also involved on those projects.</w:t>
-      </w:r>
-    </w:p>
-    <w:p>
-      <w:pPr>
-        <w:jc w:val="both"/>
-      </w:pPr>
-      <w:r>
-        <w:t xml:space="preserve">We will also have a patent on the end of our work, and so we will also have that way to </w:t>
-      </w:r>
-      <w:r>
-        <w:t>spread our results.</w:t>
+        <w:t xml:space="preserve"> journals (Journal of Applied Physics)</w:t>
       </w:r>
       <w:bookmarkStart w:id="0" w:name="_GoBack"/>
       <w:bookmarkEnd w:id="0"/>
+      <w:r>
+        <w:t>. Also, INESC-MN provides summer internships that will help to diffuse the results of this work.</w:t>
+      </w:r>
+    </w:p>
+    <w:p>
+      <w:pPr>
+        <w:jc w:val="both"/>
+      </w:pPr>
+      <w:r>
+        <w:t>INESC-MN is also involved in many European projects, and so it is a way to get our results and papers to reach the groups which are also involved on those projects.</w:t>
+      </w:r>
+    </w:p>
+    <w:p>
+      <w:pPr>
+        <w:jc w:val="both"/>
+      </w:pPr>
+      <w:r>
+        <w:t xml:space="preserve">We will also have a patent on the end of our work, and so we will also have that way to </w:t>
+      </w:r>
+      <w:r>
+        <w:t>spread our results.</w:t>
+      </w:r>
     </w:p>
     <w:p>
       <w:pPr>
@@ -24529,7 +24526,7 @@
 </file>
 
 <file path=customXml/itemProps1.xml><?xml version="1.0" encoding="utf-8"?>
-<ds:datastoreItem xmlns:ds="http://schemas.openxmlformats.org/officeDocument/2006/customXml" ds:itemID="{B179A913-237F-42BE-8964-245F0C1EBDCF}">
+<ds:datastoreItem xmlns:ds="http://schemas.openxmlformats.org/officeDocument/2006/customXml" ds:itemID="{50FFDBDC-DEB1-41AB-8796-1C06EA585286}">
   <ds:schemaRefs>
     <ds:schemaRef ds:uri="http://schemas.openxmlformats.org/officeDocument/2006/bibliography"/>
   </ds:schemaRefs>

</xml_diff>

<commit_message>
Accoes de divulgacao melhoradas
</commit_message>
<xml_diff>
--- a/TemplateProjectoFCT_Parte_Luís.docx
+++ b/TemplateProjectoFCT_Parte_Luís.docx
@@ -12698,37 +12698,70 @@
       <w:r>
         <w:t xml:space="preserve"> journals (Journal of Applied Physics)</w:t>
       </w:r>
+      <w:r>
+        <w:t>. Also, INESC-MN provides summer internships that will help to diffuse the results of this work.</w:t>
+      </w:r>
+      <w:r>
+        <w:t xml:space="preserve"> </w:t>
+      </w:r>
+    </w:p>
+    <w:p>
+      <w:pPr>
+        <w:jc w:val="both"/>
+      </w:pPr>
+      <w:r>
+        <w:t>INESC-MN is also involved in many European projects, and so it is a way to get our results and papers to reach the groups which are also involved on those projects.</w:t>
+      </w:r>
+    </w:p>
+    <w:p>
+      <w:pPr>
+        <w:jc w:val="both"/>
+      </w:pPr>
+      <w:r>
+        <w:t xml:space="preserve">We will also have a patent on the end of our work, and so we will also have that way to </w:t>
+      </w:r>
+      <w:r>
+        <w:t>spread our results.</w:t>
+      </w:r>
+    </w:p>
+    <w:p>
+      <w:r>
+        <w:t xml:space="preserve">The results of this project are also shared with the courses of </w:t>
+      </w:r>
+      <w:proofErr w:type="spellStart"/>
+      <w:r>
+        <w:t>Técnicas</w:t>
+      </w:r>
+      <w:proofErr w:type="spellEnd"/>
+      <w:r>
+        <w:t xml:space="preserve"> de Micro e </w:t>
+      </w:r>
+      <w:proofErr w:type="spellStart"/>
+      <w:r>
+        <w:t>Nanofabricação</w:t>
+      </w:r>
+      <w:proofErr w:type="spellEnd"/>
+      <w:r>
+        <w:t xml:space="preserve"> and </w:t>
+      </w:r>
+      <w:proofErr w:type="spellStart"/>
+      <w:r>
+        <w:t>Electrónica</w:t>
+      </w:r>
+      <w:proofErr w:type="spellEnd"/>
+      <w:r>
+        <w:t xml:space="preserve"> de Spin, at </w:t>
+      </w:r>
+      <w:proofErr w:type="spellStart"/>
+      <w:r>
+        <w:t>Instituto</w:t>
+      </w:r>
+      <w:proofErr w:type="spellEnd"/>
+      <w:r>
+        <w:t xml:space="preserve"> Superior Técnico.</w:t>
+      </w:r>
       <w:bookmarkStart w:id="0" w:name="_GoBack"/>
       <w:bookmarkEnd w:id="0"/>
-      <w:r>
-        <w:t>. Also, INESC-MN provides summer internships that will help to diffuse the results of this work.</w:t>
-      </w:r>
-    </w:p>
-    <w:p>
-      <w:pPr>
-        <w:jc w:val="both"/>
-      </w:pPr>
-      <w:r>
-        <w:t>INESC-MN is also involved in many European projects, and so it is a way to get our results and papers to reach the groups which are also involved on those projects.</w:t>
-      </w:r>
-    </w:p>
-    <w:p>
-      <w:pPr>
-        <w:jc w:val="both"/>
-      </w:pPr>
-      <w:r>
-        <w:t xml:space="preserve">We will also have a patent on the end of our work, and so we will also have that way to </w:t>
-      </w:r>
-      <w:r>
-        <w:t>spread our results.</w:t>
-      </w:r>
-    </w:p>
-    <w:p>
-      <w:pPr>
-        <w:rPr>
-          <w:color w:val="FF0000"/>
-        </w:rPr>
-      </w:pPr>
     </w:p>
     <w:p>
       <w:pPr>
@@ -24526,7 +24559,7 @@
 </file>
 
 <file path=customXml/itemProps1.xml><?xml version="1.0" encoding="utf-8"?>
-<ds:datastoreItem xmlns:ds="http://schemas.openxmlformats.org/officeDocument/2006/customXml" ds:itemID="{50FFDBDC-DEB1-41AB-8796-1C06EA585286}">
+<ds:datastoreItem xmlns:ds="http://schemas.openxmlformats.org/officeDocument/2006/customXml" ds:itemID="{D6AB0045-2049-48A8-896B-C004BA66C4CF}">
   <ds:schemaRefs>
     <ds:schemaRef ds:uri="http://schemas.openxmlformats.org/officeDocument/2006/bibliography"/>
   </ds:schemaRefs>

</xml_diff>

<commit_message>
Justificacao da patente adicionada
</commit_message>
<xml_diff>
--- a/TemplateProjectoFCT_Parte_Luís.docx
+++ b/TemplateProjectoFCT_Parte_Luís.docx
@@ -14152,8 +14152,6 @@
             <w:r>
               <w:t>107.6</w:t>
             </w:r>
-            <w:bookmarkStart w:id="0" w:name="_GoBack"/>
-            <w:bookmarkEnd w:id="0"/>
             <w:r>
               <w:t>26,62</w:t>
             </w:r>
@@ -22828,6 +22826,7 @@
           <w:bCs/>
           <w:sz w:val="24"/>
           <w:szCs w:val="24"/>
+          <w:lang w:val="en-US"/>
         </w:rPr>
       </w:pPr>
       <w:r>
@@ -22835,6 +22834,7 @@
           <w:rFonts w:cs="Times New Roman"/>
           <w:bCs/>
           <w:szCs w:val="16"/>
+          <w:lang w:val="en-US"/>
         </w:rPr>
         <w:tab/>
       </w:r>
@@ -22844,6 +22844,7 @@
           <w:bCs/>
           <w:sz w:val="24"/>
           <w:szCs w:val="24"/>
+          <w:lang w:val="en-US"/>
         </w:rPr>
         <w:t>-AIXTRON Black Magic</w:t>
       </w:r>
@@ -22858,6 +22859,7 @@
           <w:color w:val="444444"/>
           <w:sz w:val="24"/>
           <w:szCs w:val="24"/>
+          <w:lang w:val="en-US"/>
         </w:rPr>
       </w:pPr>
       <w:r>
@@ -22866,6 +22868,7 @@
           <w:bCs/>
           <w:sz w:val="24"/>
           <w:szCs w:val="24"/>
+          <w:lang w:val="en-US"/>
         </w:rPr>
         <w:tab/>
         <w:t>-Spray nozzle for spray coating</w:t>
@@ -23079,23 +23082,20 @@
           <w:color w:val="454545"/>
           <w:sz w:val="15"/>
           <w:szCs w:val="15"/>
-        </w:rPr>
-      </w:pPr>
-      <w:proofErr w:type="spellStart"/>
-      <w:r>
+          <w:lang w:val="pt-PT"/>
+        </w:rPr>
+      </w:pPr>
+      <w:r>
+        <w:rPr>
+          <w:lang w:val="pt-PT"/>
+        </w:rPr>
         <w:lastRenderedPageBreak/>
-        <w:t>Custo</w:t>
-      </w:r>
-      <w:proofErr w:type="spellEnd"/>
-      <w:r>
-        <w:t xml:space="preserve"> (€</w:t>
-      </w:r>
-      <w:proofErr w:type="gramStart"/>
-      <w:r>
-        <w:t>)</w:t>
-      </w:r>
-      <w:proofErr w:type="gramEnd"/>
-      <w:r>
+        <w:t>Custo (€)</w:t>
+      </w:r>
+      <w:r>
+        <w:rPr>
+          <w:lang w:val="pt-PT"/>
+        </w:rPr>
         <w:br/>
       </w:r>
       <w:r>
@@ -23103,12 +23103,21 @@
           <w:color w:val="454545"/>
           <w:sz w:val="15"/>
           <w:szCs w:val="15"/>
+          <w:lang w:val="pt-PT"/>
         </w:rPr>
         <w:t>Cost (€)</w:t>
       </w:r>
     </w:p>
     <w:p>
-      <w:r>
+      <w:pPr>
+        <w:rPr>
+          <w:lang w:val="pt-PT"/>
+        </w:rPr>
+      </w:pPr>
+      <w:r>
+        <w:rPr>
+          <w:lang w:val="pt-PT"/>
+        </w:rPr>
         <w:t>800</w:t>
       </w:r>
     </w:p>
@@ -23116,6 +23125,7 @@
       <w:pPr>
         <w:rPr>
           <w:color w:val="FF0000"/>
+          <w:lang w:val="pt-PT"/>
         </w:rPr>
       </w:pPr>
     </w:p>
@@ -23213,7 +23223,7 @@
           <w:szCs w:val="16"/>
           <w:lang w:val="pt-PT"/>
         </w:rPr>
-        <w:t>NVidia</w:t>
+        <w:t>NVIDIA</w:t>
       </w:r>
     </w:p>
     <w:p>
@@ -23352,32 +23362,18 @@
     </w:p>
     <w:p>
       <w:pPr>
-        <w:rPr>
-          <w:color w:val="FF0000"/>
-          <w:lang w:val="pt-PT"/>
-        </w:rPr>
-      </w:pPr>
-      <w:r>
-        <w:rPr>
-          <w:color w:val="FF0000"/>
-          <w:lang w:val="pt-PT"/>
-        </w:rPr>
-        <w:t>Não tenho um exemplo mas introduzam uma descrição por cada patente prevista</w:t>
-      </w:r>
-    </w:p>
-    <w:p>
-      <w:pPr>
-        <w:rPr>
-          <w:lang w:val="pt-PT"/>
-        </w:rPr>
-      </w:pPr>
-    </w:p>
-    <w:p>
-      <w:pPr>
-        <w:rPr>
-          <w:lang w:val="pt-PT"/>
-        </w:rPr>
-      </w:pPr>
+        <w:jc w:val="both"/>
+      </w:pPr>
+      <w:r>
+        <w:t xml:space="preserve">The patent will allow us to secure the intellectual property of the new </w:t>
+      </w:r>
+      <w:r>
+        <w:t>conductor that we will produce, which will be of great value since it’ll become a reliable option to the material that is used today to make touch screens.</w:t>
+      </w:r>
+    </w:p>
+    <w:p>
+      <w:bookmarkStart w:id="0" w:name="_GoBack"/>
+      <w:bookmarkEnd w:id="0"/>
     </w:p>
     <w:p>
       <w:pPr>
@@ -24918,7 +24914,7 @@
 </file>
 
 <file path=customXml/itemProps1.xml><?xml version="1.0" encoding="utf-8"?>
-<ds:datastoreItem xmlns:ds="http://schemas.openxmlformats.org/officeDocument/2006/customXml" ds:itemID="{5F78DA46-BF54-4243-9A02-09E1392DCCC7}">
+<ds:datastoreItem xmlns:ds="http://schemas.openxmlformats.org/officeDocument/2006/customXml" ds:itemID="{9F58BF89-0114-4AC5-9FEA-761D8A3B89F4}">
   <ds:schemaRefs>
     <ds:schemaRef ds:uri="http://schemas.openxmlformats.org/officeDocument/2006/bibliography"/>
   </ds:schemaRefs>

</xml_diff>

<commit_message>
Orcamento corrigido e anexos referidos
</commit_message>
<xml_diff>
--- a/TemplateProjectoFCT_Parte_Luís.docx
+++ b/TemplateProjectoFCT_Parte_Luís.docx
@@ -7582,8 +7582,6 @@
               </w:rPr>
               <w:t>R</w:t>
             </w:r>
-            <w:bookmarkStart w:id="0" w:name="_GoBack"/>
-            <w:bookmarkEnd w:id="0"/>
             <w:r>
               <w:rPr>
                 <w:lang w:val="pt-PT"/>
@@ -14060,10 +14058,7 @@
           </w:tcPr>
           <w:p>
             <w:r>
-              <w:t>1.6</w:t>
-            </w:r>
-            <w:r>
-              <w:t>00,00</w:t>
+              <w:t>2.100,00</w:t>
             </w:r>
           </w:p>
         </w:tc>
@@ -14143,7 +14138,7 @@
           </w:tcPr>
           <w:p>
             <w:r>
-              <w:t>5.0</w:t>
+              <w:t>5.5</w:t>
             </w:r>
             <w:r>
               <w:t>75.87</w:t>
@@ -14176,7 +14171,7 @@
           </w:tcPr>
           <w:p>
             <w:r>
-              <w:t>107.6</w:t>
+              <w:t>108.1</w:t>
             </w:r>
             <w:r>
               <w:t>26,62</w:t>
@@ -16738,7 +16733,7 @@
           </w:tcPr>
           <w:p>
             <w:r>
-              <w:t>1.6</w:t>
+              <w:t>2.1</w:t>
             </w:r>
             <w:r>
               <w:t>00,00</w:t>
@@ -16821,7 +16816,7 @@
           </w:tcPr>
           <w:p>
             <w:r>
-              <w:t>5.0</w:t>
+              <w:t>5.5</w:t>
             </w:r>
             <w:r>
               <w:t>75.87</w:t>
@@ -16854,7 +16849,7 @@
           </w:tcPr>
           <w:p>
             <w:r>
-              <w:t>107.6</w:t>
+              <w:t>108.1</w:t>
             </w:r>
             <w:r>
               <w:t>26,62</w:t>
@@ -17173,7 +17168,10 @@
               </w:rPr>
             </w:pPr>
             <w:r>
-              <w:t>5.475.87</w:t>
+              <w:t>5.5</w:t>
+            </w:r>
+            <w:r>
+              <w:t>75.87</w:t>
             </w:r>
           </w:p>
         </w:tc>
@@ -17242,7 +17240,10 @@
               </w:rPr>
             </w:pPr>
             <w:r>
-              <w:t>108.026,62</w:t>
+              <w:t>108.1</w:t>
+            </w:r>
+            <w:r>
+              <w:t>26,62</w:t>
             </w:r>
           </w:p>
         </w:tc>
@@ -17788,7 +17789,7 @@
               </w:rPr>
             </w:pPr>
             <w:r>
-              <w:t>5.0</w:t>
+              <w:t>5.5</w:t>
             </w:r>
             <w:r>
               <w:t>75.87</w:t>
@@ -17854,7 +17855,7 @@
               </w:rPr>
             </w:pPr>
             <w:r>
-              <w:t>107.6</w:t>
+              <w:t>108.1</w:t>
             </w:r>
             <w:r>
               <w:t>26,62</w:t>
@@ -22909,7 +22910,13 @@
     </w:p>
     <w:p>
       <w:r>
-        <w:t>Computer without GPU (2)</w:t>
+        <w:t>Computer</w:t>
+      </w:r>
+      <w:r>
+        <w:t xml:space="preserve"> with peripheral</w:t>
+      </w:r>
+      <w:r>
+        <w:t xml:space="preserve"> without GPU (2)</w:t>
       </w:r>
     </w:p>
     <w:p>
@@ -23040,7 +23047,7 @@
         <w:rPr>
           <w:lang w:val="pt-PT"/>
         </w:rPr>
-        <w:t>800</w:t>
+        <w:t>1300</w:t>
       </w:r>
     </w:p>
     <w:p>
@@ -23307,7 +23314,13 @@
         <w:t xml:space="preserve"> </w:t>
       </w:r>
       <w:r>
-        <w:t>Also, in the future this transparent conductor may also have other applications such as solar panels.</w:t>
+        <w:t>Also, in the future this</w:t>
+      </w:r>
+      <w:r>
+        <w:t xml:space="preserve"> transparent conductor may </w:t>
+      </w:r>
+      <w:r>
+        <w:t>have other applications such as solar panels.</w:t>
       </w:r>
     </w:p>
     <w:p/>
@@ -23366,45 +23379,61 @@
       <w:pPr>
         <w:pStyle w:val="Heading1"/>
         <w:rPr>
-          <w:lang w:val="pt-PT"/>
-        </w:rPr>
-      </w:pPr>
-      <w:r>
-        <w:rPr>
-          <w:lang w:val="pt-PT"/>
-        </w:rPr>
-        <w:t>9. Ficheiros Anexos</w:t>
-      </w:r>
-      <w:r>
-        <w:rPr>
-          <w:lang w:val="pt-PT"/>
-        </w:rPr>
-        <w:br/>
-      </w:r>
-      <w:r>
-        <w:rPr>
           <w:color w:val="454545"/>
           <w:sz w:val="18"/>
           <w:szCs w:val="18"/>
           <w:lang w:val="pt-PT"/>
         </w:rPr>
+      </w:pPr>
+      <w:r>
+        <w:rPr>
+          <w:lang w:val="pt-PT"/>
+        </w:rPr>
+        <w:t>9. Ficheiros Anexos</w:t>
+      </w:r>
+      <w:r>
+        <w:rPr>
+          <w:lang w:val="pt-PT"/>
+        </w:rPr>
+        <w:br/>
+      </w:r>
+      <w:r>
+        <w:rPr>
+          <w:color w:val="454545"/>
+          <w:sz w:val="18"/>
+          <w:szCs w:val="18"/>
+          <w:lang w:val="pt-PT"/>
+        </w:rPr>
         <w:t>9. Attachments</w:t>
       </w:r>
     </w:p>
     <w:p>
       <w:pPr>
         <w:rPr>
-          <w:color w:val="FF0000"/>
-          <w:lang w:val="pt-PT"/>
-        </w:rPr>
-      </w:pPr>
-      <w:r>
-        <w:rPr>
-          <w:color w:val="FF0000"/>
-          <w:lang w:val="pt-PT"/>
-        </w:rPr>
-        <w:t>Lista dos ficheiros anexados (No vosso caso listem os anexos)</w:t>
-      </w:r>
+          <w:lang w:val="pt-PT"/>
+        </w:rPr>
+      </w:pPr>
+      <w:r>
+        <w:rPr>
+          <w:lang w:val="pt-PT"/>
+        </w:rPr>
+        <w:t>-organigram.pdf</w:t>
+      </w:r>
+    </w:p>
+    <w:p>
+      <w:pPr>
+        <w:rPr>
+          <w:lang w:val="pt-PT"/>
+        </w:rPr>
+      </w:pPr>
+      <w:r>
+        <w:rPr>
+          <w:lang w:val="pt-PT"/>
+        </w:rPr>
+        <w:t>-timeline.pdf</w:t>
+      </w:r>
+      <w:bookmarkStart w:id="0" w:name="_GoBack"/>
+      <w:bookmarkEnd w:id="0"/>
     </w:p>
     <w:p>
       <w:pPr>
@@ -24851,7 +24880,7 @@
 </file>
 
 <file path=customXml/itemProps1.xml><?xml version="1.0" encoding="utf-8"?>
-<ds:datastoreItem xmlns:ds="http://schemas.openxmlformats.org/officeDocument/2006/customXml" ds:itemID="{F9B1DDE0-F724-49B6-A12D-8A10F3C7E06B}">
+<ds:datastoreItem xmlns:ds="http://schemas.openxmlformats.org/officeDocument/2006/customXml" ds:itemID="{5D89D273-F790-44C1-A31B-1B8C6B5CB844}">
   <ds:schemaRefs>
     <ds:schemaRef ds:uri="http://schemas.openxmlformats.org/officeDocument/2006/bibliography"/>
   </ds:schemaRefs>

</xml_diff>

<commit_message>
Tarefas do samuel adicionadas
</commit_message>
<xml_diff>
--- a/TemplateProjectoFCT_Parte_Luís.docx
+++ b/TemplateProjectoFCT_Parte_Luís.docx
@@ -1108,7 +1108,15 @@
       </w:r>
     </w:p>
     <w:p>
-      <w:r>
+      <w:pPr>
+        <w:rPr>
+          <w:lang w:val="pt-PT"/>
+        </w:rPr>
+      </w:pPr>
+      <w:r>
+        <w:rPr>
+          <w:lang w:val="pt-PT"/>
+        </w:rPr>
         <w:t>Non applicable</w:t>
       </w:r>
     </w:p>
@@ -1230,7 +1238,15 @@
       </w:r>
     </w:p>
     <w:p>
-      <w:r>
+      <w:pPr>
+        <w:rPr>
+          <w:lang w:val="pt-PT"/>
+        </w:rPr>
+      </w:pPr>
+      <w:r>
+        <w:rPr>
+          <w:lang w:val="pt-PT"/>
+        </w:rPr>
         <w:t>Non applicable</w:t>
       </w:r>
     </w:p>
@@ -1238,6 +1254,7 @@
       <w:pPr>
         <w:rPr>
           <w:color w:val="FF0000"/>
+          <w:lang w:val="pt-PT"/>
         </w:rPr>
       </w:pPr>
     </w:p>
@@ -3205,7 +3222,13 @@
               <w:rPr>
                 <w:rFonts w:ascii="Times New Roman" w:hAnsi="Times New Roman" w:cs="Times New Roman"/>
               </w:rPr>
-              <w:t>18-10</w:t>
+              <w:t>1</w:t>
+            </w:r>
+            <w:r>
+              <w:rPr>
+                <w:rFonts w:ascii="Times New Roman" w:hAnsi="Times New Roman" w:cs="Times New Roman"/>
+              </w:rPr>
+              <w:t>-10</w:t>
             </w:r>
             <w:r>
               <w:rPr>
@@ -3231,7 +3254,7 @@
               <w:rPr>
                 <w:rFonts w:ascii="Times New Roman" w:hAnsi="Times New Roman" w:cs="Times New Roman"/>
               </w:rPr>
-              <w:t>18-12-2015</w:t>
+              <w:t>30-06-2016</w:t>
             </w:r>
           </w:p>
         </w:tc>
@@ -3241,7 +3264,7 @@
           </w:tcPr>
           <w:p>
             <w:r>
-              <w:t>3</w:t>
+              <w:t>9</w:t>
             </w:r>
           </w:p>
         </w:tc>
@@ -3251,7 +3274,7 @@
           </w:tcPr>
           <w:p>
             <w:r>
-              <w:t>7</w:t>
+              <w:t>19.8</w:t>
             </w:r>
           </w:p>
         </w:tc>
@@ -3298,27 +3321,105 @@
       </w:r>
     </w:p>
     <w:p>
-      <w:pPr>
-        <w:rPr>
-          <w:color w:val="FF0000"/>
-          <w:lang w:val="pt-PT"/>
-        </w:rPr>
-      </w:pPr>
-      <w:r>
-        <w:rPr>
-          <w:color w:val="FF0000"/>
-          <w:lang w:val="pt-PT"/>
-        </w:rPr>
-        <w:t>Texto aqui</w:t>
-      </w:r>
-    </w:p>
-    <w:p>
-      <w:pPr>
-        <w:rPr>
-          <w:lang w:val="pt-PT"/>
-        </w:rPr>
-      </w:pPr>
-    </w:p>
+      <w:r>
+        <w:t>Preparations of silver nanowire/graphene hybrid transparent conductive thin films require the definition of several parameters. To achieve ITO-grade characteristics of conductivity and transparency, these have to be carefully selected.</w:t>
+      </w:r>
+    </w:p>
+    <w:p>
+      <w:r>
+        <w:t>The main objectives of this task are to:</w:t>
+      </w:r>
+    </w:p>
+    <w:p>
+      <w:r>
+        <w:t xml:space="preserve">1) </w:t>
+      </w:r>
+      <w:proofErr w:type="gramStart"/>
+      <w:r>
+        <w:t>develop</w:t>
+      </w:r>
+      <w:proofErr w:type="gramEnd"/>
+      <w:r>
+        <w:t xml:space="preserve"> a simple computer model relating controllable parameters and macroscopic properties;</w:t>
+      </w:r>
+    </w:p>
+    <w:p>
+      <w:r>
+        <w:t xml:space="preserve">2) </w:t>
+      </w:r>
+      <w:proofErr w:type="gramStart"/>
+      <w:r>
+        <w:t>simulate</w:t>
+      </w:r>
+      <w:proofErr w:type="gramEnd"/>
+      <w:r>
+        <w:t xml:space="preserve"> a great number of possible configurations that lead to desirable properties within the model;</w:t>
+      </w:r>
+    </w:p>
+    <w:p>
+      <w:r>
+        <w:t xml:space="preserve">3) </w:t>
+      </w:r>
+      <w:proofErr w:type="gramStart"/>
+      <w:r>
+        <w:t>select</w:t>
+      </w:r>
+      <w:proofErr w:type="gramEnd"/>
+      <w:r>
+        <w:t xml:space="preserve"> a list of configurations to be manufactured and tested in following tasks.</w:t>
+      </w:r>
+    </w:p>
+    <w:p>
+      <w:pPr>
+        <w:jc w:val="center"/>
+      </w:pPr>
+    </w:p>
+    <w:p>
+      <w:r>
+        <w:t xml:space="preserve">The model to be developed will be based on a geometric analysis of the randomly deposited silver nanowires and graphene sheets. Chemical considerations are to </w:t>
+      </w:r>
+      <w:r>
+        <w:lastRenderedPageBreak/>
+        <w:t>be taken into account to predict the electrical connections between the two. For a given simulated random sample a graph is to be constructed, from which the material electrical and optical characteristics are to be calculated.</w:t>
+      </w:r>
+    </w:p>
+    <w:p>
+      <w:r>
+        <w:t>Simulation will use Monte Carlo methods to optimize the macroscopic properties and will require a computer cluster. Due to the parallel nature of the calculations, a GPU cluster is preferable, as it offers better performance for a given cost.</w:t>
+      </w:r>
+    </w:p>
+    <w:p>
+      <w:r>
+        <w:t>A suitable set of configurations, which take into account possible errors in the model, is to be selected, making possible to test the simulation results in experimental depositions.</w:t>
+      </w:r>
+    </w:p>
+    <w:p>
+      <w:r>
+        <w:t xml:space="preserve">This task is to be performed under the supervision of </w:t>
+      </w:r>
+      <w:proofErr w:type="spellStart"/>
+      <w:r>
+        <w:t>António</w:t>
+      </w:r>
+      <w:proofErr w:type="spellEnd"/>
+      <w:r>
+        <w:t xml:space="preserve"> Samuel Ávila </w:t>
+      </w:r>
+      <w:proofErr w:type="spellStart"/>
+      <w:r>
+        <w:t>Balula</w:t>
+      </w:r>
+      <w:proofErr w:type="spellEnd"/>
+      <w:r>
+        <w:t xml:space="preserve">. </w:t>
+      </w:r>
+    </w:p>
+    <w:p>
+      <w:r>
+        <w:t>As the manufacturing process requires the definition of a set of specifications, this task success is key to the following tasks.</w:t>
+      </w:r>
+    </w:p>
+    <w:p/>
     <w:p>
       <w:pPr>
         <w:pStyle w:val="Heading2"/>
@@ -3358,42 +3459,32 @@
         <w:rPr>
           <w:lang w:val="pt-PT"/>
         </w:rPr>
-        <w:t>António Samuel Ávila Balula; Isolinda Marta Fonseca Marques; Pancráceo José Adelino Silva</w:t>
-      </w:r>
-    </w:p>
-    <w:p>
-      <w:pPr>
-        <w:rPr>
-          <w:lang w:val="pt-PT"/>
-        </w:rPr>
-      </w:pPr>
-    </w:p>
-    <w:p>
-      <w:pPr>
-        <w:rPr>
-          <w:color w:val="FF0000"/>
-        </w:rPr>
-      </w:pPr>
-      <w:r>
-        <w:rPr>
-          <w:color w:val="FF0000"/>
-        </w:rPr>
-        <w:t>….</w:t>
-      </w:r>
-    </w:p>
-    <w:p>
-      <w:pPr>
-        <w:rPr>
-          <w:color w:val="FF0000"/>
-        </w:rPr>
-      </w:pPr>
-    </w:p>
-    <w:p>
-      <w:pPr>
-        <w:rPr>
-          <w:color w:val="FF0000"/>
-        </w:rPr>
-      </w:pPr>
+        <w:t>António Samuel Ávila Balula; Pancráceo José Adelino Silva</w:t>
+      </w:r>
+      <w:r>
+        <w:rPr>
+          <w:lang w:val="pt-PT"/>
+        </w:rPr>
+        <w:t>;</w:t>
+      </w:r>
+      <w:r>
+        <w:rPr>
+          <w:lang w:val="pt-PT"/>
+        </w:rPr>
+        <w:t xml:space="preserve"> </w:t>
+      </w:r>
+      <w:r>
+        <w:rPr>
+          <w:lang w:val="pt-PT"/>
+        </w:rPr>
+        <w:t>Bolse</w:t>
+      </w:r>
+      <w:r>
+        <w:rPr>
+          <w:lang w:val="pt-PT"/>
+        </w:rPr>
+        <w:t xml:space="preserve">iro de Investigação Licenciado </w:t>
+      </w:r>
     </w:p>
     <w:p>
       <w:pPr>
@@ -3449,7 +3540,6 @@
                 <w:color w:val="000000"/>
                 <w:sz w:val="16"/>
               </w:rPr>
-              <w:lastRenderedPageBreak/>
               <w:t>Ordem</w:t>
             </w:r>
             <w:proofErr w:type="spellEnd"/>
@@ -3989,7 +4079,10 @@
         <w:t>This task involves using spray coating to deposit the Silver</w:t>
       </w:r>
       <w:r>
-        <w:t xml:space="preserve"> nanowires on the substrate. After this deposition is complete we will proceed to the graphene deposition using the Langmuir-Schaefer method. </w:t>
+        <w:t xml:space="preserve"> nanowires on the substrate. After this deposition is complete we will proceed to the graphene deposition using the </w:t>
+      </w:r>
+      <w:r>
+        <w:t>Black Magic machine on INESC-MN</w:t>
       </w:r>
     </w:p>
     <w:p/>
@@ -4623,6 +4716,7 @@
         <w:rPr>
           <w:lang w:val="pt-PT"/>
         </w:rPr>
+        <w:lastRenderedPageBreak/>
         <w:t>Descrição da tarefa e Resultados Esperados (4000 carcateres)</w:t>
       </w:r>
       <w:r>
@@ -4769,6 +4863,629 @@
         </w:rPr>
       </w:pPr>
     </w:p>
+    <w:tbl>
+      <w:tblPr>
+        <w:tblStyle w:val="TableGrid"/>
+        <w:tblW w:w="8505" w:type="dxa"/>
+        <w:tblLook w:val="04A0" w:firstRow="1" w:lastRow="0" w:firstColumn="1" w:lastColumn="0" w:noHBand="0" w:noVBand="1"/>
+      </w:tblPr>
+      <w:tblGrid>
+        <w:gridCol w:w="1346"/>
+        <w:gridCol w:w="1771"/>
+        <w:gridCol w:w="1347"/>
+        <w:gridCol w:w="1347"/>
+        <w:gridCol w:w="1347"/>
+        <w:gridCol w:w="1347"/>
+      </w:tblGrid>
+      <w:tr>
+        <w:tc>
+          <w:tcPr>
+            <w:tcW w:w="1026" w:type="dxa"/>
+            <w:vAlign w:val="bottom"/>
+          </w:tcPr>
+          <w:p>
+            <w:pPr>
+              <w:widowControl w:val="0"/>
+              <w:autoSpaceDE w:val="0"/>
+              <w:autoSpaceDN w:val="0"/>
+              <w:adjustRightInd w:val="0"/>
+              <w:rPr>
+                <w:rFonts w:ascii="Times New Roman" w:hAnsi="Times New Roman" w:cs="Times New Roman"/>
+                <w:color w:val="32445F"/>
+                <w:sz w:val="16"/>
+                <w:szCs w:val="16"/>
+              </w:rPr>
+            </w:pPr>
+            <w:proofErr w:type="spellStart"/>
+            <w:r>
+              <w:rPr>
+                <w:rFonts w:ascii="Calibri" w:eastAsia="Times New Roman" w:hAnsi="Calibri" w:cs="Times New Roman"/>
+                <w:color w:val="000000"/>
+                <w:sz w:val="16"/>
+              </w:rPr>
+              <w:t>Ordem</w:t>
+            </w:r>
+            <w:proofErr w:type="spellEnd"/>
+          </w:p>
+        </w:tc>
+        <w:tc>
+          <w:tcPr>
+            <w:tcW w:w="1026" w:type="dxa"/>
+            <w:vAlign w:val="bottom"/>
+          </w:tcPr>
+          <w:p>
+            <w:pPr>
+              <w:widowControl w:val="0"/>
+              <w:autoSpaceDE w:val="0"/>
+              <w:autoSpaceDN w:val="0"/>
+              <w:adjustRightInd w:val="0"/>
+              <w:rPr>
+                <w:rFonts w:ascii="Times New Roman" w:hAnsi="Times New Roman" w:cs="Times New Roman"/>
+                <w:color w:val="32445F"/>
+                <w:sz w:val="16"/>
+                <w:szCs w:val="16"/>
+              </w:rPr>
+            </w:pPr>
+            <w:proofErr w:type="spellStart"/>
+            <w:r>
+              <w:rPr>
+                <w:rFonts w:ascii="Calibri" w:eastAsia="Times New Roman" w:hAnsi="Calibri" w:cs="Times New Roman"/>
+                <w:color w:val="000000"/>
+                <w:sz w:val="16"/>
+              </w:rPr>
+              <w:t>Designação</w:t>
+            </w:r>
+            <w:proofErr w:type="spellEnd"/>
+            <w:r>
+              <w:rPr>
+                <w:rFonts w:ascii="Calibri" w:eastAsia="Times New Roman" w:hAnsi="Calibri" w:cs="Times New Roman"/>
+                <w:color w:val="000000"/>
+                <w:sz w:val="16"/>
+              </w:rPr>
+              <w:t xml:space="preserve"> da </w:t>
+            </w:r>
+            <w:proofErr w:type="spellStart"/>
+            <w:r>
+              <w:rPr>
+                <w:rFonts w:ascii="Calibri" w:eastAsia="Times New Roman" w:hAnsi="Calibri" w:cs="Times New Roman"/>
+                <w:color w:val="000000"/>
+                <w:sz w:val="16"/>
+              </w:rPr>
+              <w:t>tarefa</w:t>
+            </w:r>
+            <w:proofErr w:type="spellEnd"/>
+          </w:p>
+        </w:tc>
+        <w:tc>
+          <w:tcPr>
+            <w:tcW w:w="1026" w:type="dxa"/>
+            <w:vAlign w:val="bottom"/>
+          </w:tcPr>
+          <w:p>
+            <w:pPr>
+              <w:widowControl w:val="0"/>
+              <w:autoSpaceDE w:val="0"/>
+              <w:autoSpaceDN w:val="0"/>
+              <w:adjustRightInd w:val="0"/>
+              <w:rPr>
+                <w:rFonts w:ascii="Times New Roman" w:hAnsi="Times New Roman" w:cs="Times New Roman"/>
+                <w:color w:val="32445F"/>
+                <w:sz w:val="16"/>
+                <w:szCs w:val="16"/>
+              </w:rPr>
+            </w:pPr>
+            <w:r>
+              <w:rPr>
+                <w:rFonts w:ascii="Calibri" w:eastAsia="Times New Roman" w:hAnsi="Calibri" w:cs="Times New Roman"/>
+                <w:color w:val="000000"/>
+                <w:sz w:val="16"/>
+              </w:rPr>
+              <w:t xml:space="preserve">Data de </w:t>
+            </w:r>
+            <w:proofErr w:type="spellStart"/>
+            <w:r>
+              <w:rPr>
+                <w:rFonts w:ascii="Calibri" w:eastAsia="Times New Roman" w:hAnsi="Calibri" w:cs="Times New Roman"/>
+                <w:color w:val="000000"/>
+                <w:sz w:val="16"/>
+              </w:rPr>
+              <w:t>início</w:t>
+            </w:r>
+            <w:proofErr w:type="spellEnd"/>
+          </w:p>
+        </w:tc>
+        <w:tc>
+          <w:tcPr>
+            <w:tcW w:w="1026" w:type="dxa"/>
+            <w:vAlign w:val="bottom"/>
+          </w:tcPr>
+          <w:p>
+            <w:pPr>
+              <w:widowControl w:val="0"/>
+              <w:autoSpaceDE w:val="0"/>
+              <w:autoSpaceDN w:val="0"/>
+              <w:adjustRightInd w:val="0"/>
+              <w:rPr>
+                <w:rFonts w:ascii="Times New Roman" w:hAnsi="Times New Roman" w:cs="Times New Roman"/>
+                <w:color w:val="32445F"/>
+                <w:sz w:val="16"/>
+                <w:szCs w:val="16"/>
+              </w:rPr>
+            </w:pPr>
+            <w:r>
+              <w:rPr>
+                <w:rFonts w:ascii="Calibri" w:eastAsia="Times New Roman" w:hAnsi="Calibri" w:cs="Times New Roman"/>
+                <w:color w:val="000000"/>
+                <w:sz w:val="16"/>
+              </w:rPr>
+              <w:t xml:space="preserve">Data de </w:t>
+            </w:r>
+            <w:proofErr w:type="spellStart"/>
+            <w:r>
+              <w:rPr>
+                <w:rFonts w:ascii="Calibri" w:eastAsia="Times New Roman" w:hAnsi="Calibri" w:cs="Times New Roman"/>
+                <w:color w:val="000000"/>
+                <w:sz w:val="16"/>
+              </w:rPr>
+              <w:t>fim</w:t>
+            </w:r>
+            <w:proofErr w:type="spellEnd"/>
+          </w:p>
+        </w:tc>
+        <w:tc>
+          <w:tcPr>
+            <w:tcW w:w="1026" w:type="dxa"/>
+            <w:vAlign w:val="bottom"/>
+          </w:tcPr>
+          <w:p>
+            <w:pPr>
+              <w:widowControl w:val="0"/>
+              <w:autoSpaceDE w:val="0"/>
+              <w:autoSpaceDN w:val="0"/>
+              <w:adjustRightInd w:val="0"/>
+              <w:rPr>
+                <w:rFonts w:ascii="Times New Roman" w:hAnsi="Times New Roman" w:cs="Times New Roman"/>
+                <w:color w:val="32445F"/>
+                <w:sz w:val="16"/>
+                <w:szCs w:val="16"/>
+              </w:rPr>
+            </w:pPr>
+            <w:proofErr w:type="spellStart"/>
+            <w:r>
+              <w:rPr>
+                <w:rFonts w:ascii="Calibri" w:eastAsia="Times New Roman" w:hAnsi="Calibri" w:cs="Times New Roman"/>
+                <w:color w:val="000000"/>
+                <w:sz w:val="16"/>
+              </w:rPr>
+              <w:t>Duração</w:t>
+            </w:r>
+            <w:proofErr w:type="spellEnd"/>
+          </w:p>
+        </w:tc>
+        <w:tc>
+          <w:tcPr>
+            <w:tcW w:w="1026" w:type="dxa"/>
+            <w:vAlign w:val="bottom"/>
+          </w:tcPr>
+          <w:p>
+            <w:pPr>
+              <w:widowControl w:val="0"/>
+              <w:autoSpaceDE w:val="0"/>
+              <w:autoSpaceDN w:val="0"/>
+              <w:adjustRightInd w:val="0"/>
+              <w:rPr>
+                <w:rFonts w:ascii="Times New Roman" w:hAnsi="Times New Roman" w:cs="Times New Roman"/>
+                <w:color w:val="32445F"/>
+                <w:sz w:val="16"/>
+                <w:szCs w:val="16"/>
+              </w:rPr>
+            </w:pPr>
+            <w:proofErr w:type="spellStart"/>
+            <w:r>
+              <w:rPr>
+                <w:rFonts w:ascii="Calibri" w:eastAsia="Times New Roman" w:hAnsi="Calibri" w:cs="Times New Roman"/>
+                <w:color w:val="000000"/>
+                <w:sz w:val="16"/>
+              </w:rPr>
+              <w:t>Pessoas</w:t>
+            </w:r>
+            <w:proofErr w:type="spellEnd"/>
+            <w:r>
+              <w:rPr>
+                <w:rFonts w:ascii="Calibri" w:eastAsia="Times New Roman" w:hAnsi="Calibri" w:cs="Times New Roman"/>
+                <w:color w:val="000000"/>
+                <w:sz w:val="16"/>
+              </w:rPr>
+              <w:t xml:space="preserve"> * </w:t>
+            </w:r>
+            <w:proofErr w:type="spellStart"/>
+            <w:r>
+              <w:rPr>
+                <w:rFonts w:ascii="Calibri" w:eastAsia="Times New Roman" w:hAnsi="Calibri" w:cs="Times New Roman"/>
+                <w:color w:val="000000"/>
+                <w:sz w:val="16"/>
+              </w:rPr>
+              <w:t>mês</w:t>
+            </w:r>
+            <w:proofErr w:type="spellEnd"/>
+          </w:p>
+        </w:tc>
+      </w:tr>
+      <w:tr>
+        <w:tc>
+          <w:tcPr>
+            <w:tcW w:w="1026" w:type="dxa"/>
+            <w:vAlign w:val="bottom"/>
+          </w:tcPr>
+          <w:p>
+            <w:pPr>
+              <w:widowControl w:val="0"/>
+              <w:autoSpaceDE w:val="0"/>
+              <w:autoSpaceDN w:val="0"/>
+              <w:adjustRightInd w:val="0"/>
+              <w:rPr>
+                <w:rFonts w:ascii="Times New Roman" w:hAnsi="Times New Roman" w:cs="Times New Roman"/>
+                <w:color w:val="454545"/>
+                <w:sz w:val="16"/>
+                <w:szCs w:val="15"/>
+              </w:rPr>
+            </w:pPr>
+            <w:r>
+              <w:rPr>
+                <w:rFonts w:ascii="Calibri" w:eastAsia="Times New Roman" w:hAnsi="Calibri" w:cs="Times New Roman"/>
+                <w:color w:val="000000"/>
+                <w:sz w:val="16"/>
+              </w:rPr>
+              <w:t>Order</w:t>
+            </w:r>
+          </w:p>
+        </w:tc>
+        <w:tc>
+          <w:tcPr>
+            <w:tcW w:w="1026" w:type="dxa"/>
+            <w:vAlign w:val="bottom"/>
+          </w:tcPr>
+          <w:p>
+            <w:pPr>
+              <w:widowControl w:val="0"/>
+              <w:autoSpaceDE w:val="0"/>
+              <w:autoSpaceDN w:val="0"/>
+              <w:adjustRightInd w:val="0"/>
+              <w:rPr>
+                <w:rFonts w:ascii="Times New Roman" w:hAnsi="Times New Roman" w:cs="Times New Roman"/>
+                <w:color w:val="454545"/>
+                <w:sz w:val="16"/>
+                <w:szCs w:val="15"/>
+              </w:rPr>
+            </w:pPr>
+            <w:r>
+              <w:rPr>
+                <w:rFonts w:ascii="Calibri" w:eastAsia="Times New Roman" w:hAnsi="Calibri" w:cs="Times New Roman"/>
+                <w:color w:val="000000"/>
+                <w:sz w:val="16"/>
+              </w:rPr>
+              <w:t>Task denomination</w:t>
+            </w:r>
+          </w:p>
+        </w:tc>
+        <w:tc>
+          <w:tcPr>
+            <w:tcW w:w="1026" w:type="dxa"/>
+            <w:vAlign w:val="bottom"/>
+          </w:tcPr>
+          <w:p>
+            <w:pPr>
+              <w:widowControl w:val="0"/>
+              <w:autoSpaceDE w:val="0"/>
+              <w:autoSpaceDN w:val="0"/>
+              <w:adjustRightInd w:val="0"/>
+              <w:rPr>
+                <w:rFonts w:ascii="Times New Roman" w:hAnsi="Times New Roman" w:cs="Times New Roman"/>
+                <w:color w:val="454545"/>
+                <w:sz w:val="16"/>
+                <w:szCs w:val="15"/>
+              </w:rPr>
+            </w:pPr>
+            <w:r>
+              <w:rPr>
+                <w:rFonts w:ascii="Calibri" w:eastAsia="Times New Roman" w:hAnsi="Calibri" w:cs="Times New Roman"/>
+                <w:color w:val="000000"/>
+                <w:sz w:val="16"/>
+              </w:rPr>
+              <w:t>Start date</w:t>
+            </w:r>
+          </w:p>
+        </w:tc>
+        <w:tc>
+          <w:tcPr>
+            <w:tcW w:w="1026" w:type="dxa"/>
+            <w:vAlign w:val="bottom"/>
+          </w:tcPr>
+          <w:p>
+            <w:pPr>
+              <w:widowControl w:val="0"/>
+              <w:autoSpaceDE w:val="0"/>
+              <w:autoSpaceDN w:val="0"/>
+              <w:adjustRightInd w:val="0"/>
+              <w:rPr>
+                <w:rFonts w:ascii="Times New Roman" w:hAnsi="Times New Roman" w:cs="Times New Roman"/>
+                <w:color w:val="454545"/>
+                <w:sz w:val="16"/>
+                <w:szCs w:val="15"/>
+              </w:rPr>
+            </w:pPr>
+            <w:r>
+              <w:rPr>
+                <w:rFonts w:ascii="Calibri" w:eastAsia="Times New Roman" w:hAnsi="Calibri" w:cs="Times New Roman"/>
+                <w:color w:val="000000"/>
+                <w:sz w:val="16"/>
+              </w:rPr>
+              <w:t>End date</w:t>
+            </w:r>
+          </w:p>
+        </w:tc>
+        <w:tc>
+          <w:tcPr>
+            <w:tcW w:w="1026" w:type="dxa"/>
+            <w:vAlign w:val="bottom"/>
+          </w:tcPr>
+          <w:p>
+            <w:pPr>
+              <w:widowControl w:val="0"/>
+              <w:autoSpaceDE w:val="0"/>
+              <w:autoSpaceDN w:val="0"/>
+              <w:adjustRightInd w:val="0"/>
+              <w:rPr>
+                <w:rFonts w:ascii="Times New Roman" w:hAnsi="Times New Roman" w:cs="Times New Roman"/>
+                <w:color w:val="454545"/>
+                <w:sz w:val="16"/>
+                <w:szCs w:val="15"/>
+              </w:rPr>
+            </w:pPr>
+            <w:r>
+              <w:rPr>
+                <w:rFonts w:ascii="Calibri" w:eastAsia="Times New Roman" w:hAnsi="Calibri" w:cs="Times New Roman"/>
+                <w:color w:val="000000"/>
+                <w:sz w:val="16"/>
+              </w:rPr>
+              <w:t>Duration</w:t>
+            </w:r>
+          </w:p>
+        </w:tc>
+        <w:tc>
+          <w:tcPr>
+            <w:tcW w:w="1026" w:type="dxa"/>
+            <w:vAlign w:val="bottom"/>
+          </w:tcPr>
+          <w:p>
+            <w:pPr>
+              <w:widowControl w:val="0"/>
+              <w:autoSpaceDE w:val="0"/>
+              <w:autoSpaceDN w:val="0"/>
+              <w:adjustRightInd w:val="0"/>
+              <w:rPr>
+                <w:rFonts w:ascii="Times New Roman" w:hAnsi="Times New Roman" w:cs="Times New Roman"/>
+                <w:color w:val="454545"/>
+                <w:sz w:val="16"/>
+                <w:szCs w:val="15"/>
+              </w:rPr>
+            </w:pPr>
+            <w:r>
+              <w:rPr>
+                <w:rFonts w:ascii="Calibri" w:eastAsia="Times New Roman" w:hAnsi="Calibri" w:cs="Times New Roman"/>
+                <w:color w:val="000000"/>
+                <w:sz w:val="16"/>
+              </w:rPr>
+              <w:t>Person * months</w:t>
+            </w:r>
+          </w:p>
+        </w:tc>
+      </w:tr>
+      <w:tr>
+        <w:trPr>
+          <w:trHeight w:val="714"/>
+        </w:trPr>
+        <w:tc>
+          <w:tcPr>
+            <w:tcW w:w="1026" w:type="dxa"/>
+          </w:tcPr>
+          <w:p>
+            <w:r>
+              <w:t>5</w:t>
+            </w:r>
+          </w:p>
+        </w:tc>
+        <w:tc>
+          <w:tcPr>
+            <w:tcW w:w="1026" w:type="dxa"/>
+          </w:tcPr>
+          <w:p>
+            <w:r>
+              <w:rPr>
+                <w:rFonts w:ascii="Times New Roman" w:hAnsi="Times New Roman" w:cs="Times New Roman"/>
+              </w:rPr>
+              <w:t>Simulation- Stage 2</w:t>
+            </w:r>
+          </w:p>
+        </w:tc>
+        <w:tc>
+          <w:tcPr>
+            <w:tcW w:w="1026" w:type="dxa"/>
+          </w:tcPr>
+          <w:p>
+            <w:pPr>
+              <w:rPr>
+                <w:color w:val="FF0000"/>
+              </w:rPr>
+            </w:pPr>
+            <w:r>
+              <w:rPr>
+                <w:rFonts w:ascii="Times New Roman" w:hAnsi="Times New Roman" w:cs="Times New Roman"/>
+              </w:rPr>
+              <w:t>1</w:t>
+            </w:r>
+            <w:r>
+              <w:rPr>
+                <w:rFonts w:ascii="Times New Roman" w:hAnsi="Times New Roman" w:cs="Times New Roman"/>
+              </w:rPr>
+              <w:t>-07-2016</w:t>
+            </w:r>
+            <w:r>
+              <w:rPr>
+                <w:rFonts w:ascii="Times New Roman" w:hAnsi="Times New Roman" w:cs="Times New Roman"/>
+                <w:color w:val="FF0000"/>
+              </w:rPr>
+              <w:t xml:space="preserve"> </w:t>
+            </w:r>
+          </w:p>
+        </w:tc>
+        <w:tc>
+          <w:tcPr>
+            <w:tcW w:w="1026" w:type="dxa"/>
+          </w:tcPr>
+          <w:p>
+            <w:r>
+              <w:rPr>
+                <w:rFonts w:ascii="Times New Roman" w:hAnsi="Times New Roman" w:cs="Times New Roman"/>
+              </w:rPr>
+              <w:t>31-12-2016</w:t>
+            </w:r>
+          </w:p>
+        </w:tc>
+        <w:tc>
+          <w:tcPr>
+            <w:tcW w:w="1026" w:type="dxa"/>
+          </w:tcPr>
+          <w:p>
+            <w:r>
+              <w:t>6</w:t>
+            </w:r>
+          </w:p>
+        </w:tc>
+        <w:tc>
+          <w:tcPr>
+            <w:tcW w:w="1026" w:type="dxa"/>
+          </w:tcPr>
+          <w:p>
+            <w:r>
+              <w:t>13.2</w:t>
+            </w:r>
+          </w:p>
+        </w:tc>
+      </w:tr>
+    </w:tbl>
+    <w:p>
+      <w:pPr>
+        <w:rPr>
+          <w:lang w:val="pt-PT"/>
+        </w:rPr>
+      </w:pPr>
+      <w:r>
+        <w:rPr>
+          <w:lang w:val="pt-PT"/>
+        </w:rPr>
+        <w:t xml:space="preserve"> </w:t>
+      </w:r>
+    </w:p>
+    <w:p>
+      <w:pPr>
+        <w:pStyle w:val="Heading2"/>
+        <w:rPr>
+          <w:lang w:val="pt-PT"/>
+        </w:rPr>
+      </w:pPr>
+      <w:r>
+        <w:rPr>
+          <w:lang w:val="pt-PT"/>
+        </w:rPr>
+        <w:t>Descrição da tarefa e Resultados Esperados (4000 carcateres)</w:t>
+      </w:r>
+      <w:r>
+        <w:rPr>
+          <w:lang w:val="pt-PT"/>
+        </w:rPr>
+        <w:br/>
+      </w:r>
+      <w:r>
+        <w:rPr>
+          <w:color w:val="454545"/>
+          <w:sz w:val="15"/>
+          <w:szCs w:val="15"/>
+          <w:lang w:val="pt-PT"/>
+        </w:rPr>
+        <w:t>Task description and Expected results</w:t>
+      </w:r>
+    </w:p>
+    <w:p>
+      <w:r>
+        <w:t xml:space="preserve">The model and simulation performed on task 2 (simulation stage 1) is expected to have discrepancies from real devices. </w:t>
+      </w:r>
+      <w:r>
+        <w:t>By analyzing the results of the characterization stage 1, the model developed will be corrected.</w:t>
+      </w:r>
+    </w:p>
+    <w:p>
+      <w:pPr>
+        <w:pStyle w:val="Heading2"/>
+        <w:rPr>
+          <w:lang w:val="pt-PT"/>
+        </w:rPr>
+      </w:pPr>
+      <w:r>
+        <w:rPr>
+          <w:lang w:val="pt-PT"/>
+        </w:rPr>
+        <w:lastRenderedPageBreak/>
+        <w:t>Membros da equipa de investigação nesta tarefa</w:t>
+      </w:r>
+      <w:r>
+        <w:rPr>
+          <w:lang w:val="pt-PT"/>
+        </w:rPr>
+        <w:br/>
+      </w:r>
+      <w:r>
+        <w:rPr>
+          <w:color w:val="454545"/>
+          <w:sz w:val="15"/>
+          <w:szCs w:val="15"/>
+          <w:lang w:val="pt-PT"/>
+        </w:rPr>
+        <w:t>Members of the research team in this task</w:t>
+      </w:r>
+    </w:p>
+    <w:p>
+      <w:pPr>
+        <w:jc w:val="both"/>
+        <w:rPr>
+          <w:lang w:val="pt-PT"/>
+        </w:rPr>
+      </w:pPr>
+      <w:r>
+        <w:rPr>
+          <w:lang w:val="pt-PT"/>
+        </w:rPr>
+        <w:t>António Samuel Ávila Balula; Pancráceo José Adelino Silva</w:t>
+      </w:r>
+      <w:r>
+        <w:rPr>
+          <w:lang w:val="pt-PT"/>
+        </w:rPr>
+        <w:t xml:space="preserve">, </w:t>
+      </w:r>
+      <w:r>
+        <w:rPr>
+          <w:lang w:val="pt-PT"/>
+        </w:rPr>
+        <w:t>Bolse</w:t>
+      </w:r>
+      <w:r>
+        <w:rPr>
+          <w:lang w:val="pt-PT"/>
+        </w:rPr>
+        <w:t>iro de Investigação Licenciado 1</w:t>
+      </w:r>
+    </w:p>
     <w:p>
       <w:pPr>
         <w:rPr>
@@ -4776,14 +5493,8 @@
           <w:lang w:val="pt-PT"/>
         </w:rPr>
       </w:pPr>
-    </w:p>
-    <w:p>
-      <w:pPr>
-        <w:rPr>
-          <w:color w:val="FF0000"/>
-          <w:lang w:val="pt-PT"/>
-        </w:rPr>
-      </w:pPr>
+      <w:bookmarkStart w:id="0" w:name="_GoBack"/>
+      <w:bookmarkEnd w:id="0"/>
     </w:p>
     <w:p>
       <w:pPr>
@@ -5999,33 +6710,36 @@
         <w:t xml:space="preserve">Within this task, the transparent conductors that were fabricated will be tested in order to characterize the electrical, optical and other physical properties (such as the variation of the electrical and physical properties to stress and strain) in function of their density of silver nanowires and thickness of graphene. These </w:t>
       </w:r>
       <w:r>
+        <w:t xml:space="preserve">experimental </w:t>
+      </w:r>
+      <w:r>
+        <w:t>results will be adjusted and compared to their theoretical counterparts.</w:t>
+      </w:r>
+    </w:p>
+    <w:p>
+      <w:pPr>
+        <w:ind w:firstLine="720"/>
+      </w:pPr>
+    </w:p>
+    <w:p>
+      <w:r>
+        <w:t>Electrical Measurements – A measurement of the resistivity, capacitance and inductance will be made for the various conductors with different chara</w:t>
+      </w:r>
+      <w:r>
+        <w:t xml:space="preserve">cteristics that were produced. </w:t>
+      </w:r>
+      <w:r>
+        <w:t>A study of the electrical limits of the conductor such as the maximum power that can be dissipated will be performed.</w:t>
+      </w:r>
+    </w:p>
+    <w:p/>
+    <w:p>
+      <w:r>
+        <w:t xml:space="preserve">Optical Measurements – The transparency of the conductor will be measured in terms of its transmittance within the spectrum from the near-infrared to near-ultraviolet with a spectrophotometer. A study of the electrical response of the </w:t>
+      </w:r>
+      <w:r>
         <w:lastRenderedPageBreak/>
-        <w:t xml:space="preserve">experimental </w:t>
-      </w:r>
-      <w:r>
-        <w:t>results will be adjusted and compared to their theoretical counterparts.</w:t>
-      </w:r>
-    </w:p>
-    <w:p>
-      <w:pPr>
-        <w:ind w:firstLine="720"/>
-      </w:pPr>
-    </w:p>
-    <w:p>
-      <w:r>
-        <w:t>Electrical Measurements – A measurement of the resistivity, capacitance and inductance will be made for the various conductors with different chara</w:t>
-      </w:r>
-      <w:r>
-        <w:t xml:space="preserve">cteristics that were produced. </w:t>
-      </w:r>
-      <w:r>
-        <w:t>A study of the electrical limits of the conductor such as the maximum power that can be dissipated will be performed.</w:t>
-      </w:r>
-    </w:p>
-    <w:p/>
-    <w:p>
-      <w:r>
-        <w:t>Optical Measurements – The transparency of the conductor will be measured in terms of its transmittance within the spectrum from the near-infrared to near-ultraviolet with a spectrophotometer. A study of the electrical response of the material with the variation of the incident light wavelength will also be conducted.</w:t>
+        <w:t>material with the variation of the incident light wavelength will also be conducted.</w:t>
       </w:r>
     </w:p>
     <w:p>
@@ -6111,9 +6825,6 @@
     <w:p>
       <w:pPr>
         <w:pStyle w:val="Heading2"/>
-        <w:rPr>
-          <w:lang w:val="pt-PT"/>
-        </w:rPr>
       </w:pPr>
       <w:r>
         <w:rPr>
@@ -6134,40 +6845,72 @@
           <w:szCs w:val="15"/>
           <w:lang w:val="pt-PT"/>
         </w:rPr>
-        <w:t>3.2.4. Project Timeline and Management</w:t>
-      </w:r>
-    </w:p>
-    <w:p>
-      <w:pPr>
-        <w:pStyle w:val="Heading2"/>
-        <w:rPr>
-          <w:lang w:val="pt-PT"/>
-        </w:rPr>
-      </w:pPr>
-      <w:r>
-        <w:rPr>
-          <w:lang w:val="pt-PT"/>
-        </w:rPr>
-        <w:t>3.2.4.a Descrição da Estrutura de Gestão</w:t>
-      </w:r>
-      <w:r>
-        <w:rPr>
-          <w:lang w:val="pt-PT"/>
-        </w:rPr>
-        <w:t xml:space="preserve"> (3000 caracteres)</w:t>
-      </w:r>
-      <w:r>
-        <w:rPr>
-          <w:lang w:val="pt-PT"/>
-        </w:rPr>
-        <w:br/>
+        <w:t xml:space="preserve">3.2.4. </w:t>
       </w:r>
       <w:r>
         <w:rPr>
           <w:color w:val="454545"/>
           <w:sz w:val="15"/>
           <w:szCs w:val="15"/>
-          <w:lang w:val="pt-PT"/>
+        </w:rPr>
+        <w:t>Project Timeline and Management</w:t>
+      </w:r>
+    </w:p>
+    <w:p>
+      <w:pPr>
+        <w:pStyle w:val="Heading2"/>
+      </w:pPr>
+      <w:r>
+        <w:t>3.2.4</w:t>
+      </w:r>
+      <w:proofErr w:type="gramStart"/>
+      <w:r>
+        <w:t>.a</w:t>
+      </w:r>
+      <w:proofErr w:type="gramEnd"/>
+      <w:r>
+        <w:t xml:space="preserve"> </w:t>
+      </w:r>
+      <w:proofErr w:type="spellStart"/>
+      <w:r>
+        <w:t>Descrição</w:t>
+      </w:r>
+      <w:proofErr w:type="spellEnd"/>
+      <w:r>
+        <w:t xml:space="preserve"> da </w:t>
+      </w:r>
+      <w:proofErr w:type="spellStart"/>
+      <w:r>
+        <w:t>Estrutura</w:t>
+      </w:r>
+      <w:proofErr w:type="spellEnd"/>
+      <w:r>
+        <w:t xml:space="preserve"> de </w:t>
+      </w:r>
+      <w:proofErr w:type="spellStart"/>
+      <w:r>
+        <w:t>Gestão</w:t>
+      </w:r>
+      <w:proofErr w:type="spellEnd"/>
+      <w:r>
+        <w:t xml:space="preserve"> (3000 </w:t>
+      </w:r>
+      <w:proofErr w:type="spellStart"/>
+      <w:r>
+        <w:t>caracteres</w:t>
+      </w:r>
+      <w:proofErr w:type="spellEnd"/>
+      <w:r>
+        <w:t>)</w:t>
+      </w:r>
+      <w:r>
+        <w:br/>
+      </w:r>
+      <w:r>
+        <w:rPr>
+          <w:color w:val="454545"/>
+          <w:sz w:val="15"/>
+          <w:szCs w:val="15"/>
         </w:rPr>
         <w:t>3.2.4.a Description of the Management Structure</w:t>
       </w:r>
@@ -6235,7 +6978,6 @@
         <w:rPr>
           <w:lang w:val="pt-PT"/>
         </w:rPr>
-        <w:lastRenderedPageBreak/>
         <w:t>3.2.4.b Lista de Milestones</w:t>
       </w:r>
       <w:r>
@@ -6704,13 +7446,7 @@
       </w:r>
     </w:p>
     <w:p/>
-    <w:p>
-      <w:pPr>
-        <w:rPr>
-          <w:lang w:val="pt-PT"/>
-        </w:rPr>
-      </w:pPr>
-    </w:p>
+    <w:p/>
     <w:tbl>
       <w:tblPr>
         <w:tblStyle w:val="TableGrid"/>
@@ -7429,7 +8165,6 @@
                 <w:sz w:val="18"/>
                 <w:szCs w:val="16"/>
               </w:rPr>
-              <w:lastRenderedPageBreak/>
               <w:t>Data</w:t>
             </w:r>
           </w:p>
@@ -7777,6 +8512,7 @@
                 <w:sz w:val="18"/>
                 <w:szCs w:val="16"/>
               </w:rPr>
+              <w:lastRenderedPageBreak/>
               <w:t>31-01-2017</w:t>
             </w:r>
           </w:p>
@@ -8302,13 +9038,7 @@
         <w:t>Elaboration of the final report and articles about the characteristics of the materials produced completed.</w:t>
       </w:r>
     </w:p>
-    <w:p>
-      <w:pPr>
-        <w:rPr>
-          <w:lang w:val="pt-PT"/>
-        </w:rPr>
-      </w:pPr>
-    </w:p>
+    <w:p/>
     <w:p>
       <w:pPr>
         <w:pStyle w:val="Heading2"/>
@@ -8370,7 +9100,6 @@
           <w:color w:val="454545"/>
           <w:sz w:val="15"/>
           <w:szCs w:val="15"/>
-          <w:lang w:val="pt-PT"/>
         </w:rPr>
       </w:pPr>
       <w:r>
@@ -8388,7 +9117,6 @@
           <w:color w:val="454545"/>
           <w:sz w:val="15"/>
           <w:szCs w:val="15"/>
-          <w:lang w:val="pt-PT"/>
         </w:rPr>
         <w:t>Attachments (if exists).</w:t>
       </w:r>
@@ -8679,7 +9407,6 @@
               <w:rPr>
                 <w:rFonts w:ascii="Times New Roman" w:hAnsi="Times New Roman" w:cs="Times New Roman"/>
               </w:rPr>
-              <w:lastRenderedPageBreak/>
               <w:t>R1</w:t>
             </w:r>
           </w:p>
@@ -8987,6 +9714,7 @@
               <w:rPr>
                 <w:lang w:val="pt-PT"/>
               </w:rPr>
+              <w:lastRenderedPageBreak/>
               <w:t>R5</w:t>
             </w:r>
           </w:p>
@@ -10084,19 +10812,7 @@
                 <w:shd w:val="clear" w:color="auto" w:fill="FFFFFF"/>
                 <w:lang w:val="en-US"/>
               </w:rPr>
-              <w:t xml:space="preserve">-silver/double-walled </w:t>
-            </w:r>
-            <w:r>
-              <w:rPr>
-                <w:rFonts w:cs="Arial"/>
-                <w:color w:val="222222"/>
-                <w:sz w:val="24"/>
-                <w:szCs w:val="24"/>
-                <w:shd w:val="clear" w:color="auto" w:fill="FFFFFF"/>
-                <w:lang w:val="en-US"/>
-              </w:rPr>
-              <w:lastRenderedPageBreak/>
-              <w:t>carbon nanotube composites."</w:t>
+              <w:t>-silver/double-walled carbon nanotube composites."</w:t>
             </w:r>
             <w:r>
               <w:rPr>
@@ -10204,6 +10920,7 @@
         <w:rPr>
           <w:lang w:val="pt-PT"/>
         </w:rPr>
+        <w:lastRenderedPageBreak/>
         <w:t>3.5. Ressubmissão de projectos</w:t>
       </w:r>
       <w:r>
@@ -11531,7 +12248,6 @@
               <w:rPr>
                 <w:lang w:val="pt-PT"/>
               </w:rPr>
-              <w:lastRenderedPageBreak/>
               <w:t>Bolseiro</w:t>
             </w:r>
             <w:r>
@@ -11624,6 +12340,7 @@
         <w:rPr>
           <w:lang w:val="pt-PT"/>
         </w:rPr>
+        <w:lastRenderedPageBreak/>
         <w:t>5. Outros projetos</w:t>
       </w:r>
       <w:r>
@@ -12712,7 +13429,6 @@
                 <w:szCs w:val="16"/>
                 <w:lang w:val="pt-PT"/>
               </w:rPr>
-              <w:lastRenderedPageBreak/>
               <w:t>D - Organização de seminários e conferências</w:t>
             </w:r>
           </w:p>
@@ -12951,6 +13667,7 @@
                 <w:szCs w:val="16"/>
                 <w:lang w:val="pt-PT"/>
               </w:rPr>
+              <w:lastRenderedPageBreak/>
               <w:t>Teses de Mestrado</w:t>
             </w:r>
           </w:p>
@@ -14218,7 +14935,6 @@
                 <w:sz w:val="20"/>
                 <w:szCs w:val="20"/>
               </w:rPr>
-              <w:lastRenderedPageBreak/>
               <w:t>Humanos</w:t>
             </w:r>
             <w:proofErr w:type="spellEnd"/>
@@ -14247,7 +14963,6 @@
           </w:tcPr>
           <w:p>
             <w:r>
-              <w:lastRenderedPageBreak/>
               <w:t>2</w:t>
             </w:r>
             <w:r>
@@ -14333,7 +15048,6 @@
                 <w:sz w:val="20"/>
                 <w:szCs w:val="20"/>
               </w:rPr>
-              <w:lastRenderedPageBreak/>
               <w:t>Missões</w:t>
             </w:r>
             <w:proofErr w:type="spellEnd"/>
@@ -14559,6 +15273,7 @@
                 <w:szCs w:val="20"/>
                 <w:lang w:val="pt-PT"/>
               </w:rPr>
+              <w:lastRenderedPageBreak/>
               <w:t>Service procurement and acquisitions</w:t>
             </w:r>
           </w:p>
@@ -14577,6 +15292,7 @@
               <w:rPr>
                 <w:lang w:val="pt-PT"/>
               </w:rPr>
+              <w:lastRenderedPageBreak/>
               <w:t>0</w:t>
             </w:r>
           </w:p>
@@ -14663,6 +15379,7 @@
                 <w:szCs w:val="20"/>
                 <w:lang w:val="pt-PT"/>
               </w:rPr>
+              <w:lastRenderedPageBreak/>
               <w:t>Registo de patentes</w:t>
             </w:r>
           </w:p>
@@ -15903,8 +16620,292 @@
                 <w:szCs w:val="20"/>
                 <w:lang w:val="pt-PT"/>
               </w:rPr>
+              <w:t>Service procurement and acquisitions</w:t>
+            </w:r>
+          </w:p>
+        </w:tc>
+        <w:tc>
+          <w:tcPr>
+            <w:tcW w:w="1176" w:type="dxa"/>
+          </w:tcPr>
+          <w:p>
+            <w:pPr>
+              <w:rPr>
+                <w:lang w:val="pt-PT"/>
+              </w:rPr>
+            </w:pPr>
+            <w:r>
+              <w:rPr>
+                <w:lang w:val="pt-PT"/>
+              </w:rPr>
+              <w:t>0</w:t>
+            </w:r>
+          </w:p>
+        </w:tc>
+        <w:tc>
+          <w:tcPr>
+            <w:tcW w:w="1245" w:type="dxa"/>
+          </w:tcPr>
+          <w:p>
+            <w:pPr>
+              <w:rPr>
+                <w:lang w:val="pt-PT"/>
+              </w:rPr>
+            </w:pPr>
+            <w:r>
+              <w:rPr>
+                <w:lang w:val="pt-PT"/>
+              </w:rPr>
+              <w:t>16.100,00</w:t>
+            </w:r>
+          </w:p>
+        </w:tc>
+        <w:tc>
+          <w:tcPr>
+            <w:tcW w:w="1245" w:type="dxa"/>
+          </w:tcPr>
+          <w:p>
+            <w:pPr>
+              <w:rPr>
+                <w:lang w:val="pt-PT"/>
+              </w:rPr>
+            </w:pPr>
+            <w:r>
+              <w:rPr>
+                <w:lang w:val="pt-PT"/>
+              </w:rPr>
+              <w:t>2.400,00</w:t>
+            </w:r>
+          </w:p>
+        </w:tc>
+        <w:tc>
+          <w:tcPr>
+            <w:tcW w:w="1245" w:type="dxa"/>
+          </w:tcPr>
+          <w:p>
+            <w:pPr>
+              <w:rPr>
+                <w:lang w:val="pt-PT"/>
+              </w:rPr>
+            </w:pPr>
+            <w:r>
+              <w:rPr>
+                <w:lang w:val="pt-PT"/>
+              </w:rPr>
+              <w:t>18.500,00</w:t>
+            </w:r>
+          </w:p>
+        </w:tc>
+      </w:tr>
+      <w:tr>
+        <w:tc>
+          <w:tcPr>
+            <w:tcW w:w="1521" w:type="dxa"/>
+          </w:tcPr>
+          <w:p>
+            <w:pPr>
+              <w:widowControl w:val="0"/>
+              <w:autoSpaceDE w:val="0"/>
+              <w:autoSpaceDN w:val="0"/>
+              <w:adjustRightInd w:val="0"/>
+              <w:rPr>
+                <w:rFonts w:ascii="Times New Roman" w:hAnsi="Times New Roman" w:cs="Times New Roman"/>
+                <w:color w:val="32445F"/>
+                <w:sz w:val="20"/>
+                <w:szCs w:val="20"/>
+                <w:lang w:val="pt-PT"/>
+              </w:rPr>
+            </w:pPr>
+            <w:r>
+              <w:rPr>
+                <w:rFonts w:ascii="Times New Roman" w:hAnsi="Times New Roman" w:cs="Times New Roman"/>
+                <w:color w:val="32445F"/>
+                <w:sz w:val="20"/>
+                <w:szCs w:val="20"/>
+                <w:lang w:val="pt-PT"/>
+              </w:rPr>
+              <w:t>Registo de patentes</w:t>
+            </w:r>
+          </w:p>
+          <w:p>
+            <w:pPr>
+              <w:rPr>
+                <w:sz w:val="20"/>
+                <w:szCs w:val="20"/>
+                <w:lang w:val="pt-PT"/>
+              </w:rPr>
+            </w:pPr>
+            <w:r>
+              <w:rPr>
+                <w:rFonts w:ascii="Times New Roman" w:hAnsi="Times New Roman" w:cs="Times New Roman"/>
+                <w:color w:val="454545"/>
+                <w:sz w:val="20"/>
+                <w:szCs w:val="20"/>
+                <w:lang w:val="pt-PT"/>
+              </w:rPr>
+              <w:t>Patent registration</w:t>
+            </w:r>
+          </w:p>
+        </w:tc>
+        <w:tc>
+          <w:tcPr>
+            <w:tcW w:w="1176" w:type="dxa"/>
+          </w:tcPr>
+          <w:p>
+            <w:pPr>
+              <w:rPr>
+                <w:lang w:val="pt-PT"/>
+              </w:rPr>
+            </w:pPr>
+            <w:r>
+              <w:rPr>
+                <w:lang w:val="pt-PT"/>
+              </w:rPr>
+              <w:t>0</w:t>
+            </w:r>
+          </w:p>
+        </w:tc>
+        <w:tc>
+          <w:tcPr>
+            <w:tcW w:w="1245" w:type="dxa"/>
+          </w:tcPr>
+          <w:p>
+            <w:pPr>
+              <w:rPr>
+                <w:lang w:val="pt-PT"/>
+              </w:rPr>
+            </w:pPr>
+            <w:r>
+              <w:rPr>
+                <w:lang w:val="pt-PT"/>
+              </w:rPr>
+              <w:t>0</w:t>
+            </w:r>
+          </w:p>
+        </w:tc>
+        <w:tc>
+          <w:tcPr>
+            <w:tcW w:w="1245" w:type="dxa"/>
+          </w:tcPr>
+          <w:p>
+            <w:pPr>
+              <w:rPr>
+                <w:lang w:val="pt-PT"/>
+              </w:rPr>
+            </w:pPr>
+            <w:r>
+              <w:rPr>
+                <w:lang w:val="pt-PT"/>
+              </w:rPr>
+              <w:t>5.000,00</w:t>
+            </w:r>
+          </w:p>
+        </w:tc>
+        <w:tc>
+          <w:tcPr>
+            <w:tcW w:w="1245" w:type="dxa"/>
+          </w:tcPr>
+          <w:p>
+            <w:pPr>
+              <w:rPr>
+                <w:lang w:val="pt-PT"/>
+              </w:rPr>
+            </w:pPr>
+            <w:r>
+              <w:rPr>
+                <w:lang w:val="pt-PT"/>
+              </w:rPr>
+              <w:t>5.000,00</w:t>
+            </w:r>
+          </w:p>
+        </w:tc>
+      </w:tr>
+      <w:tr>
+        <w:tc>
+          <w:tcPr>
+            <w:tcW w:w="1521" w:type="dxa"/>
+          </w:tcPr>
+          <w:p>
+            <w:pPr>
+              <w:widowControl w:val="0"/>
+              <w:autoSpaceDE w:val="0"/>
+              <w:autoSpaceDN w:val="0"/>
+              <w:adjustRightInd w:val="0"/>
+              <w:rPr>
+                <w:rFonts w:ascii="Times New Roman" w:hAnsi="Times New Roman" w:cs="Times New Roman"/>
+                <w:color w:val="32445F"/>
+                <w:sz w:val="20"/>
+                <w:szCs w:val="20"/>
+              </w:rPr>
+            </w:pPr>
+            <w:proofErr w:type="spellStart"/>
+            <w:r>
+              <w:rPr>
+                <w:rFonts w:ascii="Times New Roman" w:hAnsi="Times New Roman" w:cs="Times New Roman"/>
+                <w:color w:val="32445F"/>
+                <w:sz w:val="20"/>
+                <w:szCs w:val="20"/>
+              </w:rPr>
+              <w:t>Adaptação</w:t>
+            </w:r>
+            <w:proofErr w:type="spellEnd"/>
+            <w:r>
+              <w:rPr>
+                <w:rFonts w:ascii="Times New Roman" w:hAnsi="Times New Roman" w:cs="Times New Roman"/>
+                <w:color w:val="32445F"/>
+                <w:sz w:val="20"/>
+                <w:szCs w:val="20"/>
+              </w:rPr>
+              <w:t xml:space="preserve"> de </w:t>
+            </w:r>
+            <w:proofErr w:type="spellStart"/>
+            <w:r>
+              <w:rPr>
+                <w:rFonts w:ascii="Times New Roman" w:hAnsi="Times New Roman" w:cs="Times New Roman"/>
+                <w:color w:val="32445F"/>
+                <w:sz w:val="20"/>
+                <w:szCs w:val="20"/>
+              </w:rPr>
+              <w:t>edifícios</w:t>
+            </w:r>
+            <w:proofErr w:type="spellEnd"/>
+            <w:r>
+              <w:rPr>
+                <w:rFonts w:ascii="Times New Roman" w:hAnsi="Times New Roman" w:cs="Times New Roman"/>
+                <w:color w:val="32445F"/>
+                <w:sz w:val="20"/>
+                <w:szCs w:val="20"/>
+              </w:rPr>
+              <w:t xml:space="preserve"> e </w:t>
+            </w:r>
+            <w:proofErr w:type="spellStart"/>
+            <w:r>
+              <w:rPr>
+                <w:rFonts w:ascii="Times New Roman" w:hAnsi="Times New Roman" w:cs="Times New Roman"/>
+                <w:color w:val="32445F"/>
+                <w:sz w:val="20"/>
+                <w:szCs w:val="20"/>
+              </w:rPr>
+              <w:t>instalações</w:t>
+            </w:r>
+            <w:proofErr w:type="spellEnd"/>
+          </w:p>
+          <w:p>
+            <w:pPr>
+              <w:rPr>
+                <w:sz w:val="20"/>
+                <w:szCs w:val="20"/>
+              </w:rPr>
+            </w:pPr>
+            <w:r>
+              <w:rPr>
+                <w:rFonts w:ascii="Times New Roman" w:hAnsi="Times New Roman" w:cs="Times New Roman"/>
+                <w:color w:val="454545"/>
+                <w:sz w:val="20"/>
+                <w:szCs w:val="20"/>
+              </w:rPr>
               <w:lastRenderedPageBreak/>
-              <w:t>Service procurement and acquisitions</w:t>
+              <w:t>Adaptation of buildings and facilities</w:t>
             </w:r>
           </w:p>
         </w:tc>
@@ -15913,15 +16914,7 @@
             <w:tcW w:w="1176" w:type="dxa"/>
           </w:tcPr>
           <w:p>
-            <w:pPr>
-              <w:rPr>
-                <w:lang w:val="pt-PT"/>
-              </w:rPr>
-            </w:pPr>
-            <w:r>
-              <w:rPr>
-                <w:lang w:val="pt-PT"/>
-              </w:rPr>
+            <w:r>
               <w:lastRenderedPageBreak/>
               <w:t>0</w:t>
             </w:r>
@@ -15932,16 +16925,8 @@
             <w:tcW w:w="1245" w:type="dxa"/>
           </w:tcPr>
           <w:p>
-            <w:pPr>
-              <w:rPr>
-                <w:lang w:val="pt-PT"/>
-              </w:rPr>
-            </w:pPr>
-            <w:r>
-              <w:rPr>
-                <w:lang w:val="pt-PT"/>
-              </w:rPr>
-              <w:t>16.100,00</w:t>
+            <w:r>
+              <w:t>0</w:t>
             </w:r>
           </w:p>
         </w:tc>
@@ -15950,16 +16935,8 @@
             <w:tcW w:w="1245" w:type="dxa"/>
           </w:tcPr>
           <w:p>
-            <w:pPr>
-              <w:rPr>
-                <w:lang w:val="pt-PT"/>
-              </w:rPr>
-            </w:pPr>
-            <w:r>
-              <w:rPr>
-                <w:lang w:val="pt-PT"/>
-              </w:rPr>
-              <w:t>2.400,00</w:t>
+            <w:r>
+              <w:t>0</w:t>
             </w:r>
           </w:p>
         </w:tc>
@@ -15968,16 +16945,8 @@
             <w:tcW w:w="1245" w:type="dxa"/>
           </w:tcPr>
           <w:p>
-            <w:pPr>
-              <w:rPr>
-                <w:lang w:val="pt-PT"/>
-              </w:rPr>
-            </w:pPr>
-            <w:r>
-              <w:rPr>
-                <w:lang w:val="pt-PT"/>
-              </w:rPr>
-              <w:t>18.500,00</w:t>
+            <w:r>
+              <w:t>0</w:t>
             </w:r>
           </w:p>
         </w:tc>
@@ -15998,269 +16967,17 @@
                 <w:color w:val="32445F"/>
                 <w:sz w:val="20"/>
                 <w:szCs w:val="20"/>
-                <w:lang w:val="pt-PT"/>
-              </w:rPr>
-            </w:pPr>
+              </w:rPr>
+            </w:pPr>
+            <w:proofErr w:type="spellStart"/>
             <w:r>
               <w:rPr>
                 <w:rFonts w:ascii="Times New Roman" w:hAnsi="Times New Roman" w:cs="Times New Roman"/>
                 <w:color w:val="32445F"/>
                 <w:sz w:val="20"/>
                 <w:szCs w:val="20"/>
-                <w:lang w:val="pt-PT"/>
               </w:rPr>
               <w:lastRenderedPageBreak/>
-              <w:t>Registo de patentes</w:t>
-            </w:r>
-          </w:p>
-          <w:p>
-            <w:pPr>
-              <w:rPr>
-                <w:sz w:val="20"/>
-                <w:szCs w:val="20"/>
-                <w:lang w:val="pt-PT"/>
-              </w:rPr>
-            </w:pPr>
-            <w:r>
-              <w:rPr>
-                <w:rFonts w:ascii="Times New Roman" w:hAnsi="Times New Roman" w:cs="Times New Roman"/>
-                <w:color w:val="454545"/>
-                <w:sz w:val="20"/>
-                <w:szCs w:val="20"/>
-                <w:lang w:val="pt-PT"/>
-              </w:rPr>
-              <w:t>Patent registration</w:t>
-            </w:r>
-          </w:p>
-        </w:tc>
-        <w:tc>
-          <w:tcPr>
-            <w:tcW w:w="1176" w:type="dxa"/>
-          </w:tcPr>
-          <w:p>
-            <w:pPr>
-              <w:rPr>
-                <w:lang w:val="pt-PT"/>
-              </w:rPr>
-            </w:pPr>
-            <w:r>
-              <w:rPr>
-                <w:lang w:val="pt-PT"/>
-              </w:rPr>
-              <w:t>0</w:t>
-            </w:r>
-          </w:p>
-        </w:tc>
-        <w:tc>
-          <w:tcPr>
-            <w:tcW w:w="1245" w:type="dxa"/>
-          </w:tcPr>
-          <w:p>
-            <w:pPr>
-              <w:rPr>
-                <w:lang w:val="pt-PT"/>
-              </w:rPr>
-            </w:pPr>
-            <w:r>
-              <w:rPr>
-                <w:lang w:val="pt-PT"/>
-              </w:rPr>
-              <w:t>0</w:t>
-            </w:r>
-          </w:p>
-        </w:tc>
-        <w:tc>
-          <w:tcPr>
-            <w:tcW w:w="1245" w:type="dxa"/>
-          </w:tcPr>
-          <w:p>
-            <w:pPr>
-              <w:rPr>
-                <w:lang w:val="pt-PT"/>
-              </w:rPr>
-            </w:pPr>
-            <w:r>
-              <w:rPr>
-                <w:lang w:val="pt-PT"/>
-              </w:rPr>
-              <w:t>5.000,00</w:t>
-            </w:r>
-          </w:p>
-        </w:tc>
-        <w:tc>
-          <w:tcPr>
-            <w:tcW w:w="1245" w:type="dxa"/>
-          </w:tcPr>
-          <w:p>
-            <w:pPr>
-              <w:rPr>
-                <w:lang w:val="pt-PT"/>
-              </w:rPr>
-            </w:pPr>
-            <w:r>
-              <w:rPr>
-                <w:lang w:val="pt-PT"/>
-              </w:rPr>
-              <w:t>5.000,00</w:t>
-            </w:r>
-          </w:p>
-        </w:tc>
-      </w:tr>
-      <w:tr>
-        <w:tc>
-          <w:tcPr>
-            <w:tcW w:w="1521" w:type="dxa"/>
-          </w:tcPr>
-          <w:p>
-            <w:pPr>
-              <w:widowControl w:val="0"/>
-              <w:autoSpaceDE w:val="0"/>
-              <w:autoSpaceDN w:val="0"/>
-              <w:adjustRightInd w:val="0"/>
-              <w:rPr>
-                <w:rFonts w:ascii="Times New Roman" w:hAnsi="Times New Roman" w:cs="Times New Roman"/>
-                <w:color w:val="32445F"/>
-                <w:sz w:val="20"/>
-                <w:szCs w:val="20"/>
-              </w:rPr>
-            </w:pPr>
-            <w:proofErr w:type="spellStart"/>
-            <w:r>
-              <w:rPr>
-                <w:rFonts w:ascii="Times New Roman" w:hAnsi="Times New Roman" w:cs="Times New Roman"/>
-                <w:color w:val="32445F"/>
-                <w:sz w:val="20"/>
-                <w:szCs w:val="20"/>
-              </w:rPr>
-              <w:t>Adaptação</w:t>
-            </w:r>
-            <w:proofErr w:type="spellEnd"/>
-            <w:r>
-              <w:rPr>
-                <w:rFonts w:ascii="Times New Roman" w:hAnsi="Times New Roman" w:cs="Times New Roman"/>
-                <w:color w:val="32445F"/>
-                <w:sz w:val="20"/>
-                <w:szCs w:val="20"/>
-              </w:rPr>
-              <w:t xml:space="preserve"> de </w:t>
-            </w:r>
-            <w:proofErr w:type="spellStart"/>
-            <w:r>
-              <w:rPr>
-                <w:rFonts w:ascii="Times New Roman" w:hAnsi="Times New Roman" w:cs="Times New Roman"/>
-                <w:color w:val="32445F"/>
-                <w:sz w:val="20"/>
-                <w:szCs w:val="20"/>
-              </w:rPr>
-              <w:t>edifícios</w:t>
-            </w:r>
-            <w:proofErr w:type="spellEnd"/>
-            <w:r>
-              <w:rPr>
-                <w:rFonts w:ascii="Times New Roman" w:hAnsi="Times New Roman" w:cs="Times New Roman"/>
-                <w:color w:val="32445F"/>
-                <w:sz w:val="20"/>
-                <w:szCs w:val="20"/>
-              </w:rPr>
-              <w:t xml:space="preserve"> e </w:t>
-            </w:r>
-            <w:proofErr w:type="spellStart"/>
-            <w:r>
-              <w:rPr>
-                <w:rFonts w:ascii="Times New Roman" w:hAnsi="Times New Roman" w:cs="Times New Roman"/>
-                <w:color w:val="32445F"/>
-                <w:sz w:val="20"/>
-                <w:szCs w:val="20"/>
-              </w:rPr>
-              <w:t>instalações</w:t>
-            </w:r>
-            <w:proofErr w:type="spellEnd"/>
-          </w:p>
-          <w:p>
-            <w:pPr>
-              <w:rPr>
-                <w:sz w:val="20"/>
-                <w:szCs w:val="20"/>
-              </w:rPr>
-            </w:pPr>
-            <w:r>
-              <w:rPr>
-                <w:rFonts w:ascii="Times New Roman" w:hAnsi="Times New Roman" w:cs="Times New Roman"/>
-                <w:color w:val="454545"/>
-                <w:sz w:val="20"/>
-                <w:szCs w:val="20"/>
-              </w:rPr>
-              <w:t>Adaptation of buildings and facilities</w:t>
-            </w:r>
-          </w:p>
-        </w:tc>
-        <w:tc>
-          <w:tcPr>
-            <w:tcW w:w="1176" w:type="dxa"/>
-          </w:tcPr>
-          <w:p>
-            <w:r>
-              <w:t>0</w:t>
-            </w:r>
-          </w:p>
-        </w:tc>
-        <w:tc>
-          <w:tcPr>
-            <w:tcW w:w="1245" w:type="dxa"/>
-          </w:tcPr>
-          <w:p>
-            <w:r>
-              <w:t>0</w:t>
-            </w:r>
-          </w:p>
-        </w:tc>
-        <w:tc>
-          <w:tcPr>
-            <w:tcW w:w="1245" w:type="dxa"/>
-          </w:tcPr>
-          <w:p>
-            <w:r>
-              <w:t>0</w:t>
-            </w:r>
-          </w:p>
-        </w:tc>
-        <w:tc>
-          <w:tcPr>
-            <w:tcW w:w="1245" w:type="dxa"/>
-          </w:tcPr>
-          <w:p>
-            <w:r>
-              <w:t>0</w:t>
-            </w:r>
-          </w:p>
-        </w:tc>
-      </w:tr>
-      <w:tr>
-        <w:tc>
-          <w:tcPr>
-            <w:tcW w:w="1521" w:type="dxa"/>
-          </w:tcPr>
-          <w:p>
-            <w:pPr>
-              <w:widowControl w:val="0"/>
-              <w:autoSpaceDE w:val="0"/>
-              <w:autoSpaceDN w:val="0"/>
-              <w:adjustRightInd w:val="0"/>
-              <w:rPr>
-                <w:rFonts w:ascii="Times New Roman" w:hAnsi="Times New Roman" w:cs="Times New Roman"/>
-                <w:color w:val="32445F"/>
-                <w:sz w:val="20"/>
-                <w:szCs w:val="20"/>
-              </w:rPr>
-            </w:pPr>
-            <w:proofErr w:type="spellStart"/>
-            <w:r>
-              <w:rPr>
-                <w:rFonts w:ascii="Times New Roman" w:hAnsi="Times New Roman" w:cs="Times New Roman"/>
-                <w:color w:val="32445F"/>
-                <w:sz w:val="20"/>
-                <w:szCs w:val="20"/>
-              </w:rPr>
               <w:t>Gastos</w:t>
             </w:r>
             <w:proofErr w:type="spellEnd"/>
@@ -17694,7 +18411,6 @@
         <w:rPr>
           <w:lang w:val="pt-PT"/>
         </w:rPr>
-        <w:lastRenderedPageBreak/>
         <w:t>8. Justificação do orçamento</w:t>
       </w:r>
       <w:r>
@@ -18349,6 +19065,7 @@
                 <w:szCs w:val="16"/>
                 <w:lang w:val="pt-PT"/>
               </w:rPr>
+              <w:lastRenderedPageBreak/>
               <w:t>Justificação do financiamento solicitado</w:t>
             </w:r>
           </w:p>
@@ -19768,7 +20485,6 @@
         <w:pStyle w:val="Heading2"/>
       </w:pPr>
       <w:r>
-        <w:lastRenderedPageBreak/>
         <w:t xml:space="preserve">8.2. </w:t>
       </w:r>
       <w:proofErr w:type="spellStart"/>
@@ -20383,6 +21099,7 @@
                 <w:sz w:val="20"/>
                 <w:szCs w:val="20"/>
               </w:rPr>
+              <w:lastRenderedPageBreak/>
               <w:t>Type</w:t>
             </w:r>
           </w:p>
@@ -20413,6 +21130,7 @@
                 <w:szCs w:val="20"/>
                 <w:lang w:val="pt-PT"/>
               </w:rPr>
+              <w:lastRenderedPageBreak/>
               <w:t>Nº de deslocações</w:t>
             </w:r>
           </w:p>
@@ -20438,6 +21156,7 @@
                 <w:szCs w:val="20"/>
                 <w:lang w:val="pt-PT"/>
               </w:rPr>
+              <w:lastRenderedPageBreak/>
               <w:t>No. of participations</w:t>
             </w:r>
           </w:p>
@@ -20462,6 +21181,7 @@
               <w:rPr>
                 <w:rFonts w:ascii="Times New Roman" w:hAnsi="Times New Roman" w:cs="Times New Roman"/>
               </w:rPr>
+              <w:lastRenderedPageBreak/>
               <w:t>National</w:t>
             </w:r>
           </w:p>
@@ -21913,7 +22633,6 @@
         <w:rPr>
           <w:lang w:val="pt-PT"/>
         </w:rPr>
-        <w:lastRenderedPageBreak/>
         <w:t>8.4. Justificação de aquisição de bens e serviços</w:t>
       </w:r>
       <w:r>
@@ -22076,6 +22795,7 @@
         <w:rPr>
           <w:lang w:val="pt-PT"/>
         </w:rPr>
+        <w:lastRenderedPageBreak/>
         <w:t>Justificação do financiamento solicitado</w:t>
       </w:r>
       <w:r>
@@ -22334,7 +23054,6 @@
           <w:color w:val="444444"/>
           <w:sz w:val="24"/>
           <w:szCs w:val="24"/>
-          <w:lang w:val="en-US"/>
         </w:rPr>
       </w:pPr>
       <w:r>
@@ -22346,6 +23065,14 @@
           <w:lang w:val="en-US"/>
         </w:rPr>
         <w:tab/>
+      </w:r>
+      <w:r>
+        <w:rPr>
+          <w:rFonts w:asciiTheme="minorHAnsi" w:hAnsiTheme="minorHAnsi" w:cs="Times New Roman"/>
+          <w:bCs/>
+          <w:sz w:val="24"/>
+          <w:szCs w:val="24"/>
+        </w:rPr>
         <w:t>-Computer</w:t>
       </w:r>
     </w:p>
@@ -22360,6 +23087,7 @@
           <w:bCs/>
           <w:sz w:val="20"/>
           <w:szCs w:val="16"/>
+          <w:lang w:val="pt-PT"/>
         </w:rPr>
       </w:pPr>
     </w:p>
@@ -22376,6 +23104,7 @@
           <w:color w:val="FF0000"/>
           <w:sz w:val="20"/>
           <w:szCs w:val="16"/>
+          <w:lang w:val="pt-PT"/>
         </w:rPr>
       </w:pPr>
     </w:p>
@@ -22567,7 +23296,6 @@
       </w:pPr>
       <w:proofErr w:type="spellStart"/>
       <w:r>
-        <w:lastRenderedPageBreak/>
         <w:t>Custo</w:t>
       </w:r>
       <w:proofErr w:type="spellEnd"/>
@@ -22766,6 +23494,7 @@
         <w:rPr>
           <w:lang w:val="pt-PT"/>
         </w:rPr>
+        <w:lastRenderedPageBreak/>
         <w:t>Custo (€)</w:t>
       </w:r>
       <w:r>
@@ -22854,13 +23583,20 @@
     <w:p>
       <w:pPr>
         <w:pStyle w:val="Heading2"/>
-      </w:pPr>
-      <w:proofErr w:type="spellStart"/>
-      <w:r>
+        <w:rPr>
+          <w:lang w:val="pt-PT"/>
+        </w:rPr>
+      </w:pPr>
+      <w:r>
+        <w:rPr>
+          <w:lang w:val="pt-PT"/>
+        </w:rPr>
         <w:t>Fabricante</w:t>
       </w:r>
-      <w:proofErr w:type="spellEnd"/>
-      <w:r>
+      <w:r>
+        <w:rPr>
+          <w:lang w:val="pt-PT"/>
+        </w:rPr>
         <w:br/>
       </w:r>
       <w:r>
@@ -22868,6 +23604,7 @@
           <w:color w:val="454545"/>
           <w:sz w:val="15"/>
           <w:szCs w:val="15"/>
+          <w:lang w:val="pt-PT"/>
         </w:rPr>
         <w:t>Manufacturer</w:t>
       </w:r>
@@ -22883,6 +23620,7 @@
           <w:color w:val="FF0000"/>
           <w:sz w:val="22"/>
           <w:szCs w:val="16"/>
+          <w:lang w:val="pt-PT"/>
         </w:rPr>
       </w:pPr>
       <w:r>
@@ -22890,6 +23628,7 @@
           <w:rFonts w:ascii="Times New Roman" w:hAnsi="Times New Roman" w:cs="Times New Roman"/>
           <w:sz w:val="22"/>
           <w:szCs w:val="16"/>
+          <w:lang w:val="pt-PT"/>
         </w:rPr>
         <w:t>CRAIC</w:t>
       </w:r>
@@ -22905,19 +23644,27 @@
           <w:color w:val="FF0000"/>
           <w:sz w:val="22"/>
           <w:szCs w:val="16"/>
+          <w:lang w:val="pt-PT"/>
         </w:rPr>
       </w:pPr>
     </w:p>
     <w:p>
       <w:pPr>
         <w:pStyle w:val="Heading2"/>
-      </w:pPr>
-      <w:proofErr w:type="spellStart"/>
-      <w:r>
+        <w:rPr>
+          <w:lang w:val="pt-PT"/>
+        </w:rPr>
+      </w:pPr>
+      <w:r>
+        <w:rPr>
+          <w:lang w:val="pt-PT"/>
+        </w:rPr>
         <w:t>Modelo</w:t>
       </w:r>
-      <w:proofErr w:type="spellEnd"/>
-      <w:r>
+      <w:r>
+        <w:rPr>
+          <w:lang w:val="pt-PT"/>
+        </w:rPr>
         <w:br/>
       </w:r>
       <w:r>
@@ -22925,6 +23672,7 @@
           <w:color w:val="454545"/>
           <w:sz w:val="15"/>
           <w:szCs w:val="15"/>
+          <w:lang w:val="pt-PT"/>
         </w:rPr>
         <w:t>Model</w:t>
       </w:r>
@@ -22940,6 +23688,7 @@
           <w:color w:val="FF0000"/>
           <w:sz w:val="22"/>
           <w:szCs w:val="16"/>
+          <w:lang w:val="pt-PT"/>
         </w:rPr>
       </w:pPr>
       <w:r>
@@ -22947,6 +23696,7 @@
           <w:rFonts w:ascii="Times New Roman" w:hAnsi="Times New Roman" w:cs="Times New Roman"/>
           <w:sz w:val="22"/>
           <w:szCs w:val="16"/>
+          <w:lang w:val="pt-PT"/>
         </w:rPr>
         <w:t>508PV</w:t>
       </w:r>
@@ -22962,6 +23712,7 @@
           <w:color w:val="FF0000"/>
           <w:sz w:val="22"/>
           <w:szCs w:val="16"/>
+          <w:lang w:val="pt-PT"/>
         </w:rPr>
       </w:pPr>
     </w:p>
@@ -22972,22 +23723,19 @@
           <w:color w:val="454545"/>
           <w:sz w:val="15"/>
           <w:szCs w:val="15"/>
-        </w:rPr>
-      </w:pPr>
-      <w:proofErr w:type="spellStart"/>
-      <w:r>
-        <w:t>Custo</w:t>
-      </w:r>
-      <w:proofErr w:type="spellEnd"/>
-      <w:r>
-        <w:t xml:space="preserve"> (€</w:t>
-      </w:r>
-      <w:proofErr w:type="gramStart"/>
-      <w:r>
-        <w:t>)</w:t>
-      </w:r>
-      <w:proofErr w:type="gramEnd"/>
-      <w:r>
+          <w:lang w:val="pt-PT"/>
+        </w:rPr>
+      </w:pPr>
+      <w:r>
+        <w:rPr>
+          <w:lang w:val="pt-PT"/>
+        </w:rPr>
+        <w:t>Custo (€)</w:t>
+      </w:r>
+      <w:r>
+        <w:rPr>
+          <w:lang w:val="pt-PT"/>
+        </w:rPr>
         <w:br/>
       </w:r>
       <w:r>
@@ -22995,6 +23743,7 @@
           <w:color w:val="454545"/>
           <w:sz w:val="15"/>
           <w:szCs w:val="15"/>
+          <w:lang w:val="pt-PT"/>
         </w:rPr>
         <w:t>Cost (€)</w:t>
       </w:r>
@@ -23003,9 +23752,13 @@
       <w:pPr>
         <w:rPr>
           <w:color w:val="FF0000"/>
-        </w:rPr>
-      </w:pPr>
-      <w:r>
+          <w:lang w:val="pt-PT"/>
+        </w:rPr>
+      </w:pPr>
+      <w:r>
+        <w:rPr>
+          <w:lang w:val="pt-PT"/>
+        </w:rPr>
         <w:t>8000</w:t>
       </w:r>
     </w:p>
@@ -23013,6 +23766,7 @@
       <w:pPr>
         <w:rPr>
           <w:color w:val="FF0000"/>
+          <w:lang w:val="pt-PT"/>
         </w:rPr>
       </w:pPr>
     </w:p>
@@ -23023,22 +23777,19 @@
           <w:color w:val="454545"/>
           <w:sz w:val="15"/>
           <w:szCs w:val="15"/>
-        </w:rPr>
-      </w:pPr>
-      <w:proofErr w:type="spellStart"/>
-      <w:r>
-        <w:t>Tipo</w:t>
-      </w:r>
-      <w:proofErr w:type="spellEnd"/>
-      <w:r>
-        <w:t xml:space="preserve"> de </w:t>
-      </w:r>
-      <w:proofErr w:type="spellStart"/>
-      <w:r>
-        <w:t>equipamento</w:t>
-      </w:r>
-      <w:proofErr w:type="spellEnd"/>
-      <w:r>
+          <w:lang w:val="pt-PT"/>
+        </w:rPr>
+      </w:pPr>
+      <w:r>
+        <w:rPr>
+          <w:lang w:val="pt-PT"/>
+        </w:rPr>
+        <w:t>Tipo de equipamento</w:t>
+      </w:r>
+      <w:r>
+        <w:rPr>
+          <w:lang w:val="pt-PT"/>
+        </w:rPr>
         <w:br/>
       </w:r>
       <w:r>
@@ -23046,6 +23797,7 @@
           <w:color w:val="454545"/>
           <w:sz w:val="15"/>
           <w:szCs w:val="15"/>
+          <w:lang w:val="pt-PT"/>
         </w:rPr>
         <w:t>Equipment type</w:t>
       </w:r>
@@ -23054,27 +23806,33 @@
       <w:pPr>
         <w:rPr>
           <w:color w:val="FF0000"/>
-        </w:rPr>
-      </w:pPr>
-      <w:proofErr w:type="spellStart"/>
-      <w:r>
-        <w:t>Micropositioner</w:t>
-      </w:r>
-      <w:proofErr w:type="spellEnd"/>
-      <w:r>
-        <w:t xml:space="preserve"> (2)</w:t>
+          <w:lang w:val="pt-PT"/>
+        </w:rPr>
+      </w:pPr>
+      <w:r>
+        <w:rPr>
+          <w:lang w:val="pt-PT"/>
+        </w:rPr>
+        <w:t>Micropositioner (2)</w:t>
       </w:r>
     </w:p>
     <w:p>
       <w:pPr>
         <w:pStyle w:val="Heading2"/>
-      </w:pPr>
-      <w:proofErr w:type="spellStart"/>
-      <w:r>
+        <w:rPr>
+          <w:lang w:val="pt-PT"/>
+        </w:rPr>
+      </w:pPr>
+      <w:r>
+        <w:rPr>
+          <w:lang w:val="pt-PT"/>
+        </w:rPr>
         <w:t>Fabricante</w:t>
       </w:r>
-      <w:proofErr w:type="spellEnd"/>
-      <w:r>
+      <w:r>
+        <w:rPr>
+          <w:lang w:val="pt-PT"/>
+        </w:rPr>
         <w:br/>
       </w:r>
       <w:r>
@@ -23082,6 +23840,7 @@
           <w:color w:val="454545"/>
           <w:sz w:val="15"/>
           <w:szCs w:val="15"/>
+          <w:lang w:val="pt-PT"/>
         </w:rPr>
         <w:t>Manufacturer</w:t>
       </w:r>
@@ -23096,25 +23855,17 @@
           <w:rFonts w:ascii="Times New Roman" w:hAnsi="Times New Roman" w:cs="Times New Roman"/>
           <w:sz w:val="22"/>
           <w:szCs w:val="16"/>
-        </w:rPr>
-      </w:pPr>
-      <w:proofErr w:type="spellStart"/>
+          <w:lang w:val="pt-PT"/>
+        </w:rPr>
+      </w:pPr>
       <w:r>
         <w:rPr>
           <w:rFonts w:ascii="Times New Roman" w:hAnsi="Times New Roman" w:cs="Times New Roman"/>
           <w:sz w:val="22"/>
           <w:szCs w:val="16"/>
-        </w:rPr>
-        <w:t>Signatone</w:t>
-      </w:r>
-      <w:proofErr w:type="spellEnd"/>
-      <w:r>
-        <w:rPr>
-          <w:rFonts w:ascii="Times New Roman" w:hAnsi="Times New Roman" w:cs="Times New Roman"/>
-          <w:sz w:val="22"/>
-          <w:szCs w:val="16"/>
-        </w:rPr>
-        <w:t xml:space="preserve"> </w:t>
+          <w:lang w:val="pt-PT"/>
+        </w:rPr>
+        <w:t xml:space="preserve">Signatone </w:t>
       </w:r>
     </w:p>
     <w:p>
@@ -23128,19 +23879,27 @@
           <w:color w:val="FF0000"/>
           <w:sz w:val="22"/>
           <w:szCs w:val="16"/>
+          <w:lang w:val="pt-PT"/>
         </w:rPr>
       </w:pPr>
     </w:p>
     <w:p>
       <w:pPr>
         <w:pStyle w:val="Heading2"/>
-      </w:pPr>
-      <w:proofErr w:type="spellStart"/>
-      <w:r>
+        <w:rPr>
+          <w:lang w:val="pt-PT"/>
+        </w:rPr>
+      </w:pPr>
+      <w:r>
+        <w:rPr>
+          <w:lang w:val="pt-PT"/>
+        </w:rPr>
         <w:t>Modelo</w:t>
       </w:r>
-      <w:proofErr w:type="spellEnd"/>
-      <w:r>
+      <w:r>
+        <w:rPr>
+          <w:lang w:val="pt-PT"/>
+        </w:rPr>
         <w:br/>
       </w:r>
       <w:r>
@@ -23148,6 +23907,7 @@
           <w:color w:val="454545"/>
           <w:sz w:val="15"/>
           <w:szCs w:val="15"/>
+          <w:lang w:val="pt-PT"/>
         </w:rPr>
         <w:t>Model</w:t>
       </w:r>
@@ -23162,6 +23922,7 @@
           <w:rFonts w:ascii="Times New Roman" w:hAnsi="Times New Roman" w:cs="Times New Roman"/>
           <w:sz w:val="22"/>
           <w:szCs w:val="16"/>
+          <w:lang w:val="pt-PT"/>
         </w:rPr>
       </w:pPr>
       <w:r>
@@ -23169,6 +23930,7 @@
           <w:rFonts w:ascii="Times New Roman" w:hAnsi="Times New Roman" w:cs="Times New Roman"/>
           <w:sz w:val="22"/>
           <w:szCs w:val="16"/>
+          <w:lang w:val="pt-PT"/>
         </w:rPr>
         <w:t>SP-150</w:t>
       </w:r>
@@ -23187,7 +23949,6 @@
         <w:rPr>
           <w:lang w:val="pt-PT"/>
         </w:rPr>
-        <w:lastRenderedPageBreak/>
         <w:t>Custo (€)</w:t>
       </w:r>
       <w:r>
@@ -23386,6 +24147,7 @@
         <w:rPr>
           <w:lang w:val="pt-PT"/>
         </w:rPr>
+        <w:lastRenderedPageBreak/>
         <w:t>Custo (€)</w:t>
       </w:r>
       <w:r>
@@ -23493,9 +24255,6 @@
     <w:p>
       <w:pPr>
         <w:pStyle w:val="Heading2"/>
-        <w:rPr>
-          <w:lang w:val="pt-PT"/>
-        </w:rPr>
       </w:pPr>
       <w:r>
         <w:rPr>
@@ -23516,19 +24275,19 @@
           <w:szCs w:val="15"/>
           <w:lang w:val="pt-PT"/>
         </w:rPr>
-        <w:t>8.8. Adaptation of buildings and facilities</w:t>
-      </w:r>
-    </w:p>
-    <w:p>
-      <w:pPr>
-        <w:rPr>
-          <w:lang w:val="pt-PT"/>
-        </w:rPr>
-      </w:pPr>
-      <w:r>
-        <w:rPr>
-          <w:lang w:val="pt-PT"/>
-        </w:rPr>
+        <w:t xml:space="preserve">8.8. </w:t>
+      </w:r>
+      <w:r>
+        <w:rPr>
+          <w:color w:val="454545"/>
+          <w:sz w:val="15"/>
+          <w:szCs w:val="15"/>
+        </w:rPr>
+        <w:t>Adaptation of buildings and facilities</w:t>
+      </w:r>
+    </w:p>
+    <w:p>
+      <w:r>
         <w:t>Not Applicable</w:t>
       </w:r>
     </w:p>
@@ -23633,8 +24392,6 @@
       <w:r>
         <w:t>Not Applicable</w:t>
       </w:r>
-      <w:bookmarkStart w:id="0" w:name="_GoBack"/>
-      <w:bookmarkEnd w:id="0"/>
     </w:p>
     <w:sectPr>
       <w:pgSz w:w="11900" w:h="16840"/>
@@ -25020,7 +25777,7 @@
 </file>
 
 <file path=customXml/itemProps1.xml><?xml version="1.0" encoding="utf-8"?>
-<ds:datastoreItem xmlns:ds="http://schemas.openxmlformats.org/officeDocument/2006/customXml" ds:itemID="{C14DB3ED-3EA3-4E1E-AEBB-F6A556831832}">
+<ds:datastoreItem xmlns:ds="http://schemas.openxmlformats.org/officeDocument/2006/customXml" ds:itemID="{3617EDA1-C982-4F10-8681-F53244A692A3}">
   <ds:schemaRefs>
     <ds:schemaRef ds:uri="http://schemas.openxmlformats.org/officeDocument/2006/bibliography"/>
   </ds:schemaRefs>

</xml_diff>

<commit_message>
Parte do samuel adicionada
</commit_message>
<xml_diff>
--- a/TemplateProjectoFCT_Parte_Luís.docx
+++ b/TemplateProjectoFCT_Parte_Luís.docx
@@ -1689,25 +1689,143 @@
     </w:p>
     <w:p>
       <w:pPr>
-        <w:rPr>
-          <w:color w:val="FF0000"/>
-          <w:lang w:val="pt-PT"/>
-        </w:rPr>
-      </w:pPr>
-      <w:r>
-        <w:rPr>
-          <w:color w:val="FF0000"/>
-          <w:lang w:val="pt-PT"/>
-        </w:rPr>
-        <w:t>Texto aqui</w:t>
-      </w:r>
-    </w:p>
-    <w:p>
-      <w:pPr>
-        <w:rPr>
-          <w:color w:val="FF0000"/>
-          <w:lang w:val="pt-PT"/>
-        </w:rPr>
+        <w:jc w:val="both"/>
+      </w:pPr>
+      <w:r>
+        <w:t>In a great number of electronic devices, such as liquid-crystal displays, photovoltaics, thin film transistors and touch screen panels, transparent conductive thin films (TCF) are a key component.</w:t>
+      </w:r>
+    </w:p>
+    <w:p>
+      <w:pPr>
+        <w:jc w:val="both"/>
+      </w:pPr>
+      <w:r>
+        <w:t xml:space="preserve">Indium tin oxide (ITO) films are widely used in these applications due to their high electrical conductivity and optical transparency, but also seriously limit flexibility and require high processing temperatures. </w:t>
+      </w:r>
+      <w:proofErr w:type="gramStart"/>
+      <w:r>
+        <w:t>Its</w:t>
+      </w:r>
+      <w:proofErr w:type="gramEnd"/>
+      <w:r>
+        <w:t xml:space="preserve"> rising global demand as also increased costs. Therefore, a </w:t>
+      </w:r>
+      <w:r>
+        <w:t>practical</w:t>
+      </w:r>
+      <w:r>
+        <w:t>, cost-effective and mechanically flexible alternative for ITO is necessary.</w:t>
+      </w:r>
+    </w:p>
+    <w:p>
+      <w:pPr>
+        <w:jc w:val="both"/>
+      </w:pPr>
+      <w:r>
+        <w:t>A suitable substitute for ITO is PEDOT</w:t>
+      </w:r>
+      <w:proofErr w:type="gramStart"/>
+      <w:r>
+        <w:t>:PSS</w:t>
+      </w:r>
+      <w:proofErr w:type="gramEnd"/>
+      <w:r>
+        <w:t>, which is a conductive polymer system with good mechanical properties. However, its conductivity and transparency are not sufficient for many applications.</w:t>
+      </w:r>
+    </w:p>
+    <w:p>
+      <w:pPr>
+        <w:jc w:val="both"/>
+      </w:pPr>
+      <w:r>
+        <w:t>A replacement material for ITO is required to have 1) a sheet resistance of less than 100 \OMEGA/</w:t>
+      </w:r>
+      <w:proofErr w:type="spellStart"/>
+      <w:r>
+        <w:t>sq</w:t>
+      </w:r>
+      <w:proofErr w:type="spellEnd"/>
+      <w:r>
+        <w:t xml:space="preserve"> 2) optical transparency greater than 90% and 3) unlimited scalability. DC conductive to optical conductivity ratio shall be greater than 35.</w:t>
+      </w:r>
+    </w:p>
+    <w:p>
+      <w:pPr>
+        <w:jc w:val="both"/>
+      </w:pPr>
+      <w:r>
+        <w:t>Silver nanowire networks, graphene thin films and carbon nanotube (CNT) thin films can overcome many of the shortcomings inherent in ITO and can be highly conductive with good transparency and extreme flexibility.</w:t>
+      </w:r>
+    </w:p>
+    <w:p>
+      <w:pPr>
+        <w:jc w:val="both"/>
+      </w:pPr>
+      <w:r>
+        <w:t>Silver nanowires are small (about 100nm diameter, 20\</w:t>
+      </w:r>
+      <w:proofErr w:type="spellStart"/>
+      <w:r>
+        <w:t>MICROm</w:t>
+      </w:r>
+      <w:proofErr w:type="spellEnd"/>
+      <w:r>
+        <w:t xml:space="preserve"> </w:t>
+      </w:r>
+      <w:proofErr w:type="spellStart"/>
+      <w:r>
+        <w:t>lenght</w:t>
+      </w:r>
+      <w:proofErr w:type="spellEnd"/>
+      <w:r>
+        <w:t xml:space="preserve">) silver wires with excellent electrical properties, </w:t>
+      </w:r>
+      <w:r>
+        <w:t>being</w:t>
+      </w:r>
+      <w:r>
+        <w:t xml:space="preserve"> studied to be used in flexible </w:t>
+      </w:r>
+      <w:r>
+        <w:lastRenderedPageBreak/>
+        <w:t>conductors. They exhibit great stress resistance and, if deposited in low densities, high transparency but a smaller than desirable conductivity, due to a small number of connections between wires. In order to obtain ITO-grade conductivity, high density depositions are required, increasing the cost of the final device.</w:t>
+      </w:r>
+    </w:p>
+    <w:p>
+      <w:pPr>
+        <w:jc w:val="both"/>
+      </w:pPr>
+      <w:r>
+        <w:t>Graphene is a single layer of pure carbon, forming a 2-dimensional material in a hexagonal honeycomb lattice. It exhibits excellent electrical, thermal and mechanical properties. As with silver nanowires, a denser deposition pattern is required to achieve ITO-grade conductivity. Technological limitations result in high prices for quality graphene flakes, thus making graphene only solutions not commercially viable.</w:t>
+      </w:r>
+    </w:p>
+    <w:p>
+      <w:pPr>
+        <w:jc w:val="both"/>
+      </w:pPr>
+      <w:r>
+        <w:t>A carbon nanotube thin film can overcome many of the above shortcomings, as it can be made highly conductive, with good transparency and flexibility. Scale is the limiting factor in this case.</w:t>
+      </w:r>
+    </w:p>
+    <w:p>
+      <w:pPr>
+        <w:jc w:val="both"/>
+      </w:pPr>
+      <w:r>
+        <w:t>Hybrid materials aim to make use of the advantages of each component and to create synergies between them.</w:t>
+      </w:r>
+    </w:p>
+    <w:p>
+      <w:pPr>
+        <w:jc w:val="both"/>
+      </w:pPr>
+      <w:r>
+        <w:t>Previous work on silver nanowires graphene hybrids has been performed, showing improved properties, but no optimization with a computer model was performed.</w:t>
+      </w:r>
+    </w:p>
+    <w:p>
+      <w:pPr>
+        <w:jc w:val="both"/>
       </w:pPr>
     </w:p>
     <w:p>
@@ -1802,11 +1920,7 @@
       </w:r>
       <w:proofErr w:type="spellEnd"/>
       <w:r>
-        <w:t xml:space="preserve"> with graphene, due to its mechanical and electrical properties. So, with this proposal we want to develop a sustainable alternative to ITO, improve the touch screen’s impedance and transmission, reduce the cost of fabrication of this type of screens and also enlarge </w:t>
-      </w:r>
-      <w:r>
-        <w:lastRenderedPageBreak/>
-        <w:t>the utilization spectra of the touch screen, since that the ITO is a brittle material so it is only used on flat surfaces. Given the properties of graphene we believe that will be possible to enlarge the utilization spectra of touch screens also to curve surfaces.</w:t>
+        <w:t xml:space="preserve"> with graphene, due to its mechanical and electrical properties. So, with this proposal we want to develop a sustainable alternative to ITO, improve the touch screen’s impedance and transmission, reduce the cost of fabrication of this type of screens and also enlarge the utilization spectra of the touch screen, since that the ITO is a brittle material so it is only used on flat surfaces. Given the properties of graphene we believe that will be possible to enlarge the utilization spectra of touch screens also to curve surfaces.</w:t>
       </w:r>
     </w:p>
     <w:p>
@@ -1879,6 +1993,7 @@
         <w:jc w:val="both"/>
       </w:pPr>
       <w:r>
+        <w:lastRenderedPageBreak/>
         <w:t xml:space="preserve">In the second main task we will proceed to the structure manufacture using spray coating to deposit the </w:t>
       </w:r>
       <w:proofErr w:type="spellStart"/>
@@ -2092,26 +2207,26 @@
         <w:jc w:val="both"/>
       </w:pPr>
       <w:r>
-        <w:t xml:space="preserve">The partner involved in this project is INESC-MN that has a strong background on deposition and characterization of structures so it is a very good </w:t>
-      </w:r>
+        <w:t>The partner involved in this project is INESC-MN that has a strong background on deposition and characterization of structures so it is a very good partner to this project, not only because of the knowledge but also because of the infrastructures. The principal investigator of this project will be Susana Freitas witch has extended experience on the fabrication and optimization of structural devices.</w:t>
+      </w:r>
+    </w:p>
+    <w:p>
+      <w:pPr>
+        <w:rPr>
+          <w:color w:val="FF0000"/>
+        </w:rPr>
+      </w:pPr>
+    </w:p>
+    <w:p/>
+    <w:p/>
+    <w:p/>
+    <w:p/>
+    <w:p>
+      <w:pPr>
+        <w:pStyle w:val="Heading2"/>
+      </w:pPr>
       <w:r>
         <w:lastRenderedPageBreak/>
-        <w:t>partner to this project, not only because of the knowledge but also because of the infrastructures. The principal investigator of this project will be Susana Freitas witch has extended experience on the fabrication and optimization of structural devices.</w:t>
-      </w:r>
-    </w:p>
-    <w:p>
-      <w:pPr>
-        <w:rPr>
-          <w:color w:val="FF0000"/>
-        </w:rPr>
-      </w:pPr>
-    </w:p>
-    <w:p/>
-    <w:p>
-      <w:pPr>
-        <w:pStyle w:val="Heading2"/>
-      </w:pPr>
-      <w:r>
         <w:t xml:space="preserve">3.2.3. </w:t>
       </w:r>
       <w:proofErr w:type="spellStart"/>
@@ -3376,20 +3491,17 @@
     </w:p>
     <w:p>
       <w:r>
-        <w:t xml:space="preserve">The model to be developed will be based on a geometric analysis of the randomly deposited silver nanowires and graphene sheets. Chemical considerations are to </w:t>
-      </w:r>
+        <w:t>The model to be developed will be based on a geometric analysis of the randomly deposited silver nanowires and graphene sheets. Chemical considerations are to be taken into account to predict the electrical connections between the two. For a given simulated random sample a graph is to be constructed, from which the material electrical and optical characteristics are to be calculated.</w:t>
+      </w:r>
+    </w:p>
+    <w:p>
+      <w:r>
+        <w:t>Simulation will use Monte Carlo methods to optimize the macroscopic properties and will require a computer cluster. Due to the parallel nature of the calculations, a GPU cluster is preferable, as it offers better performance for a given cost.</w:t>
+      </w:r>
+    </w:p>
+    <w:p>
       <w:r>
         <w:lastRenderedPageBreak/>
-        <w:t>be taken into account to predict the electrical connections between the two. For a given simulated random sample a graph is to be constructed, from which the material electrical and optical characteristics are to be calculated.</w:t>
-      </w:r>
-    </w:p>
-    <w:p>
-      <w:r>
-        <w:t>Simulation will use Monte Carlo methods to optimize the macroscopic properties and will require a computer cluster. Due to the parallel nature of the calculations, a GPU cluster is preferable, as it offers better performance for a given cost.</w:t>
-      </w:r>
-    </w:p>
-    <w:p>
-      <w:r>
         <w:t>A suitable set of configurations, which take into account possible errors in the model, is to be selected, making possible to test the simulation results in experimental depositions.</w:t>
       </w:r>
     </w:p>
@@ -3477,19 +3589,14 @@
         <w:rPr>
           <w:lang w:val="pt-PT"/>
         </w:rPr>
-        <w:t>Bolse</w:t>
-      </w:r>
-      <w:r>
-        <w:rPr>
-          <w:lang w:val="pt-PT"/>
-        </w:rPr>
-        <w:t xml:space="preserve">iro de Investigação Licenciado </w:t>
+        <w:t xml:space="preserve">Bolseiro de Investigação Licenciado </w:t>
       </w:r>
     </w:p>
     <w:p>
       <w:pPr>
         <w:rPr>
           <w:color w:val="FF0000"/>
+          <w:lang w:val="pt-PT"/>
         </w:rPr>
       </w:pPr>
     </w:p>
@@ -3497,6 +3604,7 @@
       <w:pPr>
         <w:rPr>
           <w:color w:val="FF0000"/>
+          <w:lang w:val="pt-PT"/>
         </w:rPr>
       </w:pPr>
     </w:p>
@@ -4716,7 +4824,6 @@
         <w:rPr>
           <w:lang w:val="pt-PT"/>
         </w:rPr>
-        <w:lastRenderedPageBreak/>
         <w:t>Descrição da tarefa e Resultados Esperados (4000 carcateres)</w:t>
       </w:r>
       <w:r>
@@ -4753,6 +4860,7 @@
     </w:p>
     <w:p>
       <w:r>
+        <w:lastRenderedPageBreak/>
         <w:t>Electrical Measurements – A measurement of the resistivity, capacitance and inductance will be made for the various conductors with different chara</w:t>
       </w:r>
       <w:r>
@@ -5322,13 +5430,7 @@
               <w:rPr>
                 <w:rFonts w:ascii="Times New Roman" w:hAnsi="Times New Roman" w:cs="Times New Roman"/>
               </w:rPr>
-              <w:t>1</w:t>
-            </w:r>
-            <w:r>
-              <w:rPr>
-                <w:rFonts w:ascii="Times New Roman" w:hAnsi="Times New Roman" w:cs="Times New Roman"/>
-              </w:rPr>
-              <w:t>-07-2016</w:t>
+              <w:t>1-07-2016</w:t>
             </w:r>
             <w:r>
               <w:rPr>
@@ -5435,7 +5537,6 @@
         <w:rPr>
           <w:lang w:val="pt-PT"/>
         </w:rPr>
-        <w:lastRenderedPageBreak/>
         <w:t>Membros da equipa de investigação nesta tarefa</w:t>
       </w:r>
       <w:r>
@@ -5471,19 +5572,7 @@
         <w:rPr>
           <w:lang w:val="pt-PT"/>
         </w:rPr>
-        <w:t xml:space="preserve">, </w:t>
-      </w:r>
-      <w:r>
-        <w:rPr>
-          <w:lang w:val="pt-PT"/>
-        </w:rPr>
-        <w:t>Bolse</w:t>
-      </w:r>
-      <w:r>
-        <w:rPr>
-          <w:lang w:val="pt-PT"/>
-        </w:rPr>
-        <w:t>iro de Investigação Licenciado 1</w:t>
+        <w:t>, Bolseiro de Investigação Licenciado 1</w:t>
       </w:r>
     </w:p>
     <w:p>
@@ -5493,8 +5582,6 @@
           <w:lang w:val="pt-PT"/>
         </w:rPr>
       </w:pPr>
-      <w:bookmarkStart w:id="0" w:name="_GoBack"/>
-      <w:bookmarkEnd w:id="0"/>
     </w:p>
     <w:p>
       <w:pPr>
@@ -6038,6 +6125,7 @@
     </w:tbl>
     <w:p>
       <w:r>
+        <w:lastRenderedPageBreak/>
         <w:t xml:space="preserve"> </w:t>
       </w:r>
     </w:p>
@@ -6735,11 +6823,7 @@
     <w:p/>
     <w:p>
       <w:r>
-        <w:t xml:space="preserve">Optical Measurements – The transparency of the conductor will be measured in terms of its transmittance within the spectrum from the near-infrared to near-ultraviolet with a spectrophotometer. A study of the electrical response of the </w:t>
-      </w:r>
-      <w:r>
-        <w:lastRenderedPageBreak/>
-        <w:t>material with the variation of the incident light wavelength will also be conducted.</w:t>
+        <w:t>Optical Measurements – The transparency of the conductor will be measured in terms of its transmittance within the spectrum from the near-infrared to near-ultraviolet with a spectrophotometer. A study of the electrical response of the material with the variation of the incident light wavelength will also be conducted.</w:t>
       </w:r>
     </w:p>
     <w:p>
@@ -6763,7 +6847,11 @@
         <w:t xml:space="preserve">Data analysis – A relation between the measured resistance of the conductor and its respective transmittance and density of silver nanowires and graphene will be calculated and compared with the predicted data from the simulations. </w:t>
       </w:r>
       <w:r>
-        <w:t>This data will be adjusted to theoretical prediction and the results condensed to be published and released to the scientific community.</w:t>
+        <w:t xml:space="preserve">This </w:t>
+      </w:r>
+      <w:r>
+        <w:lastRenderedPageBreak/>
+        <w:t>data will be adjusted to theoretical prediction and the results condensed to be published and released to the scientific community.</w:t>
       </w:r>
     </w:p>
     <w:p/>
@@ -6859,51 +6947,26 @@
     <w:p>
       <w:pPr>
         <w:pStyle w:val="Heading2"/>
-      </w:pPr>
-      <w:r>
-        <w:t>3.2.4</w:t>
-      </w:r>
-      <w:proofErr w:type="gramStart"/>
-      <w:r>
-        <w:t>.a</w:t>
-      </w:r>
-      <w:proofErr w:type="gramEnd"/>
-      <w:r>
-        <w:t xml:space="preserve"> </w:t>
-      </w:r>
-      <w:proofErr w:type="spellStart"/>
-      <w:r>
-        <w:t>Descrição</w:t>
-      </w:r>
-      <w:proofErr w:type="spellEnd"/>
-      <w:r>
-        <w:t xml:space="preserve"> da </w:t>
-      </w:r>
-      <w:proofErr w:type="spellStart"/>
-      <w:r>
-        <w:t>Estrutura</w:t>
-      </w:r>
-      <w:proofErr w:type="spellEnd"/>
-      <w:r>
-        <w:t xml:space="preserve"> de </w:t>
-      </w:r>
-      <w:proofErr w:type="spellStart"/>
-      <w:r>
-        <w:t>Gestão</w:t>
-      </w:r>
-      <w:proofErr w:type="spellEnd"/>
-      <w:r>
-        <w:t xml:space="preserve"> (3000 </w:t>
-      </w:r>
-      <w:proofErr w:type="spellStart"/>
-      <w:r>
-        <w:t>caracteres</w:t>
-      </w:r>
-      <w:proofErr w:type="spellEnd"/>
-      <w:r>
-        <w:t>)</w:t>
-      </w:r>
-      <w:r>
+        <w:rPr>
+          <w:lang w:val="pt-PT"/>
+        </w:rPr>
+      </w:pPr>
+      <w:r>
+        <w:rPr>
+          <w:lang w:val="pt-PT"/>
+        </w:rPr>
+        <w:t>3.2.4.a Descrição da Estrutura de Gestão</w:t>
+      </w:r>
+      <w:r>
+        <w:rPr>
+          <w:lang w:val="pt-PT"/>
+        </w:rPr>
+        <w:t xml:space="preserve"> (3000 caracteres)</w:t>
+      </w:r>
+      <w:r>
+        <w:rPr>
+          <w:lang w:val="pt-PT"/>
+        </w:rPr>
         <w:br/>
       </w:r>
       <w:r>
@@ -6911,6 +6974,7 @@
           <w:color w:val="454545"/>
           <w:sz w:val="15"/>
           <w:szCs w:val="15"/>
+          <w:lang w:val="pt-PT"/>
         </w:rPr>
         <w:t>3.2.4.a Description of the Management Structure</w:t>
       </w:r>
@@ -8512,7 +8576,6 @@
                 <w:sz w:val="18"/>
                 <w:szCs w:val="16"/>
               </w:rPr>
-              <w:lastRenderedPageBreak/>
               <w:t>31-01-2017</w:t>
             </w:r>
           </w:p>
@@ -8571,6 +8634,7 @@
         <w:ind w:firstLine="720"/>
       </w:pPr>
     </w:p>
+    <w:p/>
     <w:p/>
     <w:p/>
     <w:tbl>
@@ -9714,7 +9778,6 @@
               <w:rPr>
                 <w:lang w:val="pt-PT"/>
               </w:rPr>
-              <w:lastRenderedPageBreak/>
               <w:t>R5</w:t>
             </w:r>
           </w:p>
@@ -9979,6 +10042,7 @@
               <w:rPr>
                 <w:lang w:val="pt-PT"/>
               </w:rPr>
+              <w:lastRenderedPageBreak/>
               <w:t>R8</w:t>
             </w:r>
           </w:p>
@@ -10920,7 +10984,6 @@
         <w:rPr>
           <w:lang w:val="pt-PT"/>
         </w:rPr>
-        <w:lastRenderedPageBreak/>
         <w:t>3.5. Ressubmissão de projectos</w:t>
       </w:r>
       <w:r>
@@ -11077,26 +11140,27 @@
         </w:trPr>
         <w:tc>
           <w:tcPr>
-            <w:tcW w:w="2040" w:type="dxa"/>
-          </w:tcPr>
-          <w:p>
-            <w:pPr>
-              <w:rPr>
-                <w:rFonts w:ascii="Times New Roman" w:hAnsi="Times New Roman" w:cs="Times New Roman"/>
-                <w:b/>
-                <w:color w:val="32445F"/>
-                <w:sz w:val="20"/>
-                <w:szCs w:val="16"/>
-              </w:rPr>
-            </w:pPr>
-            <w:r>
-              <w:rPr>
-                <w:rFonts w:ascii="Times New Roman" w:hAnsi="Times New Roman" w:cs="Times New Roman"/>
-                <w:b/>
-                <w:color w:val="32445F"/>
-                <w:sz w:val="20"/>
-                <w:szCs w:val="16"/>
-              </w:rPr>
+            <w:tcW w:w="1910" w:type="dxa"/>
+          </w:tcPr>
+          <w:p>
+            <w:pPr>
+              <w:rPr>
+                <w:rFonts w:ascii="Times New Roman" w:hAnsi="Times New Roman" w:cs="Times New Roman"/>
+                <w:b/>
+                <w:color w:val="32445F"/>
+                <w:sz w:val="20"/>
+                <w:szCs w:val="16"/>
+              </w:rPr>
+            </w:pPr>
+            <w:r>
+              <w:rPr>
+                <w:rFonts w:ascii="Times New Roman" w:hAnsi="Times New Roman" w:cs="Times New Roman"/>
+                <w:b/>
+                <w:color w:val="32445F"/>
+                <w:sz w:val="20"/>
+                <w:szCs w:val="16"/>
+              </w:rPr>
+              <w:lastRenderedPageBreak/>
               <w:t>Nome</w:t>
             </w:r>
           </w:p>
@@ -11131,7 +11195,7 @@
         </w:tc>
         <w:tc>
           <w:tcPr>
-            <w:tcW w:w="1845" w:type="dxa"/>
+            <w:tcW w:w="1750" w:type="dxa"/>
           </w:tcPr>
           <w:p>
             <w:pPr>
@@ -11159,7 +11223,7 @@
         </w:tc>
         <w:tc>
           <w:tcPr>
-            <w:tcW w:w="513" w:type="dxa"/>
+            <w:tcW w:w="615" w:type="dxa"/>
           </w:tcPr>
           <w:p>
             <w:pPr>
@@ -11185,7 +11249,7 @@
         </w:tc>
         <w:tc>
           <w:tcPr>
-            <w:tcW w:w="1467" w:type="dxa"/>
+            <w:tcW w:w="1364" w:type="dxa"/>
           </w:tcPr>
           <w:p>
             <w:pPr>
@@ -11239,7 +11303,7 @@
       <w:tr>
         <w:tc>
           <w:tcPr>
-            <w:tcW w:w="2040" w:type="dxa"/>
+            <w:tcW w:w="1910" w:type="dxa"/>
           </w:tcPr>
           <w:p>
             <w:pPr>
@@ -11291,7 +11355,7 @@
         </w:tc>
         <w:tc>
           <w:tcPr>
-            <w:tcW w:w="1845" w:type="dxa"/>
+            <w:tcW w:w="1750" w:type="dxa"/>
           </w:tcPr>
           <w:p>
             <w:pPr>
@@ -11317,7 +11381,7 @@
         </w:tc>
         <w:tc>
           <w:tcPr>
-            <w:tcW w:w="513" w:type="dxa"/>
+            <w:tcW w:w="615" w:type="dxa"/>
           </w:tcPr>
           <w:p>
             <w:pPr>
@@ -11343,7 +11407,7 @@
         </w:tc>
         <w:tc>
           <w:tcPr>
-            <w:tcW w:w="1467" w:type="dxa"/>
+            <w:tcW w:w="1364" w:type="dxa"/>
           </w:tcPr>
           <w:p>
             <w:pPr>
@@ -11397,7 +11461,7 @@
       <w:tr>
         <w:tc>
           <w:tcPr>
-            <w:tcW w:w="2040" w:type="dxa"/>
+            <w:tcW w:w="1910" w:type="dxa"/>
           </w:tcPr>
           <w:p>
             <w:pPr>
@@ -11425,7 +11489,7 @@
         </w:tc>
         <w:tc>
           <w:tcPr>
-            <w:tcW w:w="1845" w:type="dxa"/>
+            <w:tcW w:w="1750" w:type="dxa"/>
           </w:tcPr>
           <w:p>
             <w:proofErr w:type="spellStart"/>
@@ -11437,7 +11501,7 @@
         </w:tc>
         <w:tc>
           <w:tcPr>
-            <w:tcW w:w="513" w:type="dxa"/>
+            <w:tcW w:w="615" w:type="dxa"/>
           </w:tcPr>
           <w:p>
             <w:r>
@@ -11447,7 +11511,7 @@
         </w:tc>
         <w:tc>
           <w:tcPr>
-            <w:tcW w:w="1467" w:type="dxa"/>
+            <w:tcW w:w="1364" w:type="dxa"/>
           </w:tcPr>
           <w:p>
             <w:r>
@@ -11475,7 +11539,7 @@
       <w:tr>
         <w:tc>
           <w:tcPr>
-            <w:tcW w:w="2040" w:type="dxa"/>
+            <w:tcW w:w="1910" w:type="dxa"/>
           </w:tcPr>
           <w:p>
             <w:r>
@@ -11514,7 +11578,7 @@
         </w:tc>
         <w:tc>
           <w:tcPr>
-            <w:tcW w:w="1845" w:type="dxa"/>
+            <w:tcW w:w="1750" w:type="dxa"/>
           </w:tcPr>
           <w:p>
             <w:proofErr w:type="spellStart"/>
@@ -11526,7 +11590,7 @@
         </w:tc>
         <w:tc>
           <w:tcPr>
-            <w:tcW w:w="513" w:type="dxa"/>
+            <w:tcW w:w="615" w:type="dxa"/>
           </w:tcPr>
           <w:p>
             <w:r>
@@ -11536,7 +11600,7 @@
         </w:tc>
         <w:tc>
           <w:tcPr>
-            <w:tcW w:w="1467" w:type="dxa"/>
+            <w:tcW w:w="1364" w:type="dxa"/>
           </w:tcPr>
           <w:p>
             <w:r>
@@ -11560,7 +11624,7 @@
       <w:tr>
         <w:tc>
           <w:tcPr>
-            <w:tcW w:w="2040" w:type="dxa"/>
+            <w:tcW w:w="1910" w:type="dxa"/>
           </w:tcPr>
           <w:p>
             <w:r>
@@ -11588,7 +11652,7 @@
         </w:tc>
         <w:tc>
           <w:tcPr>
-            <w:tcW w:w="1845" w:type="dxa"/>
+            <w:tcW w:w="1750" w:type="dxa"/>
           </w:tcPr>
           <w:p>
             <w:proofErr w:type="spellStart"/>
@@ -11600,7 +11664,7 @@
         </w:tc>
         <w:tc>
           <w:tcPr>
-            <w:tcW w:w="513" w:type="dxa"/>
+            <w:tcW w:w="615" w:type="dxa"/>
           </w:tcPr>
           <w:p>
             <w:r>
@@ -11610,7 +11674,7 @@
         </w:tc>
         <w:tc>
           <w:tcPr>
-            <w:tcW w:w="1467" w:type="dxa"/>
+            <w:tcW w:w="1364" w:type="dxa"/>
           </w:tcPr>
           <w:p>
             <w:r>
@@ -11634,7 +11698,7 @@
       <w:tr>
         <w:tc>
           <w:tcPr>
-            <w:tcW w:w="2040" w:type="dxa"/>
+            <w:tcW w:w="1910" w:type="dxa"/>
           </w:tcPr>
           <w:p>
             <w:proofErr w:type="spellStart"/>
@@ -11664,7 +11728,7 @@
         </w:tc>
         <w:tc>
           <w:tcPr>
-            <w:tcW w:w="1845" w:type="dxa"/>
+            <w:tcW w:w="1750" w:type="dxa"/>
           </w:tcPr>
           <w:p>
             <w:proofErr w:type="spellStart"/>
@@ -11676,7 +11740,7 @@
         </w:tc>
         <w:tc>
           <w:tcPr>
-            <w:tcW w:w="513" w:type="dxa"/>
+            <w:tcW w:w="615" w:type="dxa"/>
           </w:tcPr>
           <w:p>
             <w:r>
@@ -11686,7 +11750,7 @@
         </w:tc>
         <w:tc>
           <w:tcPr>
-            <w:tcW w:w="1467" w:type="dxa"/>
+            <w:tcW w:w="1364" w:type="dxa"/>
           </w:tcPr>
           <w:p>
             <w:r>
@@ -11705,7 +11769,7 @@
       <w:tr>
         <w:tc>
           <w:tcPr>
-            <w:tcW w:w="2040" w:type="dxa"/>
+            <w:tcW w:w="1910" w:type="dxa"/>
           </w:tcPr>
           <w:p>
             <w:r>
@@ -11743,7 +11807,7 @@
         </w:tc>
         <w:tc>
           <w:tcPr>
-            <w:tcW w:w="1845" w:type="dxa"/>
+            <w:tcW w:w="1750" w:type="dxa"/>
           </w:tcPr>
           <w:p>
             <w:r>
@@ -11753,17 +11817,17 @@
         </w:tc>
         <w:tc>
           <w:tcPr>
-            <w:tcW w:w="513" w:type="dxa"/>
-          </w:tcPr>
-          <w:p>
-            <w:r>
-              <w:t>100</w:t>
-            </w:r>
-          </w:p>
-        </w:tc>
-        <w:tc>
-          <w:tcPr>
-            <w:tcW w:w="1467" w:type="dxa"/>
+            <w:tcW w:w="615" w:type="dxa"/>
+          </w:tcPr>
+          <w:p>
+            <w:r>
+              <w:t>81</w:t>
+            </w:r>
+          </w:p>
+        </w:tc>
+        <w:tc>
+          <w:tcPr>
+            <w:tcW w:w="1364" w:type="dxa"/>
           </w:tcPr>
           <w:p>
             <w:r>
@@ -11781,7 +11845,7 @@
       <w:tr>
         <w:tc>
           <w:tcPr>
-            <w:tcW w:w="2040" w:type="dxa"/>
+            <w:tcW w:w="1910" w:type="dxa"/>
           </w:tcPr>
           <w:p>
             <w:proofErr w:type="spellStart"/>
@@ -11819,7 +11883,7 @@
         </w:tc>
         <w:tc>
           <w:tcPr>
-            <w:tcW w:w="1845" w:type="dxa"/>
+            <w:tcW w:w="1750" w:type="dxa"/>
           </w:tcPr>
           <w:p>
             <w:r>
@@ -11829,17 +11893,17 @@
         </w:tc>
         <w:tc>
           <w:tcPr>
-            <w:tcW w:w="513" w:type="dxa"/>
-          </w:tcPr>
-          <w:p>
-            <w:r>
-              <w:t>100</w:t>
-            </w:r>
-          </w:p>
-        </w:tc>
-        <w:tc>
-          <w:tcPr>
-            <w:tcW w:w="1467" w:type="dxa"/>
+            <w:tcW w:w="615" w:type="dxa"/>
+          </w:tcPr>
+          <w:p>
+            <w:r>
+              <w:t>50</w:t>
+            </w:r>
+          </w:p>
+        </w:tc>
+        <w:tc>
+          <w:tcPr>
+            <w:tcW w:w="1364" w:type="dxa"/>
           </w:tcPr>
           <w:p>
             <w:r>
@@ -11847,74 +11911,6 @@
             </w:r>
           </w:p>
           <w:p/>
-        </w:tc>
-        <w:tc>
-          <w:tcPr>
-            <w:tcW w:w="1190" w:type="dxa"/>
-          </w:tcPr>
-          <w:p/>
-        </w:tc>
-      </w:tr>
-      <w:tr>
-        <w:tc>
-          <w:tcPr>
-            <w:tcW w:w="2040" w:type="dxa"/>
-          </w:tcPr>
-          <w:p>
-            <w:proofErr w:type="spellStart"/>
-            <w:r>
-              <w:t>Isolinda</w:t>
-            </w:r>
-            <w:proofErr w:type="spellEnd"/>
-            <w:r>
-              <w:t xml:space="preserve"> Marta Fonseca Marques</w:t>
-            </w:r>
-          </w:p>
-        </w:tc>
-        <w:tc>
-          <w:tcPr>
-            <w:tcW w:w="1461" w:type="dxa"/>
-          </w:tcPr>
-          <w:p>
-            <w:proofErr w:type="spellStart"/>
-            <w:r>
-              <w:t>Mst</w:t>
-            </w:r>
-            <w:proofErr w:type="spellEnd"/>
-            <w:r>
-              <w:t xml:space="preserve"> student</w:t>
-            </w:r>
-          </w:p>
-        </w:tc>
-        <w:tc>
-          <w:tcPr>
-            <w:tcW w:w="1845" w:type="dxa"/>
-          </w:tcPr>
-          <w:p>
-            <w:r>
-              <w:t>Bachelor</w:t>
-            </w:r>
-          </w:p>
-        </w:tc>
-        <w:tc>
-          <w:tcPr>
-            <w:tcW w:w="513" w:type="dxa"/>
-          </w:tcPr>
-          <w:p>
-            <w:r>
-              <w:t>100</w:t>
-            </w:r>
-          </w:p>
-        </w:tc>
-        <w:tc>
-          <w:tcPr>
-            <w:tcW w:w="1467" w:type="dxa"/>
-          </w:tcPr>
-          <w:p>
-            <w:r>
-              <w:t>No</w:t>
-            </w:r>
-          </w:p>
         </w:tc>
         <w:tc>
           <w:tcPr>
@@ -11988,10 +11984,10 @@
         <w:tblLook w:val="04A0" w:firstRow="1" w:lastRow="0" w:firstColumn="1" w:lastColumn="0" w:noHBand="0" w:noVBand="1"/>
       </w:tblPr>
       <w:tblGrid>
-        <w:gridCol w:w="2093"/>
+        <w:gridCol w:w="2094"/>
         <w:gridCol w:w="2069"/>
         <w:gridCol w:w="2065"/>
-        <w:gridCol w:w="2063"/>
+        <w:gridCol w:w="2062"/>
       </w:tblGrid>
       <w:tr>
         <w:tc>
@@ -12291,7 +12287,7 @@
               <w:rPr>
                 <w:lang w:val="pt-PT"/>
               </w:rPr>
-              <w:t>18</w:t>
+              <w:t>13</w:t>
             </w:r>
           </w:p>
         </w:tc>
@@ -12310,6 +12306,154 @@
                 <w:lang w:val="pt-PT"/>
               </w:rPr>
               <w:t>25</w:t>
+            </w:r>
+          </w:p>
+        </w:tc>
+      </w:tr>
+      <w:tr>
+        <w:tc>
+          <w:tcPr>
+            <w:tcW w:w="2129" w:type="dxa"/>
+          </w:tcPr>
+          <w:p>
+            <w:pPr>
+              <w:rPr>
+                <w:lang w:val="pt-PT"/>
+              </w:rPr>
+            </w:pPr>
+            <w:r>
+              <w:rPr>
+                <w:lang w:val="pt-PT"/>
+              </w:rPr>
+              <w:t>Bolseiro de Investigação (Licenciado)</w:t>
+            </w:r>
+          </w:p>
+        </w:tc>
+        <w:tc>
+          <w:tcPr>
+            <w:tcW w:w="2129" w:type="dxa"/>
+          </w:tcPr>
+          <w:p>
+            <w:pPr>
+              <w:rPr>
+                <w:lang w:val="pt-PT"/>
+              </w:rPr>
+            </w:pPr>
+            <w:r>
+              <w:rPr>
+                <w:lang w:val="pt-PT"/>
+              </w:rPr>
+              <w:t>Bolseiro</w:t>
+            </w:r>
+          </w:p>
+        </w:tc>
+        <w:tc>
+          <w:tcPr>
+            <w:tcW w:w="2129" w:type="dxa"/>
+          </w:tcPr>
+          <w:p>
+            <w:pPr>
+              <w:rPr>
+                <w:lang w:val="pt-PT"/>
+              </w:rPr>
+            </w:pPr>
+            <w:r>
+              <w:rPr>
+                <w:lang w:val="pt-PT"/>
+              </w:rPr>
+              <w:t>15</w:t>
+            </w:r>
+          </w:p>
+        </w:tc>
+        <w:tc>
+          <w:tcPr>
+            <w:tcW w:w="2129" w:type="dxa"/>
+          </w:tcPr>
+          <w:p>
+            <w:pPr>
+              <w:rPr>
+                <w:lang w:val="pt-PT"/>
+              </w:rPr>
+            </w:pPr>
+            <w:r>
+              <w:rPr>
+                <w:lang w:val="pt-PT"/>
+              </w:rPr>
+              <w:t>83</w:t>
+            </w:r>
+          </w:p>
+        </w:tc>
+      </w:tr>
+      <w:tr>
+        <w:tc>
+          <w:tcPr>
+            <w:tcW w:w="2129" w:type="dxa"/>
+          </w:tcPr>
+          <w:p>
+            <w:pPr>
+              <w:rPr>
+                <w:lang w:val="pt-PT"/>
+              </w:rPr>
+            </w:pPr>
+            <w:r>
+              <w:rPr>
+                <w:lang w:val="pt-PT"/>
+              </w:rPr>
+              <w:t>Bolseiro de Investigação (Licenciado)</w:t>
+            </w:r>
+          </w:p>
+        </w:tc>
+        <w:tc>
+          <w:tcPr>
+            <w:tcW w:w="2129" w:type="dxa"/>
+          </w:tcPr>
+          <w:p>
+            <w:pPr>
+              <w:rPr>
+                <w:lang w:val="pt-PT"/>
+              </w:rPr>
+            </w:pPr>
+            <w:r>
+              <w:rPr>
+                <w:lang w:val="pt-PT"/>
+              </w:rPr>
+              <w:t>Bolseiro</w:t>
+            </w:r>
+          </w:p>
+        </w:tc>
+        <w:tc>
+          <w:tcPr>
+            <w:tcW w:w="2129" w:type="dxa"/>
+          </w:tcPr>
+          <w:p>
+            <w:pPr>
+              <w:rPr>
+                <w:lang w:val="pt-PT"/>
+              </w:rPr>
+            </w:pPr>
+            <w:r>
+              <w:rPr>
+                <w:lang w:val="pt-PT"/>
+              </w:rPr>
+              <w:t>12</w:t>
+            </w:r>
+          </w:p>
+        </w:tc>
+        <w:tc>
+          <w:tcPr>
+            <w:tcW w:w="2129" w:type="dxa"/>
+          </w:tcPr>
+          <w:p>
+            <w:pPr>
+              <w:rPr>
+                <w:lang w:val="pt-PT"/>
+              </w:rPr>
+            </w:pPr>
+            <w:r>
+              <w:rPr>
+                <w:lang w:val="pt-PT"/>
+              </w:rPr>
+              <w:t>66</w:t>
             </w:r>
           </w:p>
         </w:tc>
@@ -12340,7 +12484,6 @@
         <w:rPr>
           <w:lang w:val="pt-PT"/>
         </w:rPr>
-        <w:lastRenderedPageBreak/>
         <w:t>5. Outros projetos</w:t>
       </w:r>
       <w:r>
@@ -12471,6 +12614,7 @@
         <w:rPr>
           <w:lang w:val="pt-PT"/>
         </w:rPr>
+        <w:lastRenderedPageBreak/>
         <w:t>6. Indicadores previstos</w:t>
       </w:r>
       <w:r>
@@ -13667,7 +13811,6 @@
                 <w:szCs w:val="16"/>
                 <w:lang w:val="pt-PT"/>
               </w:rPr>
-              <w:lastRenderedPageBreak/>
               <w:t>Teses de Mestrado</w:t>
             </w:r>
           </w:p>
@@ -14286,6 +14429,7 @@
                 <w:sz w:val="18"/>
                 <w:szCs w:val="16"/>
               </w:rPr>
+              <w:lastRenderedPageBreak/>
               <w:t xml:space="preserve">I - </w:t>
             </w:r>
             <w:proofErr w:type="spellStart"/>
@@ -15273,8 +15417,292 @@
                 <w:szCs w:val="20"/>
                 <w:lang w:val="pt-PT"/>
               </w:rPr>
+              <w:t>Service procurement and acquisitions</w:t>
+            </w:r>
+          </w:p>
+        </w:tc>
+        <w:tc>
+          <w:tcPr>
+            <w:tcW w:w="1176" w:type="dxa"/>
+          </w:tcPr>
+          <w:p>
+            <w:pPr>
+              <w:rPr>
+                <w:lang w:val="pt-PT"/>
+              </w:rPr>
+            </w:pPr>
+            <w:r>
+              <w:rPr>
+                <w:lang w:val="pt-PT"/>
+              </w:rPr>
+              <w:t>0</w:t>
+            </w:r>
+          </w:p>
+        </w:tc>
+        <w:tc>
+          <w:tcPr>
+            <w:tcW w:w="1176" w:type="dxa"/>
+          </w:tcPr>
+          <w:p>
+            <w:pPr>
+              <w:rPr>
+                <w:lang w:val="pt-PT"/>
+              </w:rPr>
+            </w:pPr>
+            <w:r>
+              <w:rPr>
+                <w:lang w:val="pt-PT"/>
+              </w:rPr>
+              <w:t>16.100,00</w:t>
+            </w:r>
+          </w:p>
+        </w:tc>
+        <w:tc>
+          <w:tcPr>
+            <w:tcW w:w="1176" w:type="dxa"/>
+          </w:tcPr>
+          <w:p>
+            <w:pPr>
+              <w:rPr>
+                <w:lang w:val="pt-PT"/>
+              </w:rPr>
+            </w:pPr>
+            <w:r>
+              <w:rPr>
+                <w:lang w:val="pt-PT"/>
+              </w:rPr>
+              <w:t>2.400,00</w:t>
+            </w:r>
+          </w:p>
+        </w:tc>
+        <w:tc>
+          <w:tcPr>
+            <w:tcW w:w="1180" w:type="dxa"/>
+          </w:tcPr>
+          <w:p>
+            <w:pPr>
+              <w:rPr>
+                <w:lang w:val="pt-PT"/>
+              </w:rPr>
+            </w:pPr>
+            <w:r>
+              <w:rPr>
+                <w:lang w:val="pt-PT"/>
+              </w:rPr>
+              <w:t>18.500,00</w:t>
+            </w:r>
+          </w:p>
+        </w:tc>
+      </w:tr>
+      <w:tr>
+        <w:tc>
+          <w:tcPr>
+            <w:tcW w:w="1521" w:type="dxa"/>
+          </w:tcPr>
+          <w:p>
+            <w:pPr>
+              <w:widowControl w:val="0"/>
+              <w:autoSpaceDE w:val="0"/>
+              <w:autoSpaceDN w:val="0"/>
+              <w:adjustRightInd w:val="0"/>
+              <w:rPr>
+                <w:rFonts w:ascii="Times New Roman" w:hAnsi="Times New Roman" w:cs="Times New Roman"/>
+                <w:color w:val="32445F"/>
+                <w:sz w:val="20"/>
+                <w:szCs w:val="20"/>
+                <w:lang w:val="pt-PT"/>
+              </w:rPr>
+            </w:pPr>
+            <w:r>
+              <w:rPr>
+                <w:rFonts w:ascii="Times New Roman" w:hAnsi="Times New Roman" w:cs="Times New Roman"/>
+                <w:color w:val="32445F"/>
+                <w:sz w:val="20"/>
+                <w:szCs w:val="20"/>
+                <w:lang w:val="pt-PT"/>
+              </w:rPr>
+              <w:t>Registo de patentes</w:t>
+            </w:r>
+          </w:p>
+          <w:p>
+            <w:pPr>
+              <w:rPr>
+                <w:sz w:val="20"/>
+                <w:szCs w:val="20"/>
+                <w:lang w:val="pt-PT"/>
+              </w:rPr>
+            </w:pPr>
+            <w:r>
+              <w:rPr>
+                <w:rFonts w:ascii="Times New Roman" w:hAnsi="Times New Roman" w:cs="Times New Roman"/>
+                <w:color w:val="454545"/>
+                <w:sz w:val="20"/>
+                <w:szCs w:val="20"/>
+                <w:lang w:val="pt-PT"/>
+              </w:rPr>
+              <w:t>Patent registration</w:t>
+            </w:r>
+          </w:p>
+        </w:tc>
+        <w:tc>
+          <w:tcPr>
+            <w:tcW w:w="1176" w:type="dxa"/>
+          </w:tcPr>
+          <w:p>
+            <w:pPr>
+              <w:rPr>
+                <w:lang w:val="pt-PT"/>
+              </w:rPr>
+            </w:pPr>
+            <w:r>
+              <w:rPr>
+                <w:lang w:val="pt-PT"/>
+              </w:rPr>
+              <w:t>0</w:t>
+            </w:r>
+          </w:p>
+        </w:tc>
+        <w:tc>
+          <w:tcPr>
+            <w:tcW w:w="1176" w:type="dxa"/>
+          </w:tcPr>
+          <w:p>
+            <w:pPr>
+              <w:rPr>
+                <w:lang w:val="pt-PT"/>
+              </w:rPr>
+            </w:pPr>
+            <w:r>
+              <w:rPr>
+                <w:lang w:val="pt-PT"/>
+              </w:rPr>
+              <w:t>0</w:t>
+            </w:r>
+          </w:p>
+        </w:tc>
+        <w:tc>
+          <w:tcPr>
+            <w:tcW w:w="1176" w:type="dxa"/>
+          </w:tcPr>
+          <w:p>
+            <w:pPr>
+              <w:rPr>
+                <w:lang w:val="pt-PT"/>
+              </w:rPr>
+            </w:pPr>
+            <w:r>
+              <w:rPr>
+                <w:lang w:val="pt-PT"/>
+              </w:rPr>
+              <w:t>5.000,00</w:t>
+            </w:r>
+          </w:p>
+        </w:tc>
+        <w:tc>
+          <w:tcPr>
+            <w:tcW w:w="1180" w:type="dxa"/>
+          </w:tcPr>
+          <w:p>
+            <w:pPr>
+              <w:rPr>
+                <w:lang w:val="pt-PT"/>
+              </w:rPr>
+            </w:pPr>
+            <w:r>
+              <w:rPr>
+                <w:lang w:val="pt-PT"/>
+              </w:rPr>
+              <w:t>5.000,00</w:t>
+            </w:r>
+          </w:p>
+        </w:tc>
+      </w:tr>
+      <w:tr>
+        <w:tc>
+          <w:tcPr>
+            <w:tcW w:w="1521" w:type="dxa"/>
+          </w:tcPr>
+          <w:p>
+            <w:pPr>
+              <w:widowControl w:val="0"/>
+              <w:autoSpaceDE w:val="0"/>
+              <w:autoSpaceDN w:val="0"/>
+              <w:adjustRightInd w:val="0"/>
+              <w:rPr>
+                <w:rFonts w:ascii="Times New Roman" w:hAnsi="Times New Roman" w:cs="Times New Roman"/>
+                <w:color w:val="32445F"/>
+                <w:sz w:val="20"/>
+                <w:szCs w:val="20"/>
+              </w:rPr>
+            </w:pPr>
+            <w:proofErr w:type="spellStart"/>
+            <w:r>
+              <w:rPr>
+                <w:rFonts w:ascii="Times New Roman" w:hAnsi="Times New Roman" w:cs="Times New Roman"/>
+                <w:color w:val="32445F"/>
+                <w:sz w:val="20"/>
+                <w:szCs w:val="20"/>
+              </w:rPr>
+              <w:t>Adaptação</w:t>
+            </w:r>
+            <w:proofErr w:type="spellEnd"/>
+            <w:r>
+              <w:rPr>
+                <w:rFonts w:ascii="Times New Roman" w:hAnsi="Times New Roman" w:cs="Times New Roman"/>
+                <w:color w:val="32445F"/>
+                <w:sz w:val="20"/>
+                <w:szCs w:val="20"/>
+              </w:rPr>
+              <w:t xml:space="preserve"> de </w:t>
+            </w:r>
+            <w:proofErr w:type="spellStart"/>
+            <w:r>
+              <w:rPr>
+                <w:rFonts w:ascii="Times New Roman" w:hAnsi="Times New Roman" w:cs="Times New Roman"/>
+                <w:color w:val="32445F"/>
+                <w:sz w:val="20"/>
+                <w:szCs w:val="20"/>
+              </w:rPr>
+              <w:t>edifícios</w:t>
+            </w:r>
+            <w:proofErr w:type="spellEnd"/>
+            <w:r>
+              <w:rPr>
+                <w:rFonts w:ascii="Times New Roman" w:hAnsi="Times New Roman" w:cs="Times New Roman"/>
+                <w:color w:val="32445F"/>
+                <w:sz w:val="20"/>
+                <w:szCs w:val="20"/>
+              </w:rPr>
+              <w:t xml:space="preserve"> e </w:t>
+            </w:r>
+            <w:proofErr w:type="spellStart"/>
+            <w:r>
+              <w:rPr>
+                <w:rFonts w:ascii="Times New Roman" w:hAnsi="Times New Roman" w:cs="Times New Roman"/>
+                <w:color w:val="32445F"/>
+                <w:sz w:val="20"/>
+                <w:szCs w:val="20"/>
+              </w:rPr>
+              <w:t>instalações</w:t>
+            </w:r>
+            <w:proofErr w:type="spellEnd"/>
+          </w:p>
+          <w:p>
+            <w:pPr>
+              <w:rPr>
+                <w:sz w:val="20"/>
+                <w:szCs w:val="20"/>
+              </w:rPr>
+            </w:pPr>
+            <w:r>
+              <w:rPr>
+                <w:rFonts w:ascii="Times New Roman" w:hAnsi="Times New Roman" w:cs="Times New Roman"/>
+                <w:color w:val="454545"/>
+                <w:sz w:val="20"/>
+                <w:szCs w:val="20"/>
+              </w:rPr>
               <w:lastRenderedPageBreak/>
-              <w:t>Service procurement and acquisitions</w:t>
+              <w:t>Adaptation of buildings and facilities</w:t>
             </w:r>
           </w:p>
         </w:tc>
@@ -15283,15 +15711,7 @@
             <w:tcW w:w="1176" w:type="dxa"/>
           </w:tcPr>
           <w:p>
-            <w:pPr>
-              <w:rPr>
-                <w:lang w:val="pt-PT"/>
-              </w:rPr>
-            </w:pPr>
-            <w:r>
-              <w:rPr>
-                <w:lang w:val="pt-PT"/>
-              </w:rPr>
+            <w:r>
               <w:lastRenderedPageBreak/>
               <w:t>0</w:t>
             </w:r>
@@ -15302,16 +15722,8 @@
             <w:tcW w:w="1176" w:type="dxa"/>
           </w:tcPr>
           <w:p>
-            <w:pPr>
-              <w:rPr>
-                <w:lang w:val="pt-PT"/>
-              </w:rPr>
-            </w:pPr>
-            <w:r>
-              <w:rPr>
-                <w:lang w:val="pt-PT"/>
-              </w:rPr>
-              <w:t>16.100,00</w:t>
+            <w:r>
+              <w:t>0</w:t>
             </w:r>
           </w:p>
         </w:tc>
@@ -15320,16 +15732,8 @@
             <w:tcW w:w="1176" w:type="dxa"/>
           </w:tcPr>
           <w:p>
-            <w:pPr>
-              <w:rPr>
-                <w:lang w:val="pt-PT"/>
-              </w:rPr>
-            </w:pPr>
-            <w:r>
-              <w:rPr>
-                <w:lang w:val="pt-PT"/>
-              </w:rPr>
-              <w:t>2.400,00</w:t>
+            <w:r>
+              <w:t>0</w:t>
             </w:r>
           </w:p>
         </w:tc>
@@ -15338,16 +15742,8 @@
             <w:tcW w:w="1180" w:type="dxa"/>
           </w:tcPr>
           <w:p>
-            <w:pPr>
-              <w:rPr>
-                <w:lang w:val="pt-PT"/>
-              </w:rPr>
-            </w:pPr>
-            <w:r>
-              <w:rPr>
-                <w:lang w:val="pt-PT"/>
-              </w:rPr>
-              <w:t>18.500,00</w:t>
+            <w:r>
+              <w:t>0</w:t>
             </w:r>
           </w:p>
         </w:tc>
@@ -15368,269 +15764,17 @@
                 <w:color w:val="32445F"/>
                 <w:sz w:val="20"/>
                 <w:szCs w:val="20"/>
-                <w:lang w:val="pt-PT"/>
-              </w:rPr>
-            </w:pPr>
+              </w:rPr>
+            </w:pPr>
+            <w:proofErr w:type="spellStart"/>
             <w:r>
               <w:rPr>
                 <w:rFonts w:ascii="Times New Roman" w:hAnsi="Times New Roman" w:cs="Times New Roman"/>
                 <w:color w:val="32445F"/>
                 <w:sz w:val="20"/>
                 <w:szCs w:val="20"/>
-                <w:lang w:val="pt-PT"/>
               </w:rPr>
               <w:lastRenderedPageBreak/>
-              <w:t>Registo de patentes</w:t>
-            </w:r>
-          </w:p>
-          <w:p>
-            <w:pPr>
-              <w:rPr>
-                <w:sz w:val="20"/>
-                <w:szCs w:val="20"/>
-                <w:lang w:val="pt-PT"/>
-              </w:rPr>
-            </w:pPr>
-            <w:r>
-              <w:rPr>
-                <w:rFonts w:ascii="Times New Roman" w:hAnsi="Times New Roman" w:cs="Times New Roman"/>
-                <w:color w:val="454545"/>
-                <w:sz w:val="20"/>
-                <w:szCs w:val="20"/>
-                <w:lang w:val="pt-PT"/>
-              </w:rPr>
-              <w:t>Patent registration</w:t>
-            </w:r>
-          </w:p>
-        </w:tc>
-        <w:tc>
-          <w:tcPr>
-            <w:tcW w:w="1176" w:type="dxa"/>
-          </w:tcPr>
-          <w:p>
-            <w:pPr>
-              <w:rPr>
-                <w:lang w:val="pt-PT"/>
-              </w:rPr>
-            </w:pPr>
-            <w:r>
-              <w:rPr>
-                <w:lang w:val="pt-PT"/>
-              </w:rPr>
-              <w:t>0</w:t>
-            </w:r>
-          </w:p>
-        </w:tc>
-        <w:tc>
-          <w:tcPr>
-            <w:tcW w:w="1176" w:type="dxa"/>
-          </w:tcPr>
-          <w:p>
-            <w:pPr>
-              <w:rPr>
-                <w:lang w:val="pt-PT"/>
-              </w:rPr>
-            </w:pPr>
-            <w:r>
-              <w:rPr>
-                <w:lang w:val="pt-PT"/>
-              </w:rPr>
-              <w:t>0</w:t>
-            </w:r>
-          </w:p>
-        </w:tc>
-        <w:tc>
-          <w:tcPr>
-            <w:tcW w:w="1176" w:type="dxa"/>
-          </w:tcPr>
-          <w:p>
-            <w:pPr>
-              <w:rPr>
-                <w:lang w:val="pt-PT"/>
-              </w:rPr>
-            </w:pPr>
-            <w:r>
-              <w:rPr>
-                <w:lang w:val="pt-PT"/>
-              </w:rPr>
-              <w:t>5.000,00</w:t>
-            </w:r>
-          </w:p>
-        </w:tc>
-        <w:tc>
-          <w:tcPr>
-            <w:tcW w:w="1180" w:type="dxa"/>
-          </w:tcPr>
-          <w:p>
-            <w:pPr>
-              <w:rPr>
-                <w:lang w:val="pt-PT"/>
-              </w:rPr>
-            </w:pPr>
-            <w:r>
-              <w:rPr>
-                <w:lang w:val="pt-PT"/>
-              </w:rPr>
-              <w:t>5.000,00</w:t>
-            </w:r>
-          </w:p>
-        </w:tc>
-      </w:tr>
-      <w:tr>
-        <w:tc>
-          <w:tcPr>
-            <w:tcW w:w="1521" w:type="dxa"/>
-          </w:tcPr>
-          <w:p>
-            <w:pPr>
-              <w:widowControl w:val="0"/>
-              <w:autoSpaceDE w:val="0"/>
-              <w:autoSpaceDN w:val="0"/>
-              <w:adjustRightInd w:val="0"/>
-              <w:rPr>
-                <w:rFonts w:ascii="Times New Roman" w:hAnsi="Times New Roman" w:cs="Times New Roman"/>
-                <w:color w:val="32445F"/>
-                <w:sz w:val="20"/>
-                <w:szCs w:val="20"/>
-              </w:rPr>
-            </w:pPr>
-            <w:proofErr w:type="spellStart"/>
-            <w:r>
-              <w:rPr>
-                <w:rFonts w:ascii="Times New Roman" w:hAnsi="Times New Roman" w:cs="Times New Roman"/>
-                <w:color w:val="32445F"/>
-                <w:sz w:val="20"/>
-                <w:szCs w:val="20"/>
-              </w:rPr>
-              <w:t>Adaptação</w:t>
-            </w:r>
-            <w:proofErr w:type="spellEnd"/>
-            <w:r>
-              <w:rPr>
-                <w:rFonts w:ascii="Times New Roman" w:hAnsi="Times New Roman" w:cs="Times New Roman"/>
-                <w:color w:val="32445F"/>
-                <w:sz w:val="20"/>
-                <w:szCs w:val="20"/>
-              </w:rPr>
-              <w:t xml:space="preserve"> de </w:t>
-            </w:r>
-            <w:proofErr w:type="spellStart"/>
-            <w:r>
-              <w:rPr>
-                <w:rFonts w:ascii="Times New Roman" w:hAnsi="Times New Roman" w:cs="Times New Roman"/>
-                <w:color w:val="32445F"/>
-                <w:sz w:val="20"/>
-                <w:szCs w:val="20"/>
-              </w:rPr>
-              <w:t>edifícios</w:t>
-            </w:r>
-            <w:proofErr w:type="spellEnd"/>
-            <w:r>
-              <w:rPr>
-                <w:rFonts w:ascii="Times New Roman" w:hAnsi="Times New Roman" w:cs="Times New Roman"/>
-                <w:color w:val="32445F"/>
-                <w:sz w:val="20"/>
-                <w:szCs w:val="20"/>
-              </w:rPr>
-              <w:t xml:space="preserve"> e </w:t>
-            </w:r>
-            <w:proofErr w:type="spellStart"/>
-            <w:r>
-              <w:rPr>
-                <w:rFonts w:ascii="Times New Roman" w:hAnsi="Times New Roman" w:cs="Times New Roman"/>
-                <w:color w:val="32445F"/>
-                <w:sz w:val="20"/>
-                <w:szCs w:val="20"/>
-              </w:rPr>
-              <w:t>instalações</w:t>
-            </w:r>
-            <w:proofErr w:type="spellEnd"/>
-          </w:p>
-          <w:p>
-            <w:pPr>
-              <w:rPr>
-                <w:sz w:val="20"/>
-                <w:szCs w:val="20"/>
-              </w:rPr>
-            </w:pPr>
-            <w:r>
-              <w:rPr>
-                <w:rFonts w:ascii="Times New Roman" w:hAnsi="Times New Roman" w:cs="Times New Roman"/>
-                <w:color w:val="454545"/>
-                <w:sz w:val="20"/>
-                <w:szCs w:val="20"/>
-              </w:rPr>
-              <w:t>Adaptation of buildings and facilities</w:t>
-            </w:r>
-          </w:p>
-        </w:tc>
-        <w:tc>
-          <w:tcPr>
-            <w:tcW w:w="1176" w:type="dxa"/>
-          </w:tcPr>
-          <w:p>
-            <w:r>
-              <w:t>0</w:t>
-            </w:r>
-          </w:p>
-        </w:tc>
-        <w:tc>
-          <w:tcPr>
-            <w:tcW w:w="1176" w:type="dxa"/>
-          </w:tcPr>
-          <w:p>
-            <w:r>
-              <w:t>0</w:t>
-            </w:r>
-          </w:p>
-        </w:tc>
-        <w:tc>
-          <w:tcPr>
-            <w:tcW w:w="1176" w:type="dxa"/>
-          </w:tcPr>
-          <w:p>
-            <w:r>
-              <w:t>0</w:t>
-            </w:r>
-          </w:p>
-        </w:tc>
-        <w:tc>
-          <w:tcPr>
-            <w:tcW w:w="1180" w:type="dxa"/>
-          </w:tcPr>
-          <w:p>
-            <w:r>
-              <w:t>0</w:t>
-            </w:r>
-          </w:p>
-        </w:tc>
-      </w:tr>
-      <w:tr>
-        <w:tc>
-          <w:tcPr>
-            <w:tcW w:w="1521" w:type="dxa"/>
-          </w:tcPr>
-          <w:p>
-            <w:pPr>
-              <w:widowControl w:val="0"/>
-              <w:autoSpaceDE w:val="0"/>
-              <w:autoSpaceDN w:val="0"/>
-              <w:adjustRightInd w:val="0"/>
-              <w:rPr>
-                <w:rFonts w:ascii="Times New Roman" w:hAnsi="Times New Roman" w:cs="Times New Roman"/>
-                <w:color w:val="32445F"/>
-                <w:sz w:val="20"/>
-                <w:szCs w:val="20"/>
-              </w:rPr>
-            </w:pPr>
-            <w:proofErr w:type="spellStart"/>
-            <w:r>
-              <w:rPr>
-                <w:rFonts w:ascii="Times New Roman" w:hAnsi="Times New Roman" w:cs="Times New Roman"/>
-                <w:color w:val="32445F"/>
-                <w:sz w:val="20"/>
-                <w:szCs w:val="20"/>
-              </w:rPr>
               <w:t>Gastos</w:t>
             </w:r>
             <w:proofErr w:type="spellEnd"/>
@@ -16904,7 +17048,6 @@
                 <w:sz w:val="20"/>
                 <w:szCs w:val="20"/>
               </w:rPr>
-              <w:lastRenderedPageBreak/>
               <w:t>Adaptation of buildings and facilities</w:t>
             </w:r>
           </w:p>
@@ -16915,7 +17058,6 @@
           </w:tcPr>
           <w:p>
             <w:r>
-              <w:lastRenderedPageBreak/>
               <w:t>0</w:t>
             </w:r>
           </w:p>
@@ -16977,7 +17119,6 @@
                 <w:sz w:val="20"/>
                 <w:szCs w:val="20"/>
               </w:rPr>
-              <w:lastRenderedPageBreak/>
               <w:t>Gastos</w:t>
             </w:r>
             <w:proofErr w:type="spellEnd"/>
@@ -17219,6 +17360,7 @@
                 <w:sz w:val="20"/>
                 <w:szCs w:val="20"/>
               </w:rPr>
+              <w:lastRenderedPageBreak/>
               <w:t>Equipamento</w:t>
             </w:r>
             <w:proofErr w:type="spellEnd"/>
@@ -18381,27 +18523,6 @@
     </w:p>
     <w:p>
       <w:pPr>
-        <w:rPr>
-          <w:color w:val="FF0000"/>
-        </w:rPr>
-      </w:pPr>
-    </w:p>
-    <w:p>
-      <w:pPr>
-        <w:rPr>
-          <w:color w:val="FF0000"/>
-        </w:rPr>
-      </w:pPr>
-    </w:p>
-    <w:p>
-      <w:pPr>
-        <w:rPr>
-          <w:color w:val="FF0000"/>
-        </w:rPr>
-      </w:pPr>
-    </w:p>
-    <w:p>
-      <w:pPr>
         <w:pStyle w:val="Heading2"/>
         <w:rPr>
           <w:lang w:val="pt-PT"/>
@@ -19065,7 +19186,6 @@
                 <w:szCs w:val="16"/>
                 <w:lang w:val="pt-PT"/>
               </w:rPr>
-              <w:lastRenderedPageBreak/>
               <w:t>Justificação do financiamento solicitado</w:t>
             </w:r>
           </w:p>
@@ -19118,6 +19238,11 @@
         </w:tc>
       </w:tr>
     </w:tbl>
+    <w:p/>
+    <w:p/>
+    <w:p/>
+    <w:p/>
+    <w:p/>
     <w:p/>
     <w:p/>
     <w:tbl>
@@ -21099,7 +21224,6 @@
                 <w:sz w:val="20"/>
                 <w:szCs w:val="20"/>
               </w:rPr>
-              <w:lastRenderedPageBreak/>
               <w:t>Type</w:t>
             </w:r>
           </w:p>
@@ -21130,7 +21254,6 @@
                 <w:szCs w:val="20"/>
                 <w:lang w:val="pt-PT"/>
               </w:rPr>
-              <w:lastRenderedPageBreak/>
               <w:t>Nº de deslocações</w:t>
             </w:r>
           </w:p>
@@ -21156,7 +21279,6 @@
                 <w:szCs w:val="20"/>
                 <w:lang w:val="pt-PT"/>
               </w:rPr>
-              <w:lastRenderedPageBreak/>
               <w:t>No. of participations</w:t>
             </w:r>
           </w:p>
@@ -21181,7 +21303,6 @@
               <w:rPr>
                 <w:rFonts w:ascii="Times New Roman" w:hAnsi="Times New Roman" w:cs="Times New Roman"/>
               </w:rPr>
-              <w:lastRenderedPageBreak/>
               <w:t>National</w:t>
             </w:r>
           </w:p>
@@ -22795,7 +22916,6 @@
         <w:rPr>
           <w:lang w:val="pt-PT"/>
         </w:rPr>
-        <w:lastRenderedPageBreak/>
         <w:t>Justificação do financiamento solicitado</w:t>
       </w:r>
       <w:r>
@@ -22858,6 +22978,7 @@
         <w:rPr>
           <w:lang w:val="pt-PT"/>
         </w:rPr>
+        <w:lastRenderedPageBreak/>
         <w:t>8.6. Justificação do Equipamento</w:t>
       </w:r>
       <w:r>
@@ -23494,7 +23615,6 @@
         <w:rPr>
           <w:lang w:val="pt-PT"/>
         </w:rPr>
-        <w:lastRenderedPageBreak/>
         <w:t>Custo (€)</w:t>
       </w:r>
       <w:r>
@@ -23536,6 +23656,16 @@
     </w:p>
     <w:p>
       <w:pPr>
+        <w:rPr>
+          <w:color w:val="FF0000"/>
+          <w:lang w:val="pt-PT"/>
+        </w:rPr>
+      </w:pPr>
+      <w:bookmarkStart w:id="0" w:name="_GoBack"/>
+      <w:bookmarkEnd w:id="0"/>
+    </w:p>
+    <w:p>
+      <w:pPr>
         <w:pStyle w:val="Heading2"/>
         <w:rPr>
           <w:color w:val="454545"/>
@@ -23548,6 +23678,7 @@
         <w:rPr>
           <w:lang w:val="pt-PT"/>
         </w:rPr>
+        <w:lastRenderedPageBreak/>
         <w:t>Tipo de equipamento</w:t>
       </w:r>
       <w:r>
@@ -24147,7 +24278,6 @@
         <w:rPr>
           <w:lang w:val="pt-PT"/>
         </w:rPr>
-        <w:lastRenderedPageBreak/>
         <w:t>Custo (€)</w:t>
       </w:r>
       <w:r>
@@ -24196,6 +24326,7 @@
         <w:rPr>
           <w:lang w:val="pt-PT"/>
         </w:rPr>
+        <w:lastRenderedPageBreak/>
         <w:t>8.7. Justificação de registo de patentes</w:t>
       </w:r>
       <w:r>
@@ -25777,7 +25908,7 @@
 </file>
 
 <file path=customXml/itemProps1.xml><?xml version="1.0" encoding="utf-8"?>
-<ds:datastoreItem xmlns:ds="http://schemas.openxmlformats.org/officeDocument/2006/customXml" ds:itemID="{3617EDA1-C982-4F10-8681-F53244A692A3}">
+<ds:datastoreItem xmlns:ds="http://schemas.openxmlformats.org/officeDocument/2006/customXml" ds:itemID="{885BB312-FEB6-44BE-A0E3-66CB4B371071}">
   <ds:schemaRefs>
     <ds:schemaRef ds:uri="http://schemas.openxmlformats.org/officeDocument/2006/bibliography"/>
   </ds:schemaRefs>

</xml_diff>

<commit_message>
Isolinda retirada da equipa (me so sad)
</commit_message>
<xml_diff>
--- a/TemplateProjectoFCT_Parte_Luís.docx
+++ b/TemplateProjectoFCT_Parte_Luís.docx
@@ -2861,7 +2861,61 @@
         <w:rPr>
           <w:lang w:val="pt-PT"/>
         </w:rPr>
-        <w:t>Susana Isabel Pinheiro Cardoso de Freitas; Luís Filipe Guedelha Macedo; Pedro Manuel Quintela Ribeiro; António Samuel Ávila Balula; Isolinda Marta Fonseca Marques; Pancráceo José Adelino Silva; Fracesca Toblerone Malakova; Bolseiro de Investigação.</w:t>
+        <w:t>Susana Isabel Pinheiro Cardoso de Freitas; Luís Filipe Guedelha Macedo; Pedro Manuel Quintela Ribeiro; António Samuel Ávila Balula</w:t>
+      </w:r>
+      <w:r>
+        <w:rPr>
+          <w:lang w:val="pt-PT"/>
+        </w:rPr>
+        <w:t>;</w:t>
+      </w:r>
+      <w:r>
+        <w:rPr>
+          <w:lang w:val="pt-PT"/>
+        </w:rPr>
+        <w:t xml:space="preserve"> Pancráceo José Adelino Silva; Fracesca Toblerone Malakova; Bolseiro de</w:t>
+      </w:r>
+      <w:r>
+        <w:rPr>
+          <w:lang w:val="pt-PT"/>
+        </w:rPr>
+        <w:t xml:space="preserve"> Iniciação à Investigação;</w:t>
+      </w:r>
+      <w:r>
+        <w:rPr>
+          <w:lang w:val="pt-PT"/>
+        </w:rPr>
+        <w:t xml:space="preserve"> </w:t>
+      </w:r>
+      <w:r>
+        <w:rPr>
+          <w:lang w:val="pt-PT"/>
+        </w:rPr>
+        <w:t>Bolseiro de Investigação (Licenciado)</w:t>
+      </w:r>
+      <w:r>
+        <w:rPr>
+          <w:lang w:val="pt-PT"/>
+        </w:rPr>
+        <w:t xml:space="preserve"> 1;</w:t>
+      </w:r>
+      <w:r>
+        <w:rPr>
+          <w:lang w:val="pt-PT"/>
+        </w:rPr>
+        <w:t xml:space="preserve"> </w:t>
+      </w:r>
+      <w:r>
+        <w:rPr>
+          <w:lang w:val="pt-PT"/>
+        </w:rPr>
+        <w:t>Bolseiro de Investigação (Licenciado)</w:t>
+      </w:r>
+      <w:r>
+        <w:rPr>
+          <w:lang w:val="pt-PT"/>
+        </w:rPr>
+        <w:t xml:space="preserve"> 2</w:t>
       </w:r>
     </w:p>
     <w:p>
@@ -10950,7 +11004,13 @@
         <w:rPr>
           <w:lang w:val="pt-PT"/>
         </w:rPr>
-        <w:t>Not Applicable</w:t>
+        <w:t>Non</w:t>
+      </w:r>
+      <w:r>
+        <w:rPr>
+          <w:lang w:val="pt-PT"/>
+        </w:rPr>
+        <w:t xml:space="preserve"> Applicable</w:t>
       </w:r>
     </w:p>
     <w:p>
@@ -11021,7 +11081,13 @@
         <w:rPr>
           <w:lang w:val="pt-PT"/>
         </w:rPr>
-        <w:t>Not Applicable</w:t>
+        <w:t>Non</w:t>
+      </w:r>
+      <w:r>
+        <w:rPr>
+          <w:lang w:val="pt-PT"/>
+        </w:rPr>
+        <w:t xml:space="preserve"> Applicable</w:t>
       </w:r>
     </w:p>
     <w:p>
@@ -12531,7 +12597,13 @@
         <w:rPr>
           <w:lang w:val="pt-PT"/>
         </w:rPr>
-        <w:t>Not Applicable</w:t>
+        <w:t>Non</w:t>
+      </w:r>
+      <w:r>
+        <w:rPr>
+          <w:lang w:val="pt-PT"/>
+        </w:rPr>
+        <w:t xml:space="preserve"> Applicable</w:t>
       </w:r>
     </w:p>
     <w:p>
@@ -12573,7 +12645,13 @@
         <w:rPr>
           <w:lang w:val="pt-PT"/>
         </w:rPr>
-        <w:t>Not Applicable</w:t>
+        <w:t>Non</w:t>
+      </w:r>
+      <w:r>
+        <w:rPr>
+          <w:lang w:val="pt-PT"/>
+        </w:rPr>
+        <w:t xml:space="preserve"> Applicable</w:t>
       </w:r>
     </w:p>
     <w:p>
@@ -16223,7 +16301,13 @@
         <w:rPr>
           <w:lang w:val="pt-PT"/>
         </w:rPr>
-        <w:t>Not Applicable</w:t>
+        <w:t>Non</w:t>
+      </w:r>
+      <w:r>
+        <w:rPr>
+          <w:lang w:val="pt-PT"/>
+        </w:rPr>
+        <w:t xml:space="preserve"> Applicable</w:t>
       </w:r>
     </w:p>
     <w:p>
@@ -19130,8 +19214,6 @@
             <w:r>
               <w:t>.</w:t>
             </w:r>
-            <w:bookmarkStart w:id="0" w:name="_GoBack"/>
-            <w:bookmarkEnd w:id="0"/>
             <w:r>
               <w:t>4</w:t>
             </w:r>
@@ -22710,22 +22792,14 @@
         <w:rPr>
           <w:lang w:val="pt-PT"/>
         </w:rPr>
-        <w:t>Not Applicable</w:t>
-      </w:r>
-    </w:p>
-    <w:p>
-      <w:pPr>
-        <w:rPr>
-          <w:lang w:val="pt-PT"/>
-        </w:rPr>
-      </w:pPr>
-    </w:p>
-    <w:p>
-      <w:pPr>
-        <w:rPr>
-          <w:lang w:val="pt-PT"/>
-        </w:rPr>
-      </w:pPr>
+        <w:t>Non</w:t>
+      </w:r>
+      <w:r>
+        <w:rPr>
+          <w:lang w:val="pt-PT"/>
+        </w:rPr>
+        <w:t xml:space="preserve"> Applicable</w:t>
+      </w:r>
     </w:p>
     <w:p>
       <w:pPr>
@@ -24405,7 +24479,10 @@
     </w:p>
     <w:p>
       <w:r>
-        <w:t>Not Applicable</w:t>
+        <w:t>Non</w:t>
+      </w:r>
+      <w:r>
+        <w:t xml:space="preserve"> Applicable</w:t>
       </w:r>
     </w:p>
     <w:p>
@@ -24507,7 +24584,12 @@
     </w:p>
     <w:p>
       <w:r>
-        <w:t>Not Applicable</w:t>
+        <w:t>Non</w:t>
+      </w:r>
+      <w:bookmarkStart w:id="0" w:name="_GoBack"/>
+      <w:bookmarkEnd w:id="0"/>
+      <w:r>
+        <w:t xml:space="preserve"> Applicable</w:t>
       </w:r>
     </w:p>
     <w:sectPr>
@@ -25894,7 +25976,7 @@
 </file>
 
 <file path=customXml/itemProps1.xml><?xml version="1.0" encoding="utf-8"?>
-<ds:datastoreItem xmlns:ds="http://schemas.openxmlformats.org/officeDocument/2006/customXml" ds:itemID="{2C7847BE-0F35-42BC-AA76-E6B827778E27}">
+<ds:datastoreItem xmlns:ds="http://schemas.openxmlformats.org/officeDocument/2006/customXml" ds:itemID="{5C9070E2-18D3-4028-899A-80A0AE6C5342}">
   <ds:schemaRefs>
     <ds:schemaRef ds:uri="http://schemas.openxmlformats.org/officeDocument/2006/bibliography"/>
   </ds:schemaRefs>

</xml_diff>

<commit_message>
Folha da capa adicionada
</commit_message>
<xml_diff>
--- a/TemplateProjectoFCT_Parte_Luís.docx
+++ b/TemplateProjectoFCT_Parte_Luís.docx
@@ -9,10 +9,141 @@
           <w:lang w:val="pt-PT"/>
         </w:rPr>
       </w:pPr>
-      <w:r>
-        <w:rPr>
-          <w:lang w:val="pt-PT"/>
-        </w:rPr>
+      <w:bookmarkStart w:id="0" w:name="_GoBack"/>
+      <w:bookmarkEnd w:id="0"/>
+    </w:p>
+    <w:p>
+      <w:pPr>
+        <w:pStyle w:val="Heading1"/>
+        <w:rPr>
+          <w:lang w:val="pt-PT"/>
+        </w:rPr>
+      </w:pPr>
+    </w:p>
+    <w:p>
+      <w:pPr>
+        <w:pStyle w:val="Heading1"/>
+        <w:rPr>
+          <w:lang w:val="pt-PT"/>
+        </w:rPr>
+      </w:pPr>
+    </w:p>
+    <w:p>
+      <w:pPr>
+        <w:pStyle w:val="Heading1"/>
+        <w:rPr>
+          <w:lang w:val="pt-PT"/>
+        </w:rPr>
+      </w:pPr>
+    </w:p>
+    <w:p>
+      <w:pPr>
+        <w:pStyle w:val="Heading1"/>
+        <w:rPr>
+          <w:lang w:val="pt-PT"/>
+        </w:rPr>
+      </w:pPr>
+    </w:p>
+    <w:p>
+      <w:pPr>
+        <w:pStyle w:val="Heading1"/>
+        <w:rPr>
+          <w:lang w:val="pt-PT"/>
+        </w:rPr>
+      </w:pPr>
+    </w:p>
+    <w:p>
+      <w:pPr>
+        <w:pStyle w:val="Heading1"/>
+        <w:rPr>
+          <w:lang w:val="pt-PT"/>
+        </w:rPr>
+      </w:pPr>
+    </w:p>
+    <w:p>
+      <w:pPr>
+        <w:pStyle w:val="Heading1"/>
+        <w:rPr>
+          <w:lang w:val="pt-PT"/>
+        </w:rPr>
+      </w:pPr>
+    </w:p>
+    <w:p>
+      <w:pPr>
+        <w:pStyle w:val="Heading1"/>
+        <w:rPr>
+          <w:lang w:val="pt-PT"/>
+        </w:rPr>
+      </w:pPr>
+    </w:p>
+    <w:p>
+      <w:pPr>
+        <w:pStyle w:val="Heading1"/>
+        <w:rPr>
+          <w:lang w:val="pt-PT"/>
+        </w:rPr>
+      </w:pPr>
+    </w:p>
+    <w:p>
+      <w:pPr>
+        <w:pStyle w:val="Heading1"/>
+        <w:rPr>
+          <w:lang w:val="pt-PT"/>
+        </w:rPr>
+      </w:pPr>
+    </w:p>
+    <w:p>
+      <w:pPr>
+        <w:pStyle w:val="Heading1"/>
+        <w:rPr>
+          <w:lang w:val="pt-PT"/>
+        </w:rPr>
+      </w:pPr>
+    </w:p>
+    <w:p>
+      <w:pPr>
+        <w:pStyle w:val="Heading1"/>
+        <w:rPr>
+          <w:lang w:val="pt-PT"/>
+        </w:rPr>
+      </w:pPr>
+    </w:p>
+    <w:p>
+      <w:pPr>
+        <w:pStyle w:val="Heading1"/>
+        <w:rPr>
+          <w:lang w:val="pt-PT"/>
+        </w:rPr>
+      </w:pPr>
+    </w:p>
+    <w:p>
+      <w:pPr>
+        <w:pStyle w:val="Heading1"/>
+        <w:rPr>
+          <w:lang w:val="pt-PT"/>
+        </w:rPr>
+      </w:pPr>
+    </w:p>
+    <w:p>
+      <w:pPr>
+        <w:pStyle w:val="Heading1"/>
+        <w:rPr>
+          <w:lang w:val="pt-PT"/>
+        </w:rPr>
+      </w:pPr>
+    </w:p>
+    <w:p>
+      <w:pPr>
+        <w:pStyle w:val="Heading1"/>
+        <w:rPr>
+          <w:lang w:val="pt-PT"/>
+        </w:rPr>
+      </w:pPr>
+      <w:r>
+        <w:rPr>
+          <w:lang w:val="pt-PT"/>
+        </w:rPr>
+        <w:lastRenderedPageBreak/>
         <w:t>1. Identificação do projeto</w:t>
       </w:r>
     </w:p>
@@ -2891,13 +3022,7 @@
         <w:rPr>
           <w:lang w:val="pt-PT"/>
         </w:rPr>
-        <w:t>Bolseiro de Investigação (Licenciado)</w:t>
-      </w:r>
-      <w:r>
-        <w:rPr>
-          <w:lang w:val="pt-PT"/>
-        </w:rPr>
-        <w:t xml:space="preserve"> 1;</w:t>
+        <w:t>Bolseiro de Investigação (Licenciado) 1;</w:t>
       </w:r>
       <w:r>
         <w:rPr>
@@ -2909,13 +3034,7 @@
         <w:rPr>
           <w:lang w:val="pt-PT"/>
         </w:rPr>
-        <w:t>Bolseiro de Investigação (Licenciado)</w:t>
-      </w:r>
-      <w:r>
-        <w:rPr>
-          <w:lang w:val="pt-PT"/>
-        </w:rPr>
-        <w:t xml:space="preserve"> 2</w:t>
+        <w:t>Bolseiro de Investigação (Licenciado) 2</w:t>
       </w:r>
     </w:p>
     <w:p>
@@ -24586,8 +24705,6 @@
       <w:r>
         <w:t>Non</w:t>
       </w:r>
-      <w:bookmarkStart w:id="0" w:name="_GoBack"/>
-      <w:bookmarkEnd w:id="0"/>
       <w:r>
         <w:t xml:space="preserve"> Applicable</w:t>
       </w:r>
@@ -25976,7 +26093,7 @@
 </file>
 
 <file path=customXml/itemProps1.xml><?xml version="1.0" encoding="utf-8"?>
-<ds:datastoreItem xmlns:ds="http://schemas.openxmlformats.org/officeDocument/2006/customXml" ds:itemID="{5C9070E2-18D3-4028-899A-80A0AE6C5342}">
+<ds:datastoreItem xmlns:ds="http://schemas.openxmlformats.org/officeDocument/2006/customXml" ds:itemID="{F10A7AF8-4BE8-4C6F-9F23-DC3857204438}">
   <ds:schemaRefs>
     <ds:schemaRef ds:uri="http://schemas.openxmlformats.org/officeDocument/2006/bibliography"/>
   </ds:schemaRefs>

</xml_diff>

<commit_message>
Feitas mais alterações finais
</commit_message>
<xml_diff>
--- a/TemplateProjectoFCT_Parte_Luís.docx
+++ b/TemplateProjectoFCT_Parte_Luís.docx
@@ -17,20 +17,34 @@
           <w:sz w:val="32"/>
           <w:szCs w:val="32"/>
         </w:rPr>
-        <w:t>Graphene and silver nanowire hybridization for the fabrication on transparent conductors</w:t>
-      </w:r>
-    </w:p>
-    <w:p>
-      <w:pPr>
-        <w:jc w:val="center"/>
+        <w:t xml:space="preserve">Graphene and silver nanowire hybridization for the fabrication </w:t>
+      </w:r>
+      <w:r>
         <w:rPr>
           <w:b/>
           <w:sz w:val="32"/>
           <w:szCs w:val="32"/>
         </w:rPr>
-      </w:pPr>
-      <w:bookmarkStart w:id="0" w:name="_GoBack"/>
-      <w:bookmarkEnd w:id="0"/>
+        <w:t>of</w:t>
+      </w:r>
+      <w:r>
+        <w:rPr>
+          <w:b/>
+          <w:sz w:val="32"/>
+          <w:szCs w:val="32"/>
+        </w:rPr>
+        <w:t xml:space="preserve"> transparent conductors</w:t>
+      </w:r>
+    </w:p>
+    <w:p>
+      <w:pPr>
+        <w:jc w:val="center"/>
+        <w:rPr>
+          <w:b/>
+          <w:sz w:val="32"/>
+          <w:szCs w:val="32"/>
+        </w:rPr>
+      </w:pPr>
     </w:p>
     <w:p>
       <w:pPr>
@@ -360,6 +374,8 @@
           <w:lang w:val="pt-PT"/>
         </w:rPr>
       </w:pPr>
+      <w:bookmarkStart w:id="0" w:name="_GoBack"/>
+      <w:bookmarkEnd w:id="0"/>
       <w:r>
         <w:rPr>
           <w:lang w:val="pt-PT"/>
@@ -775,7 +791,13 @@
     </w:p>
     <w:p>
       <w:r>
-        <w:t>Graphene and silver nanowire hybridization for the fabrication on transparent conductors.</w:t>
+        <w:t xml:space="preserve">Graphene and silver nanowire hybridization for the fabrication </w:t>
+      </w:r>
+      <w:r>
+        <w:t>of</w:t>
+      </w:r>
+      <w:r>
+        <w:t xml:space="preserve"> transparent conductors.</w:t>
       </w:r>
     </w:p>
     <w:p>
@@ -2291,12 +2313,6 @@
         <w:jc w:val="both"/>
       </w:pPr>
       <w:r>
-        <w:rPr>
-          <w:lang w:val="pt-PT"/>
-        </w:rPr>
-        <w:tab/>
-      </w:r>
-      <w:r>
         <w:t xml:space="preserve">As it was already mentioned before, the nowadays touch screens are made by using ITO (indium-tin oxide). </w:t>
       </w:r>
       <w:r>
@@ -2332,7 +2348,6 @@
         <w:jc w:val="both"/>
       </w:pPr>
       <w:r>
-        <w:tab/>
         <w:t xml:space="preserve">What we propose is to combine the </w:t>
       </w:r>
       <w:proofErr w:type="spellStart"/>
@@ -2373,14 +2388,12 @@
         <w:jc w:val="both"/>
       </w:pPr>
       <w:r>
-        <w:tab/>
         <w:t>To make this objective possible we divided our work on three main tasks:</w:t>
       </w:r>
     </w:p>
     <w:p>
       <w:pPr>
-        <w:pStyle w:val="PargrafodaLista"/>
-        <w:ind w:left="1425"/>
+        <w:ind w:firstLine="720"/>
         <w:jc w:val="both"/>
       </w:pPr>
       <w:r>
@@ -2389,22 +2402,11 @@
     </w:p>
     <w:p>
       <w:pPr>
-        <w:pStyle w:val="PargrafodaLista"/>
-        <w:ind w:left="1425"/>
+        <w:ind w:firstLine="720"/>
         <w:jc w:val="both"/>
       </w:pPr>
       <w:r>
         <w:t>-Manufacture (main task 2)</w:t>
-      </w:r>
-    </w:p>
-    <w:p>
-      <w:pPr>
-        <w:pStyle w:val="PargrafodaLista"/>
-        <w:ind w:left="1425"/>
-        <w:jc w:val="both"/>
-      </w:pPr>
-      <w:r>
-        <w:t>-Characterization (main task 3)</w:t>
       </w:r>
     </w:p>
     <w:p>
@@ -2413,6 +2415,14 @@
         <w:jc w:val="both"/>
       </w:pPr>
       <w:r>
+        <w:t>-Characterization (main task 3)</w:t>
+      </w:r>
+    </w:p>
+    <w:p>
+      <w:pPr>
+        <w:jc w:val="both"/>
+      </w:pPr>
+      <w:r>
         <w:t xml:space="preserve">In the first main task we seek to develop a theoretical model to describe our structure so that we can then compare the results that we will actually obtain, after the characterization, with our theoretical model. The task leader will be </w:t>
       </w:r>
       <w:proofErr w:type="spellStart"/>
@@ -2434,7 +2444,6 @@
     </w:p>
     <w:p>
       <w:pPr>
-        <w:ind w:firstLine="708"/>
         <w:jc w:val="both"/>
       </w:pPr>
       <w:r>
@@ -2446,20 +2455,14 @@
       </w:r>
       <w:proofErr w:type="spellEnd"/>
       <w:r>
-        <w:t xml:space="preserve"> (since this method allows the control of a </w:t>
+        <w:t xml:space="preserve"> (since this method allows the control of a variety of </w:t>
       </w:r>
       <w:r>
         <w:lastRenderedPageBreak/>
-        <w:t>variety of parameters such as pressure and temperature) and we wil</w:t>
-      </w:r>
-      <w:r>
-        <w:t xml:space="preserve">l use the INESC-MN’s </w:t>
-      </w:r>
-      <w:r>
-        <w:t xml:space="preserve">graphene deposition </w:t>
-      </w:r>
-      <w:r>
-        <w:t xml:space="preserve">machine </w:t>
+        <w:t>parameters such as pressure and temperature) and we wil</w:t>
+      </w:r>
+      <w:r>
+        <w:t xml:space="preserve">l use the INESC-MN’s graphene deposition machine </w:t>
       </w:r>
       <w:r>
         <w:t xml:space="preserve">to create the hybrid </w:t>
@@ -2491,7 +2494,6 @@
     </w:p>
     <w:p>
       <w:pPr>
-        <w:ind w:firstLine="708"/>
         <w:jc w:val="both"/>
         <w:rPr>
           <w:noProof/>
@@ -2511,7 +2513,6 @@
     </w:p>
     <w:p>
       <w:pPr>
-        <w:ind w:firstLine="708"/>
         <w:jc w:val="both"/>
       </w:pPr>
       <w:r>
@@ -2526,7 +2527,6 @@
     </w:p>
     <w:p>
       <w:pPr>
-        <w:ind w:firstLine="708"/>
         <w:jc w:val="both"/>
       </w:pPr>
       <w:r>
@@ -2542,7 +2542,6 @@
     <w:p>
       <w:pPr>
         <w:pStyle w:val="PargrafodaLista"/>
-        <w:ind w:left="1428"/>
         <w:jc w:val="both"/>
       </w:pPr>
       <w:r>
@@ -2552,7 +2551,7 @@
     <w:p>
       <w:pPr>
         <w:pStyle w:val="PargrafodaLista"/>
-        <w:ind w:left="2148"/>
+        <w:ind w:left="1440"/>
         <w:jc w:val="both"/>
       </w:pPr>
       <w:r>
@@ -2562,7 +2561,7 @@
     <w:p>
       <w:pPr>
         <w:pStyle w:val="PargrafodaLista"/>
-        <w:ind w:left="2148"/>
+        <w:ind w:left="1440"/>
         <w:jc w:val="both"/>
       </w:pPr>
       <w:r>
@@ -2575,7 +2574,6 @@
     <w:p>
       <w:pPr>
         <w:pStyle w:val="PargrafodaLista"/>
-        <w:ind w:left="1428"/>
         <w:jc w:val="both"/>
       </w:pPr>
       <w:r>
@@ -2585,7 +2583,7 @@
     <w:p>
       <w:pPr>
         <w:pStyle w:val="PargrafodaLista"/>
-        <w:ind w:left="2148"/>
+        <w:ind w:left="1440"/>
         <w:jc w:val="both"/>
       </w:pPr>
       <w:r>
@@ -2595,7 +2593,7 @@
     <w:p>
       <w:pPr>
         <w:pStyle w:val="PargrafodaLista"/>
-        <w:ind w:left="2148"/>
+        <w:ind w:left="1440"/>
         <w:jc w:val="both"/>
       </w:pPr>
       <w:r>
@@ -2611,7 +2609,6 @@
     <w:p>
       <w:pPr>
         <w:pStyle w:val="PargrafodaLista"/>
-        <w:ind w:left="1428"/>
         <w:jc w:val="both"/>
       </w:pPr>
       <w:r>
@@ -2621,7 +2618,7 @@
     <w:p>
       <w:pPr>
         <w:pStyle w:val="PargrafodaLista"/>
-        <w:ind w:left="2148"/>
+        <w:ind w:left="1440"/>
         <w:jc w:val="both"/>
       </w:pPr>
       <w:r>
@@ -2631,7 +2628,7 @@
     <w:p>
       <w:pPr>
         <w:pStyle w:val="PargrafodaLista"/>
-        <w:ind w:left="2148"/>
+        <w:ind w:left="1440"/>
         <w:jc w:val="both"/>
       </w:pPr>
       <w:r>
@@ -2641,7 +2638,6 @@
     <w:p>
       <w:pPr>
         <w:pStyle w:val="PargrafodaLista"/>
-        <w:ind w:left="1428"/>
         <w:jc w:val="both"/>
       </w:pPr>
       <w:r>
@@ -2651,7 +2647,7 @@
     <w:p>
       <w:pPr>
         <w:pStyle w:val="PargrafodaLista"/>
-        <w:ind w:left="2148"/>
+        <w:ind w:left="1440"/>
         <w:jc w:val="both"/>
       </w:pPr>
       <w:r>
@@ -2660,7 +2656,6 @@
     </w:p>
     <w:p>
       <w:pPr>
-        <w:ind w:firstLine="708"/>
         <w:jc w:val="both"/>
       </w:pPr>
       <w:r>
@@ -2695,7 +2690,6 @@
     </w:p>
     <w:p>
       <w:pPr>
-        <w:ind w:firstLine="708"/>
         <w:jc w:val="both"/>
       </w:pPr>
       <w:r>
@@ -2718,14 +2712,20 @@
     <w:p/>
     <w:p/>
     <w:p/>
-    <w:p/>
-    <w:p/>
-    <w:p/>
+    <w:p>
+      <w:r>
+        <w:rPr>
+          <w:lang w:val="pt-PT"/>
+        </w:rPr>
+        <w:br w:type="page"/>
+      </w:r>
+    </w:p>
     <w:p>
       <w:pPr>
         <w:pStyle w:val="Cabealho2"/>
       </w:pPr>
       <w:r>
+        <w:lastRenderedPageBreak/>
         <w:t xml:space="preserve">3.2.3. </w:t>
       </w:r>
       <w:proofErr w:type="spellStart"/>
@@ -2741,6 +2741,7 @@
           <w:color w:val="454545"/>
           <w:sz w:val="15"/>
           <w:szCs w:val="15"/>
+          <w:lang w:val="pt-PT"/>
         </w:rPr>
       </w:pPr>
       <w:r>
@@ -2748,11 +2749,29 @@
           <w:color w:val="454545"/>
           <w:sz w:val="15"/>
           <w:szCs w:val="15"/>
-        </w:rPr>
-        <w:t>3.2.3. Tasks</w:t>
-      </w:r>
-    </w:p>
-    <w:p/>
+          <w:lang w:val="pt-PT"/>
+        </w:rPr>
+        <w:t xml:space="preserve">3.2.3. </w:t>
+      </w:r>
+      <w:proofErr w:type="spellStart"/>
+      <w:r>
+        <w:rPr>
+          <w:color w:val="454545"/>
+          <w:sz w:val="15"/>
+          <w:szCs w:val="15"/>
+          <w:lang w:val="pt-PT"/>
+        </w:rPr>
+        <w:t>Tasks</w:t>
+      </w:r>
+      <w:proofErr w:type="spellEnd"/>
+    </w:p>
+    <w:p>
+      <w:pPr>
+        <w:rPr>
+          <w:lang w:val="pt-PT"/>
+        </w:rPr>
+      </w:pPr>
+    </w:p>
     <w:tbl>
       <w:tblPr>
         <w:tblStyle w:val="Tabelacomgrelha"/>
@@ -2784,18 +2803,18 @@
                 <w:color w:val="32445F"/>
                 <w:sz w:val="16"/>
                 <w:szCs w:val="16"/>
-              </w:rPr>
-            </w:pPr>
-            <w:proofErr w:type="spellStart"/>
+                <w:lang w:val="pt-PT"/>
+              </w:rPr>
+            </w:pPr>
             <w:r>
               <w:rPr>
                 <w:rFonts w:ascii="Calibri" w:eastAsia="Times New Roman" w:hAnsi="Calibri" w:cs="Times New Roman"/>
                 <w:color w:val="000000"/>
                 <w:sz w:val="16"/>
+                <w:lang w:val="pt-PT"/>
               </w:rPr>
               <w:t>Ordem</w:t>
             </w:r>
-            <w:proofErr w:type="spellEnd"/>
           </w:p>
         </w:tc>
         <w:tc>
@@ -2814,37 +2833,78 @@
                 <w:color w:val="32445F"/>
                 <w:sz w:val="16"/>
                 <w:szCs w:val="16"/>
-              </w:rPr>
-            </w:pPr>
-            <w:proofErr w:type="spellStart"/>
+                <w:lang w:val="pt-PT"/>
+              </w:rPr>
+            </w:pPr>
             <w:r>
               <w:rPr>
                 <w:rFonts w:ascii="Calibri" w:eastAsia="Times New Roman" w:hAnsi="Calibri" w:cs="Times New Roman"/>
                 <w:color w:val="000000"/>
                 <w:sz w:val="16"/>
-              </w:rPr>
-              <w:t>Designação</w:t>
-            </w:r>
-            <w:proofErr w:type="spellEnd"/>
+                <w:lang w:val="pt-PT"/>
+              </w:rPr>
+              <w:t>Designação da tarefa</w:t>
+            </w:r>
+          </w:p>
+        </w:tc>
+        <w:tc>
+          <w:tcPr>
+            <w:tcW w:w="1026" w:type="dxa"/>
+            <w:vAlign w:val="bottom"/>
+          </w:tcPr>
+          <w:p>
+            <w:pPr>
+              <w:widowControl w:val="0"/>
+              <w:autoSpaceDE w:val="0"/>
+              <w:autoSpaceDN w:val="0"/>
+              <w:adjustRightInd w:val="0"/>
+              <w:rPr>
+                <w:rFonts w:ascii="Times New Roman" w:hAnsi="Times New Roman" w:cs="Times New Roman"/>
+                <w:color w:val="32445F"/>
+                <w:sz w:val="16"/>
+                <w:szCs w:val="16"/>
+                <w:lang w:val="pt-PT"/>
+              </w:rPr>
+            </w:pPr>
             <w:r>
               <w:rPr>
                 <w:rFonts w:ascii="Calibri" w:eastAsia="Times New Roman" w:hAnsi="Calibri" w:cs="Times New Roman"/>
                 <w:color w:val="000000"/>
                 <w:sz w:val="16"/>
-              </w:rPr>
-              <w:t xml:space="preserve"> da </w:t>
-            </w:r>
-            <w:proofErr w:type="spellStart"/>
+                <w:lang w:val="pt-PT"/>
+              </w:rPr>
+              <w:t>Data de início</w:t>
+            </w:r>
+          </w:p>
+        </w:tc>
+        <w:tc>
+          <w:tcPr>
+            <w:tcW w:w="1026" w:type="dxa"/>
+            <w:vAlign w:val="bottom"/>
+          </w:tcPr>
+          <w:p>
+            <w:pPr>
+              <w:widowControl w:val="0"/>
+              <w:autoSpaceDE w:val="0"/>
+              <w:autoSpaceDN w:val="0"/>
+              <w:adjustRightInd w:val="0"/>
+              <w:rPr>
+                <w:rFonts w:ascii="Times New Roman" w:hAnsi="Times New Roman" w:cs="Times New Roman"/>
+                <w:color w:val="32445F"/>
+                <w:sz w:val="16"/>
+                <w:szCs w:val="16"/>
+                <w:lang w:val="pt-PT"/>
+              </w:rPr>
+            </w:pPr>
             <w:r>
               <w:rPr>
                 <w:rFonts w:ascii="Calibri" w:eastAsia="Times New Roman" w:hAnsi="Calibri" w:cs="Times New Roman"/>
                 <w:color w:val="000000"/>
                 <w:sz w:val="16"/>
-              </w:rPr>
-              <w:lastRenderedPageBreak/>
-              <w:t>tarefa</w:t>
-            </w:r>
-            <w:proofErr w:type="spellEnd"/>
+                <w:lang w:val="pt-PT"/>
+              </w:rPr>
+              <w:t>Data de fim</w:t>
+            </w:r>
           </w:p>
         </w:tc>
         <w:tc>
@@ -2863,6 +2923,7 @@
                 <w:color w:val="32445F"/>
                 <w:sz w:val="16"/>
                 <w:szCs w:val="16"/>
+                <w:lang w:val="pt-PT"/>
               </w:rPr>
             </w:pPr>
             <w:r>
@@ -2870,22 +2931,44 @@
                 <w:rFonts w:ascii="Calibri" w:eastAsia="Times New Roman" w:hAnsi="Calibri" w:cs="Times New Roman"/>
                 <w:color w:val="000000"/>
                 <w:sz w:val="16"/>
-              </w:rPr>
-              <w:lastRenderedPageBreak/>
-              <w:t xml:space="preserve">Data de </w:t>
-            </w:r>
-            <w:proofErr w:type="spellStart"/>
+                <w:lang w:val="pt-PT"/>
+              </w:rPr>
+              <w:t>Duração</w:t>
+            </w:r>
+          </w:p>
+        </w:tc>
+        <w:tc>
+          <w:tcPr>
+            <w:tcW w:w="1026" w:type="dxa"/>
+            <w:vAlign w:val="bottom"/>
+          </w:tcPr>
+          <w:p>
+            <w:pPr>
+              <w:widowControl w:val="0"/>
+              <w:autoSpaceDE w:val="0"/>
+              <w:autoSpaceDN w:val="0"/>
+              <w:adjustRightInd w:val="0"/>
+              <w:rPr>
+                <w:rFonts w:ascii="Times New Roman" w:hAnsi="Times New Roman" w:cs="Times New Roman"/>
+                <w:color w:val="32445F"/>
+                <w:sz w:val="16"/>
+                <w:szCs w:val="16"/>
+                <w:lang w:val="pt-PT"/>
+              </w:rPr>
+            </w:pPr>
             <w:r>
               <w:rPr>
                 <w:rFonts w:ascii="Calibri" w:eastAsia="Times New Roman" w:hAnsi="Calibri" w:cs="Times New Roman"/>
                 <w:color w:val="000000"/>
                 <w:sz w:val="16"/>
-              </w:rPr>
-              <w:t>início</w:t>
-            </w:r>
-            <w:proofErr w:type="spellEnd"/>
-          </w:p>
-        </w:tc>
+                <w:lang w:val="pt-PT"/>
+              </w:rPr>
+              <w:t>Pessoas * mês</w:t>
+            </w:r>
+          </w:p>
+        </w:tc>
+      </w:tr>
+      <w:tr>
         <w:tc>
           <w:tcPr>
             <w:tcW w:w="1026" w:type="dxa"/>
@@ -2899,111 +2982,118 @@
               <w:adjustRightInd w:val="0"/>
               <w:rPr>
                 <w:rFonts w:ascii="Times New Roman" w:hAnsi="Times New Roman" w:cs="Times New Roman"/>
-                <w:color w:val="32445F"/>
+                <w:color w:val="454545"/>
                 <w:sz w:val="16"/>
-                <w:szCs w:val="16"/>
-              </w:rPr>
-            </w:pPr>
+                <w:szCs w:val="15"/>
+                <w:lang w:val="pt-PT"/>
+              </w:rPr>
+            </w:pPr>
+            <w:proofErr w:type="spellStart"/>
             <w:r>
               <w:rPr>
                 <w:rFonts w:ascii="Calibri" w:eastAsia="Times New Roman" w:hAnsi="Calibri" w:cs="Times New Roman"/>
                 <w:color w:val="000000"/>
                 <w:sz w:val="16"/>
-              </w:rPr>
-              <w:t xml:space="preserve">Data de </w:t>
-            </w:r>
+                <w:lang w:val="pt-PT"/>
+              </w:rPr>
+              <w:t>Order</w:t>
+            </w:r>
+            <w:proofErr w:type="spellEnd"/>
+          </w:p>
+        </w:tc>
+        <w:tc>
+          <w:tcPr>
+            <w:tcW w:w="1026" w:type="dxa"/>
+            <w:vAlign w:val="bottom"/>
+          </w:tcPr>
+          <w:p>
+            <w:pPr>
+              <w:widowControl w:val="0"/>
+              <w:autoSpaceDE w:val="0"/>
+              <w:autoSpaceDN w:val="0"/>
+              <w:adjustRightInd w:val="0"/>
+              <w:rPr>
+                <w:rFonts w:ascii="Times New Roman" w:hAnsi="Times New Roman" w:cs="Times New Roman"/>
+                <w:color w:val="454545"/>
+                <w:sz w:val="16"/>
+                <w:szCs w:val="15"/>
+                <w:lang w:val="pt-PT"/>
+              </w:rPr>
+            </w:pPr>
             <w:proofErr w:type="spellStart"/>
             <w:r>
               <w:rPr>
                 <w:rFonts w:ascii="Calibri" w:eastAsia="Times New Roman" w:hAnsi="Calibri" w:cs="Times New Roman"/>
                 <w:color w:val="000000"/>
                 <w:sz w:val="16"/>
-              </w:rPr>
-              <w:t>fim</w:t>
+                <w:lang w:val="pt-PT"/>
+              </w:rPr>
+              <w:t>Task</w:t>
             </w:r>
             <w:proofErr w:type="spellEnd"/>
-          </w:p>
-        </w:tc>
-        <w:tc>
-          <w:tcPr>
-            <w:tcW w:w="1026" w:type="dxa"/>
-            <w:vAlign w:val="bottom"/>
-          </w:tcPr>
-          <w:p>
-            <w:pPr>
-              <w:widowControl w:val="0"/>
-              <w:autoSpaceDE w:val="0"/>
-              <w:autoSpaceDN w:val="0"/>
-              <w:adjustRightInd w:val="0"/>
-              <w:rPr>
-                <w:rFonts w:ascii="Times New Roman" w:hAnsi="Times New Roman" w:cs="Times New Roman"/>
-                <w:color w:val="32445F"/>
-                <w:sz w:val="16"/>
-                <w:szCs w:val="16"/>
-              </w:rPr>
-            </w:pPr>
-            <w:proofErr w:type="spellStart"/>
             <w:r>
               <w:rPr>
                 <w:rFonts w:ascii="Calibri" w:eastAsia="Times New Roman" w:hAnsi="Calibri" w:cs="Times New Roman"/>
                 <w:color w:val="000000"/>
                 <w:sz w:val="16"/>
-              </w:rPr>
-              <w:t>Duração</w:t>
-            </w:r>
-            <w:proofErr w:type="spellEnd"/>
-          </w:p>
-        </w:tc>
-        <w:tc>
-          <w:tcPr>
-            <w:tcW w:w="1026" w:type="dxa"/>
-            <w:vAlign w:val="bottom"/>
-          </w:tcPr>
-          <w:p>
-            <w:pPr>
-              <w:widowControl w:val="0"/>
-              <w:autoSpaceDE w:val="0"/>
-              <w:autoSpaceDN w:val="0"/>
-              <w:adjustRightInd w:val="0"/>
-              <w:rPr>
-                <w:rFonts w:ascii="Times New Roman" w:hAnsi="Times New Roman" w:cs="Times New Roman"/>
-                <w:color w:val="32445F"/>
-                <w:sz w:val="16"/>
-                <w:szCs w:val="16"/>
-              </w:rPr>
-            </w:pPr>
+                <w:lang w:val="pt-PT"/>
+              </w:rPr>
+              <w:t xml:space="preserve"> </w:t>
+            </w:r>
             <w:proofErr w:type="spellStart"/>
             <w:r>
               <w:rPr>
                 <w:rFonts w:ascii="Calibri" w:eastAsia="Times New Roman" w:hAnsi="Calibri" w:cs="Times New Roman"/>
                 <w:color w:val="000000"/>
                 <w:sz w:val="16"/>
-              </w:rPr>
-              <w:t>Pessoas</w:t>
+                <w:lang w:val="pt-PT"/>
+              </w:rPr>
+              <w:t>denomination</w:t>
             </w:r>
             <w:proofErr w:type="spellEnd"/>
+          </w:p>
+        </w:tc>
+        <w:tc>
+          <w:tcPr>
+            <w:tcW w:w="1026" w:type="dxa"/>
+            <w:vAlign w:val="bottom"/>
+          </w:tcPr>
+          <w:p>
+            <w:pPr>
+              <w:widowControl w:val="0"/>
+              <w:autoSpaceDE w:val="0"/>
+              <w:autoSpaceDN w:val="0"/>
+              <w:adjustRightInd w:val="0"/>
+              <w:rPr>
+                <w:rFonts w:ascii="Times New Roman" w:hAnsi="Times New Roman" w:cs="Times New Roman"/>
+                <w:color w:val="454545"/>
+                <w:sz w:val="16"/>
+                <w:szCs w:val="15"/>
+                <w:lang w:val="pt-PT"/>
+              </w:rPr>
+            </w:pPr>
+            <w:proofErr w:type="spellStart"/>
             <w:r>
               <w:rPr>
                 <w:rFonts w:ascii="Calibri" w:eastAsia="Times New Roman" w:hAnsi="Calibri" w:cs="Times New Roman"/>
                 <w:color w:val="000000"/>
                 <w:sz w:val="16"/>
-              </w:rPr>
-              <w:t xml:space="preserve"> * </w:t>
-            </w:r>
-            <w:proofErr w:type="spellStart"/>
+                <w:lang w:val="pt-PT"/>
+              </w:rPr>
+              <w:t>Start</w:t>
+            </w:r>
+            <w:proofErr w:type="spellEnd"/>
             <w:r>
               <w:rPr>
                 <w:rFonts w:ascii="Calibri" w:eastAsia="Times New Roman" w:hAnsi="Calibri" w:cs="Times New Roman"/>
                 <w:color w:val="000000"/>
                 <w:sz w:val="16"/>
-              </w:rPr>
-              <w:t>mês</w:t>
-            </w:r>
-            <w:proofErr w:type="spellEnd"/>
-          </w:p>
-        </w:tc>
-      </w:tr>
-      <w:tr>
+                <w:lang w:val="pt-PT"/>
+              </w:rPr>
+              <w:t xml:space="preserve"> date</w:t>
+            </w:r>
+          </w:p>
+        </w:tc>
         <w:tc>
           <w:tcPr>
             <w:tcW w:w="1026" w:type="dxa"/>
@@ -3022,98 +3112,24 @@
                 <w:szCs w:val="15"/>
               </w:rPr>
             </w:pPr>
+            <w:proofErr w:type="spellStart"/>
             <w:r>
               <w:rPr>
                 <w:rFonts w:ascii="Calibri" w:eastAsia="Times New Roman" w:hAnsi="Calibri" w:cs="Times New Roman"/>
                 <w:color w:val="000000"/>
                 <w:sz w:val="16"/>
-              </w:rPr>
-              <w:lastRenderedPageBreak/>
-              <w:t>Order</w:t>
-            </w:r>
-          </w:p>
-        </w:tc>
-        <w:tc>
-          <w:tcPr>
-            <w:tcW w:w="1026" w:type="dxa"/>
-            <w:vAlign w:val="bottom"/>
-          </w:tcPr>
-          <w:p>
-            <w:pPr>
-              <w:widowControl w:val="0"/>
-              <w:autoSpaceDE w:val="0"/>
-              <w:autoSpaceDN w:val="0"/>
-              <w:adjustRightInd w:val="0"/>
-              <w:rPr>
-                <w:rFonts w:ascii="Times New Roman" w:hAnsi="Times New Roman" w:cs="Times New Roman"/>
-                <w:color w:val="454545"/>
-                <w:sz w:val="16"/>
-                <w:szCs w:val="15"/>
-              </w:rPr>
-            </w:pPr>
+                <w:lang w:val="pt-PT"/>
+              </w:rPr>
+              <w:t>En</w:t>
+            </w:r>
+            <w:proofErr w:type="spellEnd"/>
             <w:r>
               <w:rPr>
                 <w:rFonts w:ascii="Calibri" w:eastAsia="Times New Roman" w:hAnsi="Calibri" w:cs="Times New Roman"/>
                 <w:color w:val="000000"/>
                 <w:sz w:val="16"/>
               </w:rPr>
-              <w:t>Task denomination</w:t>
-            </w:r>
-          </w:p>
-        </w:tc>
-        <w:tc>
-          <w:tcPr>
-            <w:tcW w:w="1026" w:type="dxa"/>
-            <w:vAlign w:val="bottom"/>
-          </w:tcPr>
-          <w:p>
-            <w:pPr>
-              <w:widowControl w:val="0"/>
-              <w:autoSpaceDE w:val="0"/>
-              <w:autoSpaceDN w:val="0"/>
-              <w:adjustRightInd w:val="0"/>
-              <w:rPr>
-                <w:rFonts w:ascii="Times New Roman" w:hAnsi="Times New Roman" w:cs="Times New Roman"/>
-                <w:color w:val="454545"/>
-                <w:sz w:val="16"/>
-                <w:szCs w:val="15"/>
-              </w:rPr>
-            </w:pPr>
-            <w:r>
-              <w:rPr>
-                <w:rFonts w:ascii="Calibri" w:eastAsia="Times New Roman" w:hAnsi="Calibri" w:cs="Times New Roman"/>
-                <w:color w:val="000000"/>
-                <w:sz w:val="16"/>
-              </w:rPr>
-              <w:t>Start date</w:t>
-            </w:r>
-          </w:p>
-        </w:tc>
-        <w:tc>
-          <w:tcPr>
-            <w:tcW w:w="1026" w:type="dxa"/>
-            <w:vAlign w:val="bottom"/>
-          </w:tcPr>
-          <w:p>
-            <w:pPr>
-              <w:widowControl w:val="0"/>
-              <w:autoSpaceDE w:val="0"/>
-              <w:autoSpaceDN w:val="0"/>
-              <w:adjustRightInd w:val="0"/>
-              <w:rPr>
-                <w:rFonts w:ascii="Times New Roman" w:hAnsi="Times New Roman" w:cs="Times New Roman"/>
-                <w:color w:val="454545"/>
-                <w:sz w:val="16"/>
-                <w:szCs w:val="15"/>
-              </w:rPr>
-            </w:pPr>
-            <w:r>
-              <w:rPr>
-                <w:rFonts w:ascii="Calibri" w:eastAsia="Times New Roman" w:hAnsi="Calibri" w:cs="Times New Roman"/>
-                <w:color w:val="000000"/>
-                <w:sz w:val="16"/>
-              </w:rPr>
-              <w:t>End date</w:t>
+              <w:t>d date</w:t>
             </w:r>
           </w:p>
         </w:tc>
@@ -4092,6 +4108,7 @@
         <w:jc w:val="both"/>
       </w:pPr>
       <w:r>
+        <w:lastRenderedPageBreak/>
         <w:t>A suitable set of configurations, which take into account possible errors in the model, is to be selected, making possible to test the simulation results in experimental depositions.</w:t>
       </w:r>
     </w:p>
@@ -4124,7 +4141,6 @@
         <w:jc w:val="both"/>
       </w:pPr>
       <w:r>
-        <w:lastRenderedPageBreak/>
         <w:t>As the manufacturing process requires the definition of a set of specifications, this task success is key to the following tasks.</w:t>
       </w:r>
     </w:p>
@@ -4155,8 +4171,59 @@
           <w:szCs w:val="15"/>
           <w:lang w:val="pt-PT"/>
         </w:rPr>
-        <w:t>Members of the research team in this task</w:t>
-      </w:r>
+        <w:t xml:space="preserve">Members of the research </w:t>
+      </w:r>
+      <w:proofErr w:type="gramStart"/>
+      <w:r>
+        <w:rPr>
+          <w:color w:val="454545"/>
+          <w:sz w:val="15"/>
+          <w:szCs w:val="15"/>
+          <w:lang w:val="pt-PT"/>
+        </w:rPr>
+        <w:t>team</w:t>
+      </w:r>
+      <w:proofErr w:type="gramEnd"/>
+      <w:r>
+        <w:rPr>
+          <w:color w:val="454545"/>
+          <w:sz w:val="15"/>
+          <w:szCs w:val="15"/>
+          <w:lang w:val="pt-PT"/>
+        </w:rPr>
+        <w:t xml:space="preserve"> in </w:t>
+      </w:r>
+      <w:proofErr w:type="spellStart"/>
+      <w:r>
+        <w:rPr>
+          <w:color w:val="454545"/>
+          <w:sz w:val="15"/>
+          <w:szCs w:val="15"/>
+          <w:lang w:val="pt-PT"/>
+        </w:rPr>
+        <w:t>this</w:t>
+      </w:r>
+      <w:proofErr w:type="spellEnd"/>
+      <w:r>
+        <w:rPr>
+          <w:color w:val="454545"/>
+          <w:sz w:val="15"/>
+          <w:szCs w:val="15"/>
+          <w:lang w:val="pt-PT"/>
+        </w:rPr>
+        <w:t xml:space="preserve"> </w:t>
+      </w:r>
+      <w:proofErr w:type="spellStart"/>
+      <w:r>
+        <w:rPr>
+          <w:color w:val="454545"/>
+          <w:sz w:val="15"/>
+          <w:szCs w:val="15"/>
+          <w:lang w:val="pt-PT"/>
+        </w:rPr>
+        <w:t>task</w:t>
+      </w:r>
+      <w:proofErr w:type="spellEnd"/>
     </w:p>
     <w:p>
       <w:pPr>
@@ -4200,6 +4267,12 @@
           <w:lang w:val="pt-PT"/>
         </w:rPr>
         <w:t xml:space="preserve">Bolseiro de Investigação Licenciado </w:t>
+      </w:r>
+      <w:r>
+        <w:rPr>
+          <w:lang w:val="pt-PT"/>
+        </w:rPr>
+        <w:t>1</w:t>
       </w:r>
     </w:p>
     <w:p>
@@ -5493,6 +5566,7 @@
         <w:jc w:val="both"/>
       </w:pPr>
       <w:r>
+        <w:lastRenderedPageBreak/>
         <w:t>Electrical Measurements – A measurement of the resistivity, capacitance and inductance will be made for the various conductors with different chara</w:t>
       </w:r>
       <w:r>
@@ -5512,7 +5586,6 @@
         <w:jc w:val="both"/>
       </w:pPr>
       <w:r>
-        <w:lastRenderedPageBreak/>
         <w:t xml:space="preserve">Optical Measurements – The transparency of the conductor will be measured in terms of its transmittance within the spectrum from the near-infrared to near-ultraviolet with a </w:t>
       </w:r>
       <w:proofErr w:type="spellStart"/>
@@ -6863,6 +6936,7 @@
     </w:tbl>
     <w:p>
       <w:r>
+        <w:lastRenderedPageBreak/>
         <w:t xml:space="preserve"> </w:t>
       </w:r>
     </w:p>
@@ -6877,7 +6951,6 @@
         <w:rPr>
           <w:lang w:val="pt-PT"/>
         </w:rPr>
-        <w:lastRenderedPageBreak/>
         <w:t>Descrição da tarefa e Resultados Esperados (4000 carcateres)</w:t>
       </w:r>
       <w:r>
@@ -7652,7 +7725,6 @@
         <w:rPr>
           <w:lang w:val="pt-PT"/>
         </w:rPr>
-        <w:lastRenderedPageBreak/>
         <w:t>Membros da equipa de investigação nesta tarefa</w:t>
       </w:r>
       <w:r>
@@ -8500,7 +8572,6 @@
       </w:pPr>
       <w:proofErr w:type="spellStart"/>
       <w:r>
-        <w:lastRenderedPageBreak/>
         <w:t>Descrição</w:t>
       </w:r>
       <w:proofErr w:type="spellEnd"/>
@@ -10321,15 +10392,7 @@
                 <w:sz w:val="18"/>
                 <w:szCs w:val="16"/>
               </w:rPr>
-              <w:t>Paper on</w:t>
-            </w:r>
-            <w:r>
-              <w:rPr>
-                <w:rFonts w:ascii="Times New Roman" w:hAnsi="Times New Roman" w:cs="Times New Roman"/>
-                <w:sz w:val="18"/>
-                <w:szCs w:val="16"/>
-              </w:rPr>
-              <w:t xml:space="preserve"> the 2</w:t>
+              <w:t>Paper on the 2</w:t>
             </w:r>
             <w:r>
               <w:rPr>
@@ -10346,15 +10409,7 @@
                 <w:sz w:val="18"/>
                 <w:szCs w:val="16"/>
               </w:rPr>
-              <w:t xml:space="preserve"> stage of the</w:t>
-            </w:r>
-            <w:r>
-              <w:rPr>
-                <w:rFonts w:ascii="Times New Roman" w:hAnsi="Times New Roman" w:cs="Times New Roman"/>
-                <w:sz w:val="18"/>
-                <w:szCs w:val="16"/>
-              </w:rPr>
-              <w:t xml:space="preserve"> manufacturing process</w:t>
+              <w:t xml:space="preserve"> stage of the manufacturing process</w:t>
             </w:r>
           </w:p>
         </w:tc>
@@ -16876,6 +16931,25 @@
     </w:p>
     <w:p>
       <w:pPr>
+        <w:rPr>
+          <w:rFonts w:asciiTheme="majorHAnsi" w:eastAsiaTheme="majorEastAsia" w:hAnsiTheme="majorHAnsi" w:cstheme="majorBidi"/>
+          <w:b/>
+          <w:bCs/>
+          <w:color w:val="4F81BD" w:themeColor="accent1"/>
+          <w:sz w:val="26"/>
+          <w:szCs w:val="26"/>
+          <w:lang w:val="pt-PT"/>
+        </w:rPr>
+      </w:pPr>
+      <w:r>
+        <w:rPr>
+          <w:lang w:val="pt-PT"/>
+        </w:rPr>
+        <w:br w:type="page"/>
+      </w:r>
+    </w:p>
+    <w:p>
+      <w:pPr>
         <w:pStyle w:val="Cabealho2"/>
         <w:rPr>
           <w:lang w:val="pt-PT"/>
@@ -16885,6 +16959,7 @@
         <w:rPr>
           <w:lang w:val="pt-PT"/>
         </w:rPr>
+        <w:lastRenderedPageBreak/>
         <w:t>7. Orçamento</w:t>
       </w:r>
       <w:r>
@@ -17498,18 +17573,7 @@
                 <w:szCs w:val="20"/>
                 <w:lang w:val="pt-PT"/>
               </w:rPr>
-              <w:t xml:space="preserve">Service </w:t>
-            </w:r>
-            <w:r>
-              <w:rPr>
-                <w:rFonts w:ascii="Times New Roman" w:hAnsi="Times New Roman" w:cs="Times New Roman"/>
-                <w:color w:val="454545"/>
-                <w:sz w:val="20"/>
-                <w:szCs w:val="20"/>
-                <w:lang w:val="pt-PT"/>
-              </w:rPr>
-              <w:lastRenderedPageBreak/>
-              <w:t>procurement and acquisitions</w:t>
+              <w:t>Service procurement and acquisitions</w:t>
             </w:r>
           </w:p>
         </w:tc>
@@ -17527,7 +17591,6 @@
               <w:rPr>
                 <w:lang w:val="pt-PT"/>
               </w:rPr>
-              <w:lastRenderedPageBreak/>
               <w:t>0</w:t>
             </w:r>
           </w:p>
@@ -17614,7 +17677,6 @@
                 <w:szCs w:val="20"/>
                 <w:lang w:val="pt-PT"/>
               </w:rPr>
-              <w:lastRenderedPageBreak/>
               <w:t>Registo de patentes</w:t>
             </w:r>
           </w:p>
@@ -18595,7 +18657,17 @@
                 <w:sz w:val="20"/>
                 <w:szCs w:val="20"/>
               </w:rPr>
-              <w:t>Human resources</w:t>
+              <w:t xml:space="preserve">Human </w:t>
+            </w:r>
+            <w:r>
+              <w:rPr>
+                <w:rFonts w:ascii="Times New Roman" w:hAnsi="Times New Roman" w:cs="Times New Roman"/>
+                <w:color w:val="454545"/>
+                <w:sz w:val="20"/>
+                <w:szCs w:val="20"/>
+              </w:rPr>
+              <w:lastRenderedPageBreak/>
+              <w:t>resources</w:t>
             </w:r>
           </w:p>
         </w:tc>
@@ -18605,6 +18677,7 @@
           </w:tcPr>
           <w:p>
             <w:r>
+              <w:lastRenderedPageBreak/>
               <w:t>2.896,56</w:t>
             </w:r>
           </w:p>
@@ -18666,6 +18739,7 @@
                 <w:sz w:val="20"/>
                 <w:szCs w:val="20"/>
               </w:rPr>
+              <w:lastRenderedPageBreak/>
               <w:t>Missões</w:t>
             </w:r>
             <w:proofErr w:type="spellEnd"/>
@@ -19331,7 +19405,6 @@
                 <w:szCs w:val="20"/>
                 <w:lang w:val="pt-PT"/>
               </w:rPr>
-              <w:lastRenderedPageBreak/>
               <w:t>TOTAL DESPESAS CORRENTES</w:t>
             </w:r>
           </w:p>
@@ -20617,6 +20690,7 @@
         <w:rPr>
           <w:lang w:val="pt-PT"/>
         </w:rPr>
+        <w:lastRenderedPageBreak/>
         <w:t>8. Justificação do orçamento</w:t>
       </w:r>
       <w:r>
@@ -22663,7 +22737,11 @@
           </w:tcPr>
           <w:p>
             <w:r>
-              <w:t>A young researcher with knowledge in characterization techniques. The student will work on the task of characterization. The BI will cover salary and social insurance expenses on a tax of 29.6%.</w:t>
+              <w:t xml:space="preserve">A young researcher with knowledge in characterization techniques. The student </w:t>
+            </w:r>
+            <w:r>
+              <w:lastRenderedPageBreak/>
+              <w:t>will work on the task of characterization. The BI will cover salary and social insurance expenses on a tax of 29.6%.</w:t>
             </w:r>
           </w:p>
         </w:tc>
@@ -23354,7 +23432,6 @@
                 <w:sz w:val="20"/>
                 <w:szCs w:val="20"/>
               </w:rPr>
-              <w:lastRenderedPageBreak/>
               <w:t>Tipo</w:t>
             </w:r>
             <w:proofErr w:type="spellEnd"/>
@@ -25099,7 +25176,6 @@
         <w:rPr>
           <w:lang w:val="pt-PT"/>
         </w:rPr>
-        <w:lastRenderedPageBreak/>
         <w:t>Justificação do financiamento solicitado</w:t>
       </w:r>
       <w:r>
@@ -25558,6 +25634,7 @@
       </w:pPr>
       <w:proofErr w:type="spellStart"/>
       <w:r>
+        <w:lastRenderedPageBreak/>
         <w:t>Modelo</w:t>
       </w:r>
       <w:proofErr w:type="spellEnd"/>
@@ -25809,7 +25886,6 @@
         <w:rPr>
           <w:lang w:val="pt-PT"/>
         </w:rPr>
-        <w:lastRenderedPageBreak/>
         <w:t>Custo (€)</w:t>
       </w:r>
       <w:r>
@@ -26217,6 +26293,7 @@
         <w:rPr>
           <w:lang w:val="pt-PT"/>
         </w:rPr>
+        <w:lastRenderedPageBreak/>
         <w:t>Modelo</w:t>
       </w:r>
       <w:r>
@@ -26470,7 +26547,6 @@
         <w:rPr>
           <w:lang w:val="pt-PT"/>
         </w:rPr>
-        <w:lastRenderedPageBreak/>
         <w:t>Custo (€)</w:t>
       </w:r>
       <w:r>
@@ -28161,7 +28237,7 @@
 </file>
 
 <file path=customXml/itemProps1.xml><?xml version="1.0" encoding="utf-8"?>
-<ds:datastoreItem xmlns:ds="http://schemas.openxmlformats.org/officeDocument/2006/customXml" ds:itemID="{4EB99F02-1327-4790-958C-B7274F60646F}">
+<ds:datastoreItem xmlns:ds="http://schemas.openxmlformats.org/officeDocument/2006/customXml" ds:itemID="{20CAA458-F23A-4CF5-A027-FCB2F2CF0C5E}">
   <ds:schemaRefs>
     <ds:schemaRef ds:uri="http://schemas.openxmlformats.org/officeDocument/2006/bibliography"/>
   </ds:schemaRefs>

</xml_diff>